<commit_message>
update some bugs in the docs.
</commit_message>
<xml_diff>
--- a/docs/media/edma/ROH Ontology Documentation_final2.docx
+++ b/docs/media/edma/ROH Ontology Documentation_final2.docx
@@ -7224,7 +7224,6 @@
         </w:rPr>
       </w:pPr>
       <w:bookmarkStart w:id="6" w:name="_Ref32416777"/>
-      <w:commentRangeStart w:id="7"/>
       <w:proofErr w:type="spellStart"/>
       <w:proofErr w:type="gramStart"/>
       <w:r>
@@ -7343,14 +7342,7 @@
         </w:rPr>
         <w:t>.</w:t>
       </w:r>
-      <w:commentRangeEnd w:id="7"/>
       <w:proofErr w:type="gramEnd"/>
-      <w:r>
-        <w:rPr>
-          <w:rStyle w:val="Refdecomentario"/>
-        </w:rPr>
-        <w:commentReference w:id="7"/>
-      </w:r>
     </w:p>
     <w:p>
       <w:pPr>
@@ -7383,7 +7375,7 @@
           <w:lang w:val="es-ES_tradnl" w:eastAsia="en-US"/>
         </w:rPr>
       </w:pPr>
-      <w:bookmarkStart w:id="8" w:name="_Toc67129706"/>
+      <w:bookmarkStart w:id="7" w:name="_Toc67129706"/>
       <w:proofErr w:type="spellStart"/>
       <w:r>
         <w:rPr>
@@ -7420,7 +7412,7 @@
         </w:rPr>
         <w:t>Person</w:t>
       </w:r>
-      <w:bookmarkEnd w:id="8"/>
+      <w:bookmarkEnd w:id="7"/>
       <w:proofErr w:type="spellEnd"/>
     </w:p>
     <w:p>
@@ -10982,7 +10974,7 @@
                     </pic:cNvPicPr>
                   </pic:nvPicPr>
                   <pic:blipFill>
-                    <a:blip r:embed="rId27" cstate="print">
+                    <a:blip r:embed="rId26" cstate="print">
                       <a:extLst>
                         <a:ext uri="{28A0092B-C50C-407E-A947-70E740481C1C}">
                           <a14:useLocalDpi xmlns:a14="http://schemas.microsoft.com/office/drawing/2010/main" val="0"/>
@@ -11047,7 +11039,7 @@
                     </pic:cNvPicPr>
                   </pic:nvPicPr>
                   <pic:blipFill>
-                    <a:blip r:embed="rId28" cstate="print">
+                    <a:blip r:embed="rId27" cstate="print">
                       <a:extLst>
                         <a:ext uri="{28A0092B-C50C-407E-A947-70E740481C1C}">
                           <a14:useLocalDpi xmlns:a14="http://schemas.microsoft.com/office/drawing/2010/main" val="0"/>
@@ -11089,7 +11081,7 @@
           <w:lang w:val="es-ES"/>
         </w:rPr>
       </w:pPr>
-      <w:bookmarkStart w:id="9" w:name="_Ref29890149"/>
+      <w:bookmarkStart w:id="8" w:name="_Ref29890149"/>
       <w:r>
         <w:rPr>
           <w:rFonts w:ascii="Open Sans" w:hAnsi="Open Sans" w:cs="Open Sans"/>
@@ -11157,7 +11149,7 @@
         </w:rPr>
         <w:fldChar w:fldCharType="end"/>
       </w:r>
-      <w:bookmarkEnd w:id="9"/>
+      <w:bookmarkEnd w:id="8"/>
       <w:r>
         <w:rPr>
           <w:rFonts w:ascii="Open Sans" w:hAnsi="Open Sans" w:cs="Open Sans"/>
@@ -11287,7 +11279,7 @@
           <w:lang w:val="es-ES_tradnl" w:eastAsia="en-US"/>
         </w:rPr>
       </w:pPr>
-      <w:bookmarkStart w:id="10" w:name="_Toc67129707"/>
+      <w:bookmarkStart w:id="9" w:name="_Toc67129707"/>
       <w:proofErr w:type="spellStart"/>
       <w:r>
         <w:rPr>
@@ -11324,7 +11316,7 @@
         </w:rPr>
         <w:t>entity</w:t>
       </w:r>
-      <w:bookmarkEnd w:id="10"/>
+      <w:bookmarkEnd w:id="9"/>
       <w:proofErr w:type="spellEnd"/>
     </w:p>
     <w:p>
@@ -15045,7 +15037,7 @@
                     </pic:cNvPicPr>
                   </pic:nvPicPr>
                   <pic:blipFill rotWithShape="1">
-                    <a:blip r:embed="rId29">
+                    <a:blip r:embed="rId28">
                       <a:extLst>
                         <a:ext uri="{28A0092B-C50C-407E-A947-70E740481C1C}">
                           <a14:useLocalDpi xmlns:a14="http://schemas.microsoft.com/office/drawing/2010/main" val="0"/>
@@ -15117,7 +15109,7 @@
                     </pic:cNvPicPr>
                   </pic:nvPicPr>
                   <pic:blipFill>
-                    <a:blip r:embed="rId30" cstate="print">
+                    <a:blip r:embed="rId29" cstate="print">
                       <a:extLst>
                         <a:ext uri="{28A0092B-C50C-407E-A947-70E740481C1C}">
                           <a14:useLocalDpi xmlns:a14="http://schemas.microsoft.com/office/drawing/2010/main" val="0"/>
@@ -15157,7 +15149,7 @@
           <w:shd w:val="clear" w:color="auto" w:fill="FFFFFF"/>
         </w:rPr>
       </w:pPr>
-      <w:bookmarkStart w:id="11" w:name="_Ref32430785"/>
+      <w:bookmarkStart w:id="10" w:name="_Ref32430785"/>
       <w:proofErr w:type="spellStart"/>
       <w:proofErr w:type="gramStart"/>
       <w:r>
@@ -15235,7 +15227,7 @@
         </w:rPr>
         <w:fldChar w:fldCharType="end"/>
       </w:r>
-      <w:bookmarkEnd w:id="11"/>
+      <w:bookmarkEnd w:id="10"/>
       <w:r>
         <w:rPr>
           <w:rFonts w:ascii="Open Sans" w:hAnsi="Open Sans" w:cs="Open Sans"/>
@@ -15309,7 +15301,7 @@
           <w:lang w:val="es-ES_tradnl" w:eastAsia="en-US"/>
         </w:rPr>
       </w:pPr>
-      <w:bookmarkStart w:id="12" w:name="_Toc67129708"/>
+      <w:bookmarkStart w:id="11" w:name="_Toc67129708"/>
       <w:proofErr w:type="spellStart"/>
       <w:r>
         <w:rPr>
@@ -15346,7 +15338,7 @@
         </w:rPr>
         <w:t>entity</w:t>
       </w:r>
-      <w:bookmarkEnd w:id="12"/>
+      <w:bookmarkEnd w:id="11"/>
       <w:proofErr w:type="spellEnd"/>
     </w:p>
     <w:p>
@@ -16897,7 +16889,7 @@
                     </pic:cNvPicPr>
                   </pic:nvPicPr>
                   <pic:blipFill>
-                    <a:blip r:embed="rId31" cstate="print">
+                    <a:blip r:embed="rId30" cstate="print">
                       <a:extLst>
                         <a:ext uri="{28A0092B-C50C-407E-A947-70E740481C1C}">
                           <a14:useLocalDpi xmlns:a14="http://schemas.microsoft.com/office/drawing/2010/main" val="0"/>
@@ -16966,7 +16958,7 @@
                     </pic:cNvPicPr>
                   </pic:nvPicPr>
                   <pic:blipFill>
-                    <a:blip r:embed="rId32" cstate="print">
+                    <a:blip r:embed="rId31" cstate="print">
                       <a:extLst>
                         <a:ext uri="{28A0092B-C50C-407E-A947-70E740481C1C}">
                           <a14:useLocalDpi xmlns:a14="http://schemas.microsoft.com/office/drawing/2010/main" val="0"/>
@@ -17007,7 +16999,7 @@
           <w:shd w:val="clear" w:color="auto" w:fill="FFFFFF"/>
         </w:rPr>
       </w:pPr>
-      <w:bookmarkStart w:id="13" w:name="_Ref32468530"/>
+      <w:bookmarkStart w:id="12" w:name="_Ref32468530"/>
       <w:proofErr w:type="gramStart"/>
       <w:r>
         <w:rPr>
@@ -17083,7 +17075,7 @@
         </w:rPr>
         <w:fldChar w:fldCharType="end"/>
       </w:r>
-      <w:bookmarkEnd w:id="13"/>
+      <w:bookmarkEnd w:id="12"/>
       <w:r>
         <w:rPr>
           <w:rFonts w:ascii="Open Sans" w:hAnsi="Open Sans" w:cs="Open Sans"/>
@@ -17157,7 +17149,7 @@
           <w:lang w:val="es-ES_tradnl" w:eastAsia="en-US"/>
         </w:rPr>
       </w:pPr>
-      <w:bookmarkStart w:id="14" w:name="_Toc67129709"/>
+      <w:bookmarkStart w:id="13" w:name="_Toc67129709"/>
       <w:proofErr w:type="spellStart"/>
       <w:r>
         <w:rPr>
@@ -17266,7 +17258,7 @@
         </w:rPr>
         <w:t>Entit</w:t>
       </w:r>
-      <w:bookmarkEnd w:id="14"/>
+      <w:bookmarkEnd w:id="13"/>
       <w:r>
         <w:rPr>
           <w:rFonts w:ascii="Lucida Sans" w:eastAsia="Times New Roman" w:hAnsi="Lucida Sans" w:cs="Times New Roman"/>
@@ -18379,6 +18371,8 @@
         </w:rPr>
         <w:t xml:space="preserve"> or one of its subclasses. The vertical module knowledge-area contains relevant instance data scientific domains, research subjects and UNESCO codes.</w:t>
       </w:r>
+      <w:bookmarkStart w:id="14" w:name="_GoBack"/>
+      <w:bookmarkEnd w:id="14"/>
     </w:p>
     <w:p>
       <w:pPr>
@@ -18389,16 +18383,6 @@
           <w:shd w:val="clear" w:color="auto" w:fill="FFFFFF"/>
         </w:rPr>
       </w:pPr>
-    </w:p>
-    <w:p>
-      <w:pPr>
-        <w:jc w:val="both"/>
-        <w:rPr>
-          <w:rFonts w:ascii="Open Sans" w:hAnsi="Open Sans" w:cs="Open Sans"/>
-          <w:color w:val="333333"/>
-          <w:shd w:val="clear" w:color="auto" w:fill="FFFFFF"/>
-        </w:rPr>
-      </w:pPr>
       <w:r>
         <w:rPr>
           <w:rFonts w:ascii="Open Sans" w:hAnsi="Open Sans" w:cs="Open Sans"/>
@@ -18408,9 +18392,17 @@
           <w:lang w:val="es-ES"/>
         </w:rPr>
         <w:drawing>
-          <wp:inline distT="0" distB="0" distL="0" distR="0" wp14:anchorId="27F83672" wp14:editId="6B17B089">
-            <wp:extent cx="5434781" cy="2094271"/>
-            <wp:effectExtent l="0" t="0" r="0" b="1270"/>
+          <wp:anchor distT="0" distB="0" distL="114300" distR="114300" simplePos="0" relativeHeight="251663360" behindDoc="0" locked="0" layoutInCell="1" allowOverlap="1" wp14:anchorId="58D2616D" wp14:editId="48B17371">
+            <wp:simplePos x="0" y="0"/>
+            <wp:positionH relativeFrom="column">
+              <wp:posOffset>-371475</wp:posOffset>
+            </wp:positionH>
+            <wp:positionV relativeFrom="paragraph">
+              <wp:posOffset>304165</wp:posOffset>
+            </wp:positionV>
+            <wp:extent cx="6517005" cy="2511425"/>
+            <wp:effectExtent l="0" t="0" r="0" b="3175"/>
+            <wp:wrapSquare wrapText="bothSides"/>
             <wp:docPr id="37" name="Imagen 37"/>
             <wp:cNvGraphicFramePr>
               <a:graphicFrameLocks xmlns:a="http://schemas.openxmlformats.org/drawingml/2006/main" noChangeAspect="1"/>
@@ -18425,7 +18417,7 @@
                     </pic:cNvPicPr>
                   </pic:nvPicPr>
                   <pic:blipFill rotWithShape="1">
-                    <a:blip r:embed="rId33">
+                    <a:blip r:embed="rId32">
                       <a:extLst>
                         <a:ext uri="{28A0092B-C50C-407E-A947-70E740481C1C}">
                           <a14:useLocalDpi xmlns:a14="http://schemas.microsoft.com/office/drawing/2010/main" val="0"/>
@@ -18438,7 +18430,7 @@
                   <pic:spPr bwMode="auto">
                     <a:xfrm>
                       <a:off x="0" y="0"/>
-                      <a:ext cx="5434965" cy="2094342"/>
+                      <a:ext cx="6517005" cy="2511425"/>
                     </a:xfrm>
                     <a:prstGeom prst="rect">
                       <a:avLst/>
@@ -18456,23 +18448,19 @@
                 </pic:pic>
               </a:graphicData>
             </a:graphic>
-          </wp:inline>
+            <wp14:sizeRelH relativeFrom="page">
+              <wp14:pctWidth>0</wp14:pctWidth>
+            </wp14:sizeRelH>
+            <wp14:sizeRelV relativeFrom="page">
+              <wp14:pctHeight>0</wp14:pctHeight>
+            </wp14:sizeRelV>
+          </wp:anchor>
         </w:drawing>
       </w:r>
     </w:p>
     <w:p>
       <w:pPr>
-        <w:jc w:val="both"/>
-        <w:rPr>
-          <w:rFonts w:ascii="Open Sans" w:hAnsi="Open Sans" w:cs="Open Sans"/>
-          <w:color w:val="333333"/>
-          <w:shd w:val="clear" w:color="auto" w:fill="FFFFFF"/>
-        </w:rPr>
-      </w:pPr>
-    </w:p>
-    <w:p>
-      <w:pPr>
-        <w:jc w:val="both"/>
+        <w:jc w:val="center"/>
         <w:rPr>
           <w:rFonts w:ascii="Open Sans" w:hAnsi="Open Sans" w:cs="Open Sans"/>
           <w:color w:val="333333"/>
@@ -19531,7 +19519,7 @@
                     </pic:cNvPicPr>
                   </pic:nvPicPr>
                   <pic:blipFill rotWithShape="1">
-                    <a:blip r:embed="rId34">
+                    <a:blip r:embed="rId33">
                       <a:extLst>
                         <a:ext uri="{28A0092B-C50C-407E-A947-70E740481C1C}">
                           <a14:useLocalDpi xmlns:a14="http://schemas.microsoft.com/office/drawing/2010/main" val="0"/>
@@ -19585,9 +19573,9 @@
         </w:rPr>
         <w:lastRenderedPageBreak/>
         <w:drawing>
-          <wp:inline distT="0" distB="0" distL="0" distR="0" wp14:anchorId="3F34C118" wp14:editId="3148D436">
-            <wp:extent cx="5537653" cy="7824020"/>
-            <wp:effectExtent l="0" t="0" r="0" b="5715"/>
+          <wp:inline distT="0" distB="0" distL="0" distR="0" wp14:anchorId="3F34C118" wp14:editId="07C9B5BD">
+            <wp:extent cx="5701829" cy="8055980"/>
+            <wp:effectExtent l="0" t="0" r="0" b="2540"/>
             <wp:docPr id="45" name="Imagen 45"/>
             <wp:cNvGraphicFramePr>
               <a:graphicFrameLocks xmlns:a="http://schemas.openxmlformats.org/drawingml/2006/main" noChangeAspect="1"/>
@@ -19602,7 +19590,7 @@
                     </pic:cNvPicPr>
                   </pic:nvPicPr>
                   <pic:blipFill rotWithShape="1">
-                    <a:blip r:embed="rId35">
+                    <a:blip r:embed="rId34">
                       <a:extLst>
                         <a:ext uri="{28A0092B-C50C-407E-A947-70E740481C1C}">
                           <a14:useLocalDpi xmlns:a14="http://schemas.microsoft.com/office/drawing/2010/main" val="0"/>
@@ -19615,7 +19603,7 @@
                   <pic:spPr bwMode="auto">
                     <a:xfrm>
                       <a:off x="0" y="0"/>
-                      <a:ext cx="5537835" cy="7824277"/>
+                      <a:ext cx="5701677" cy="8055765"/>
                     </a:xfrm>
                     <a:prstGeom prst="rect">
                       <a:avLst/>
@@ -19646,16 +19634,6 @@
           <w:shd w:val="clear" w:color="auto" w:fill="FFFFFF"/>
         </w:rPr>
       </w:pPr>
-    </w:p>
-    <w:p>
-      <w:pPr>
-        <w:jc w:val="center"/>
-        <w:rPr>
-          <w:rFonts w:ascii="Open Sans" w:hAnsi="Open Sans" w:cs="Open Sans"/>
-          <w:color w:val="333333"/>
-          <w:shd w:val="clear" w:color="auto" w:fill="FFFFFF"/>
-        </w:rPr>
-      </w:pPr>
       <w:r>
         <w:rPr>
           <w:rFonts w:ascii="Open Sans" w:hAnsi="Open Sans" w:cs="Open Sans"/>
@@ -19666,8 +19644,8 @@
         </w:rPr>
         <w:lastRenderedPageBreak/>
         <w:drawing>
-          <wp:inline distT="0" distB="0" distL="0" distR="0" wp14:anchorId="0A15E1A7" wp14:editId="4C37D323">
-            <wp:extent cx="5537835" cy="7941945"/>
+          <wp:inline distT="0" distB="0" distL="0" distR="0" wp14:anchorId="0A15E1A7" wp14:editId="283D6A5B">
+            <wp:extent cx="5924393" cy="8211455"/>
             <wp:effectExtent l="0" t="0" r="0" b="0"/>
             <wp:docPr id="46" name="Imagen 46"/>
             <wp:cNvGraphicFramePr>
@@ -19682,806 +19660,21 @@
                       <a:picLocks noChangeAspect="1" noChangeArrowheads="1"/>
                     </pic:cNvPicPr>
                   </pic:nvPicPr>
-                  <pic:blipFill>
-                    <a:blip r:embed="rId36">
+                  <pic:blipFill rotWithShape="1">
+                    <a:blip r:embed="rId35">
                       <a:extLst>
                         <a:ext uri="{28A0092B-C50C-407E-A947-70E740481C1C}">
                           <a14:useLocalDpi xmlns:a14="http://schemas.microsoft.com/office/drawing/2010/main" val="0"/>
                         </a:ext>
                       </a:extLst>
                     </a:blip>
-                    <a:srcRect/>
-                    <a:stretch>
-                      <a:fillRect/>
-                    </a:stretch>
-                  </pic:blipFill>
-                  <pic:spPr bwMode="auto">
-                    <a:xfrm>
-                      <a:off x="0" y="0"/>
-                      <a:ext cx="5537835" cy="7941945"/>
-                    </a:xfrm>
-                    <a:prstGeom prst="rect">
-                      <a:avLst/>
-                    </a:prstGeom>
-                    <a:noFill/>
-                    <a:ln>
-                      <a:noFill/>
-                    </a:ln>
-                  </pic:spPr>
-                </pic:pic>
-              </a:graphicData>
-            </a:graphic>
-          </wp:inline>
-        </w:drawing>
-      </w:r>
-    </w:p>
-    <w:p>
-      <w:pPr>
-        <w:rPr>
-          <w:rFonts w:ascii="Open Sans" w:hAnsi="Open Sans" w:cs="Open Sans"/>
-          <w:color w:val="333333"/>
-          <w:shd w:val="clear" w:color="auto" w:fill="FFFFFF"/>
-        </w:rPr>
-      </w:pPr>
-    </w:p>
-    <w:p>
-      <w:pPr>
-        <w:jc w:val="center"/>
-        <w:rPr>
-          <w:rFonts w:ascii="Open Sans" w:hAnsi="Open Sans" w:cs="Open Sans"/>
-          <w:color w:val="333333"/>
-          <w:shd w:val="clear" w:color="auto" w:fill="FFFFFF"/>
-        </w:rPr>
-      </w:pPr>
-      <w:r>
-        <w:rPr>
-          <w:rFonts w:ascii="Open Sans" w:hAnsi="Open Sans" w:cs="Open Sans"/>
-          <w:noProof/>
-          <w:color w:val="333333"/>
-          <w:shd w:val="clear" w:color="auto" w:fill="FFFFFF"/>
-          <w:lang w:val="es-ES"/>
-        </w:rPr>
-        <w:drawing>
-          <wp:inline distT="0" distB="0" distL="0" distR="0" wp14:anchorId="31CDC3D8" wp14:editId="69C6BDBA">
-            <wp:extent cx="6640842" cy="4439705"/>
-            <wp:effectExtent l="0" t="0" r="7620" b="0"/>
-            <wp:docPr id="48" name="Picture 48"/>
-            <wp:cNvGraphicFramePr>
-              <a:graphicFrameLocks xmlns:a="http://schemas.openxmlformats.org/drawingml/2006/main" noChangeAspect="1"/>
-            </wp:cNvGraphicFramePr>
-            <a:graphic xmlns:a="http://schemas.openxmlformats.org/drawingml/2006/main">
-              <a:graphicData uri="http://schemas.openxmlformats.org/drawingml/2006/picture">
-                <pic:pic xmlns:pic="http://schemas.openxmlformats.org/drawingml/2006/picture">
-                  <pic:nvPicPr>
-                    <pic:cNvPr id="0" name="Picture 29"/>
-                    <pic:cNvPicPr>
-                      <a:picLocks noChangeAspect="1" noChangeArrowheads="1"/>
-                    </pic:cNvPicPr>
-                  </pic:nvPicPr>
-                  <pic:blipFill>
-                    <a:blip r:embed="rId37" cstate="print">
-                      <a:extLst>
-                        <a:ext uri="{28A0092B-C50C-407E-A947-70E740481C1C}">
-                          <a14:useLocalDpi xmlns:a14="http://schemas.microsoft.com/office/drawing/2010/main" val="0"/>
-                        </a:ext>
-                      </a:extLst>
-                    </a:blip>
-                    <a:stretch>
-                      <a:fillRect/>
-                    </a:stretch>
-                  </pic:blipFill>
-                  <pic:spPr bwMode="auto">
-                    <a:xfrm>
-                      <a:off x="0" y="0"/>
-                      <a:ext cx="6647167" cy="4443934"/>
-                    </a:xfrm>
-                    <a:prstGeom prst="rect">
-                      <a:avLst/>
-                    </a:prstGeom>
-                    <a:noFill/>
-                    <a:ln>
-                      <a:noFill/>
-                    </a:ln>
-                  </pic:spPr>
-                </pic:pic>
-              </a:graphicData>
-            </a:graphic>
-          </wp:inline>
-        </w:drawing>
-      </w:r>
-    </w:p>
-    <w:p>
-      <w:pPr>
-        <w:jc w:val="center"/>
-        <w:rPr>
-          <w:rFonts w:ascii="Open Sans" w:hAnsi="Open Sans" w:cs="Open Sans"/>
-          <w:color w:val="333333"/>
-          <w:shd w:val="clear" w:color="auto" w:fill="FFFFFF"/>
-        </w:rPr>
-      </w:pPr>
-      <w:bookmarkStart w:id="15" w:name="_Ref32471632"/>
-      <w:proofErr w:type="gramStart"/>
-      <w:r>
-        <w:rPr>
-          <w:rFonts w:ascii="Open Sans" w:hAnsi="Open Sans" w:cs="Open Sans"/>
-          <w:b/>
-          <w:bCs/>
-          <w:color w:val="000000"/>
-          <w:shd w:val="clear" w:color="auto" w:fill="FFFFFF"/>
-        </w:rPr>
-        <w:t xml:space="preserve">Figure </w:t>
-      </w:r>
-      <w:r>
-        <w:rPr>
-          <w:rFonts w:ascii="Open Sans" w:hAnsi="Open Sans" w:cs="Open Sans"/>
-          <w:b/>
-          <w:bCs/>
-          <w:color w:val="000000"/>
-          <w:shd w:val="clear" w:color="auto" w:fill="FFFFFF"/>
-          <w:lang w:val="es-ES"/>
-        </w:rPr>
-        <w:fldChar w:fldCharType="begin"/>
-      </w:r>
-      <w:r>
-        <w:rPr>
-          <w:rFonts w:ascii="Open Sans" w:hAnsi="Open Sans" w:cs="Open Sans"/>
-          <w:b/>
-          <w:bCs/>
-          <w:color w:val="000000"/>
-          <w:shd w:val="clear" w:color="auto" w:fill="FFFFFF"/>
-        </w:rPr>
-        <w:instrText xml:space="preserve"> SEQ Figura \* ARABIC </w:instrText>
-      </w:r>
-      <w:r>
-        <w:rPr>
-          <w:rFonts w:ascii="Open Sans" w:hAnsi="Open Sans" w:cs="Open Sans"/>
-          <w:b/>
-          <w:bCs/>
-          <w:color w:val="000000"/>
-          <w:shd w:val="clear" w:color="auto" w:fill="FFFFFF"/>
-          <w:lang w:val="es-ES"/>
-        </w:rPr>
-        <w:fldChar w:fldCharType="separate"/>
-      </w:r>
-      <w:r>
-        <w:rPr>
-          <w:rFonts w:ascii="Open Sans" w:hAnsi="Open Sans" w:cs="Open Sans"/>
-          <w:b/>
-          <w:bCs/>
-          <w:noProof/>
-          <w:color w:val="000000"/>
-          <w:shd w:val="clear" w:color="auto" w:fill="FFFFFF"/>
-        </w:rPr>
-        <w:t>7</w:t>
-      </w:r>
-      <w:r>
-        <w:rPr>
-          <w:rFonts w:ascii="Open Sans" w:hAnsi="Open Sans" w:cs="Open Sans"/>
-          <w:b/>
-          <w:bCs/>
-          <w:color w:val="000000"/>
-          <w:shd w:val="clear" w:color="auto" w:fill="FFFFFF"/>
-          <w:lang w:val="es-ES"/>
-        </w:rPr>
-        <w:fldChar w:fldCharType="end"/>
-      </w:r>
-      <w:bookmarkEnd w:id="15"/>
-      <w:r>
-        <w:rPr>
-          <w:rFonts w:ascii="Open Sans" w:hAnsi="Open Sans" w:cs="Open Sans"/>
-          <w:color w:val="000000"/>
-          <w:shd w:val="clear" w:color="auto" w:fill="FFFFFF"/>
-        </w:rPr>
-        <w:t>.</w:t>
-      </w:r>
-      <w:proofErr w:type="gramEnd"/>
-      <w:r>
-        <w:rPr>
-          <w:rFonts w:ascii="Open Sans" w:hAnsi="Open Sans" w:cs="Open Sans"/>
-          <w:color w:val="000000"/>
-          <w:shd w:val="clear" w:color="auto" w:fill="FFFFFF"/>
-        </w:rPr>
-        <w:t xml:space="preserve"> </w:t>
-      </w:r>
-      <w:proofErr w:type="gramStart"/>
-      <w:r>
-        <w:t>Ontological diagram for</w:t>
-      </w:r>
-      <w:r>
-        <w:rPr>
-          <w:rFonts w:ascii="Courier New" w:hAnsi="Courier New" w:cs="Courier New"/>
-        </w:rPr>
-        <w:t xml:space="preserve"> </w:t>
-      </w:r>
-      <w:proofErr w:type="spellStart"/>
-      <w:r>
-        <w:rPr>
-          <w:rFonts w:ascii="Courier New" w:hAnsi="Courier New" w:cs="Courier New"/>
-        </w:rPr>
-        <w:t>AcademicArticle</w:t>
-      </w:r>
-      <w:proofErr w:type="spellEnd"/>
-      <w:r>
-        <w:rPr>
-          <w:rFonts w:ascii="Open Sans" w:hAnsi="Open Sans" w:cs="Open Sans"/>
-          <w:color w:val="333333"/>
-          <w:shd w:val="clear" w:color="auto" w:fill="FFFFFF"/>
-        </w:rPr>
-        <w:t>.</w:t>
-      </w:r>
-      <w:proofErr w:type="gramEnd"/>
-    </w:p>
-    <w:p>
-      <w:pPr>
-        <w:jc w:val="both"/>
-        <w:rPr>
-          <w:rFonts w:ascii="Open Sans" w:hAnsi="Open Sans" w:cs="Open Sans"/>
-          <w:color w:val="333333"/>
-          <w:shd w:val="clear" w:color="auto" w:fill="FFFFFF"/>
-        </w:rPr>
-      </w:pPr>
-    </w:p>
-    <w:p>
-      <w:pPr>
-        <w:jc w:val="both"/>
-        <w:rPr>
-          <w:rFonts w:ascii="Open Sans" w:hAnsi="Open Sans" w:cs="Open Sans"/>
-          <w:color w:val="333333"/>
-          <w:shd w:val="clear" w:color="auto" w:fill="FFFFFF"/>
-        </w:rPr>
-      </w:pPr>
-      <w:r>
-        <w:rPr>
-          <w:rFonts w:ascii="Open Sans" w:hAnsi="Open Sans" w:cs="Open Sans"/>
-          <w:color w:val="333333"/>
-          <w:shd w:val="clear" w:color="auto" w:fill="FFFFFF"/>
-        </w:rPr>
-        <w:t xml:space="preserve">Another important sub-entity of </w:t>
-      </w:r>
-      <w:r>
-        <w:rPr>
-          <w:rFonts w:ascii="Courier New" w:hAnsi="Courier New" w:cs="Courier New"/>
-          <w:color w:val="333333"/>
-          <w:shd w:val="clear" w:color="auto" w:fill="FFFFFF"/>
-        </w:rPr>
-        <w:t>obo-</w:t>
-      </w:r>
-      <w:proofErr w:type="spellStart"/>
-      <w:r>
-        <w:rPr>
-          <w:rFonts w:ascii="Courier New" w:hAnsi="Courier New" w:cs="Courier New"/>
-          <w:color w:val="333333"/>
-          <w:shd w:val="clear" w:color="auto" w:fill="FFFFFF"/>
-        </w:rPr>
-        <w:t>iao</w:t>
-      </w:r>
-      <w:proofErr w:type="spellEnd"/>
-      <w:r>
-        <w:rPr>
-          <w:rFonts w:ascii="Courier New" w:hAnsi="Courier New" w:cs="Courier New"/>
-          <w:color w:val="333333"/>
-          <w:shd w:val="clear" w:color="auto" w:fill="FFFFFF"/>
-        </w:rPr>
-        <w:t>:</w:t>
-      </w:r>
-      <w:r>
-        <w:rPr>
-          <w:rFonts w:ascii="Courier New" w:hAnsi="Courier New" w:cs="Courier New"/>
-        </w:rPr>
-        <w:t xml:space="preserve"> </w:t>
-      </w:r>
-      <w:r>
-        <w:rPr>
-          <w:rFonts w:ascii="Courier New" w:hAnsi="Courier New" w:cs="Courier New"/>
-          <w:color w:val="333333"/>
-          <w:shd w:val="clear" w:color="auto" w:fill="FFFFFF"/>
-        </w:rPr>
-        <w:t>IAO_0000030 (Information Content Entity)</w:t>
-      </w:r>
-      <w:r>
-        <w:rPr>
-          <w:rFonts w:ascii="Open Sans" w:hAnsi="Open Sans" w:cs="Open Sans"/>
-          <w:color w:val="333333"/>
-          <w:shd w:val="clear" w:color="auto" w:fill="FFFFFF"/>
-        </w:rPr>
-        <w:t xml:space="preserve"> is </w:t>
-      </w:r>
-      <w:proofErr w:type="spellStart"/>
-      <w:r>
-        <w:rPr>
-          <w:rFonts w:ascii="Courier New" w:hAnsi="Courier New" w:cs="Courier New"/>
-        </w:rPr>
-        <w:t>roh</w:t>
-      </w:r>
-      <w:proofErr w:type="gramStart"/>
-      <w:r>
-        <w:rPr>
-          <w:rFonts w:ascii="Courier New" w:hAnsi="Courier New" w:cs="Courier New"/>
-        </w:rPr>
-        <w:t>:Repository</w:t>
-      </w:r>
-      <w:proofErr w:type="spellEnd"/>
-      <w:proofErr w:type="gramEnd"/>
-      <w:r>
-        <w:rPr>
-          <w:rFonts w:ascii="Open Sans" w:hAnsi="Open Sans" w:cs="Open Sans"/>
-          <w:color w:val="333333"/>
-          <w:shd w:val="clear" w:color="auto" w:fill="FFFFFF"/>
-        </w:rPr>
-        <w:t xml:space="preserve">. </w:t>
-      </w:r>
-      <w:r>
-        <w:rPr>
-          <w:rFonts w:ascii="Open Sans" w:hAnsi="Open Sans" w:cs="Open Sans"/>
-          <w:color w:val="333333"/>
-          <w:shd w:val="clear" w:color="auto" w:fill="FFFFFF"/>
-        </w:rPr>
-        <w:t>D</w:t>
-      </w:r>
-      <w:r>
-        <w:rPr>
-          <w:rFonts w:ascii="Open Sans" w:hAnsi="Open Sans" w:cs="Open Sans"/>
-          <w:color w:val="333333"/>
-          <w:shd w:val="clear" w:color="auto" w:fill="FFFFFF"/>
-        </w:rPr>
-        <w:t xml:space="preserve">ocuments, pieces of software, experimental protocols or </w:t>
-      </w:r>
-      <w:r>
-        <w:rPr>
-          <w:rFonts w:ascii="Open Sans" w:hAnsi="Open Sans" w:cs="Open Sans"/>
-          <w:color w:val="333333"/>
-          <w:shd w:val="clear" w:color="auto" w:fill="FFFFFF"/>
-        </w:rPr>
-        <w:t>data</w:t>
-      </w:r>
-      <w:r>
-        <w:rPr>
-          <w:rFonts w:ascii="Open Sans" w:hAnsi="Open Sans" w:cs="Open Sans"/>
-          <w:color w:val="333333"/>
-          <w:shd w:val="clear" w:color="auto" w:fill="FFFFFF"/>
-        </w:rPr>
-        <w:t xml:space="preserve"> can be linked to repository</w:t>
-      </w:r>
-      <w:r>
-        <w:rPr>
-          <w:rFonts w:ascii="Open Sans" w:hAnsi="Open Sans" w:cs="Open Sans"/>
-          <w:color w:val="333333"/>
-          <w:shd w:val="clear" w:color="auto" w:fill="FFFFFF"/>
-        </w:rPr>
-        <w:t xml:space="preserve"> (</w:t>
-      </w:r>
-      <w:proofErr w:type="spellStart"/>
-      <w:r>
-        <w:rPr>
-          <w:rFonts w:ascii="Courier New" w:hAnsi="Courier New" w:cs="Courier New"/>
-        </w:rPr>
-        <w:t>roh</w:t>
-      </w:r>
-      <w:proofErr w:type="gramStart"/>
-      <w:r>
-        <w:rPr>
-          <w:rFonts w:ascii="Courier New" w:hAnsi="Courier New" w:cs="Courier New"/>
-        </w:rPr>
-        <w:t>:Repository</w:t>
-      </w:r>
-      <w:proofErr w:type="spellEnd"/>
-      <w:proofErr w:type="gramEnd"/>
-      <w:r>
-        <w:rPr>
-          <w:rFonts w:ascii="Open Sans" w:hAnsi="Open Sans" w:cs="Open Sans"/>
-          <w:color w:val="333333"/>
-          <w:shd w:val="clear" w:color="auto" w:fill="FFFFFF"/>
-        </w:rPr>
-        <w:t>)</w:t>
-      </w:r>
-      <w:r>
-        <w:rPr>
-          <w:rFonts w:ascii="Open Sans" w:hAnsi="Open Sans" w:cs="Open Sans"/>
-          <w:color w:val="333333"/>
-          <w:shd w:val="clear" w:color="auto" w:fill="FFFFFF"/>
-        </w:rPr>
-        <w:t xml:space="preserve"> that contains them through the</w:t>
-      </w:r>
-      <w:r>
-        <w:rPr>
-          <w:rFonts w:ascii="Open Sans" w:hAnsi="Open Sans" w:cs="Open Sans"/>
-          <w:color w:val="333333"/>
-          <w:shd w:val="clear" w:color="auto" w:fill="FFFFFF"/>
-        </w:rPr>
-        <w:t xml:space="preserve"> </w:t>
-      </w:r>
-      <w:r>
-        <w:rPr>
-          <w:rFonts w:ascii="Open Sans" w:hAnsi="Open Sans" w:cs="Open Sans"/>
-          <w:color w:val="333333"/>
-          <w:shd w:val="clear" w:color="auto" w:fill="FFFFFF"/>
-        </w:rPr>
-        <w:t>object property</w:t>
-      </w:r>
-      <w:r>
-        <w:rPr>
-          <w:rFonts w:ascii="Open Sans" w:hAnsi="Open Sans" w:cs="Open Sans"/>
-          <w:color w:val="333333"/>
-          <w:shd w:val="clear" w:color="auto" w:fill="FFFFFF"/>
-        </w:rPr>
-        <w:t xml:space="preserve"> </w:t>
-      </w:r>
-      <w:proofErr w:type="spellStart"/>
-      <w:r>
-        <w:rPr>
-          <w:rFonts w:ascii="Courier New" w:hAnsi="Courier New" w:cs="Courier New"/>
-        </w:rPr>
-        <w:t>roh:</w:t>
-      </w:r>
-      <w:r>
-        <w:rPr>
-          <w:rFonts w:ascii="Courier New" w:hAnsi="Courier New" w:cs="Courier New"/>
-        </w:rPr>
-        <w:t>partOfRepository</w:t>
-      </w:r>
-      <w:proofErr w:type="spellEnd"/>
-      <w:r>
-        <w:rPr>
-          <w:rFonts w:ascii="Open Sans" w:hAnsi="Open Sans" w:cs="Open Sans"/>
-          <w:color w:val="333333"/>
-          <w:shd w:val="clear" w:color="auto" w:fill="FFFFFF"/>
-        </w:rPr>
-        <w:t>.</w:t>
-      </w:r>
-      <w:r>
-        <w:rPr>
-          <w:rFonts w:ascii="Open Sans" w:hAnsi="Open Sans" w:cs="Open Sans"/>
-          <w:color w:val="333333"/>
-          <w:shd w:val="clear" w:color="auto" w:fill="FFFFFF"/>
-        </w:rPr>
-        <w:t xml:space="preserve"> </w:t>
-      </w:r>
-      <w:proofErr w:type="spellStart"/>
-      <w:proofErr w:type="gramStart"/>
-      <w:r>
-        <w:rPr>
-          <w:rFonts w:ascii="Courier New" w:hAnsi="Courier New" w:cs="Courier New"/>
-        </w:rPr>
-        <w:t>roh:</w:t>
-      </w:r>
-      <w:proofErr w:type="gramEnd"/>
-      <w:r>
-        <w:rPr>
-          <w:rFonts w:ascii="Courier New" w:hAnsi="Courier New" w:cs="Courier New"/>
-        </w:rPr>
-        <w:t>Repository</w:t>
-      </w:r>
-      <w:proofErr w:type="spellEnd"/>
-      <w:r>
-        <w:rPr>
-          <w:rFonts w:ascii="Open Sans" w:hAnsi="Open Sans" w:cs="Open Sans"/>
-          <w:color w:val="333333"/>
-          <w:shd w:val="clear" w:color="auto" w:fill="FFFFFF"/>
-        </w:rPr>
-        <w:t xml:space="preserve"> is associated through </w:t>
-      </w:r>
-      <w:proofErr w:type="spellStart"/>
-      <w:r>
-        <w:rPr>
-          <w:rFonts w:ascii="Courier New" w:hAnsi="Courier New" w:cs="Courier New"/>
-        </w:rPr>
-        <w:t>roh:</w:t>
-      </w:r>
-      <w:r>
-        <w:rPr>
-          <w:rFonts w:ascii="Courier New" w:hAnsi="Courier New" w:cs="Courier New"/>
-        </w:rPr>
-        <w:t>hasS</w:t>
-      </w:r>
-      <w:r>
-        <w:rPr>
-          <w:rFonts w:ascii="Courier New" w:hAnsi="Courier New" w:cs="Courier New"/>
-        </w:rPr>
-        <w:t>ucessor</w:t>
-      </w:r>
-      <w:proofErr w:type="spellEnd"/>
-      <w:r>
-        <w:rPr>
-          <w:rFonts w:ascii="Open Sans" w:hAnsi="Open Sans" w:cs="Open Sans"/>
-          <w:color w:val="333333"/>
-          <w:shd w:val="clear" w:color="auto" w:fill="FFFFFF"/>
-        </w:rPr>
-        <w:t xml:space="preserve">  with another </w:t>
-      </w:r>
-      <w:proofErr w:type="spellStart"/>
-      <w:r>
-        <w:rPr>
-          <w:rFonts w:ascii="Courier New" w:hAnsi="Courier New" w:cs="Courier New"/>
-        </w:rPr>
-        <w:t>roh:Repository</w:t>
-      </w:r>
-      <w:proofErr w:type="spellEnd"/>
-      <w:r>
-        <w:rPr>
-          <w:rFonts w:ascii="Open Sans" w:hAnsi="Open Sans" w:cs="Open Sans"/>
-          <w:color w:val="333333"/>
-          <w:shd w:val="clear" w:color="auto" w:fill="FFFFFF"/>
-        </w:rPr>
-        <w:t xml:space="preserve"> </w:t>
-      </w:r>
-      <w:r>
-        <w:rPr>
-          <w:rFonts w:ascii="Open Sans" w:hAnsi="Open Sans" w:cs="Open Sans"/>
-          <w:shd w:val="clear" w:color="auto" w:fill="FFFFFF"/>
-        </w:rPr>
-        <w:t xml:space="preserve">when it is a </w:t>
-      </w:r>
-      <w:r>
-        <w:rPr>
-          <w:rFonts w:ascii="Open Sans" w:hAnsi="Open Sans" w:cs="Open Sans"/>
-          <w:color w:val="333333"/>
-          <w:shd w:val="clear" w:color="auto" w:fill="FFFFFF"/>
-        </w:rPr>
-        <w:t xml:space="preserve">predecessor </w:t>
-      </w:r>
-      <w:r>
-        <w:rPr>
-          <w:rFonts w:ascii="Open Sans" w:hAnsi="Open Sans" w:cs="Open Sans"/>
-          <w:color w:val="333333"/>
-          <w:shd w:val="clear" w:color="auto" w:fill="FFFFFF"/>
-        </w:rPr>
-        <w:t xml:space="preserve"> or fork of the first one</w:t>
-      </w:r>
-      <w:r>
-        <w:rPr>
-          <w:rFonts w:ascii="Open Sans" w:hAnsi="Open Sans" w:cs="Open Sans"/>
-          <w:color w:val="333333"/>
-          <w:shd w:val="clear" w:color="auto" w:fill="FFFFFF"/>
-        </w:rPr>
-        <w:t>, and</w:t>
-      </w:r>
-      <w:r>
-        <w:rPr>
-          <w:rFonts w:ascii="Open Sans" w:hAnsi="Open Sans" w:cs="Open Sans"/>
-          <w:color w:val="333333"/>
-          <w:shd w:val="clear" w:color="auto" w:fill="FFFFFF"/>
-        </w:rPr>
-        <w:t xml:space="preserve"> with</w:t>
-      </w:r>
-      <w:r>
-        <w:rPr>
-          <w:rFonts w:ascii="Open Sans" w:hAnsi="Open Sans" w:cs="Open Sans"/>
-          <w:color w:val="333333"/>
-          <w:shd w:val="clear" w:color="auto" w:fill="FFFFFF"/>
-        </w:rPr>
-        <w:t xml:space="preserve"> </w:t>
-      </w:r>
-      <w:proofErr w:type="spellStart"/>
-      <w:r>
-        <w:rPr>
-          <w:rFonts w:ascii="Courier New" w:hAnsi="Courier New" w:cs="Courier New"/>
-        </w:rPr>
-        <w:t>roh:README</w:t>
-      </w:r>
-      <w:proofErr w:type="spellEnd"/>
-      <w:r>
-        <w:rPr>
-          <w:rFonts w:ascii="Courier New" w:hAnsi="Courier New" w:cs="Courier New"/>
-        </w:rPr>
-        <w:t xml:space="preserve"> </w:t>
-      </w:r>
-      <w:r>
-        <w:rPr>
-          <w:rFonts w:ascii="Open Sans" w:hAnsi="Open Sans" w:cs="Open Sans"/>
-          <w:color w:val="333333"/>
-          <w:shd w:val="clear" w:color="auto" w:fill="FFFFFF"/>
-        </w:rPr>
-        <w:t>through</w:t>
-      </w:r>
-      <w:r>
-        <w:rPr>
-          <w:rFonts w:ascii="Open Sans" w:hAnsi="Open Sans" w:cs="Open Sans"/>
-          <w:color w:val="333333"/>
-          <w:shd w:val="clear" w:color="auto" w:fill="FFFFFF"/>
-        </w:rPr>
-        <w:t xml:space="preserve"> </w:t>
-      </w:r>
-      <w:r>
-        <w:rPr>
-          <w:rFonts w:ascii="Open Sans" w:hAnsi="Open Sans" w:cs="Open Sans"/>
-          <w:color w:val="333333"/>
-          <w:shd w:val="clear" w:color="auto" w:fill="FFFFFF"/>
-        </w:rPr>
-        <w:t xml:space="preserve"> object property </w:t>
-      </w:r>
-      <w:proofErr w:type="spellStart"/>
-      <w:r>
-        <w:rPr>
-          <w:rFonts w:ascii="Courier New" w:hAnsi="Courier New" w:cs="Courier New"/>
-        </w:rPr>
-        <w:t>roh:hasReadm</w:t>
-      </w:r>
-      <w:r>
-        <w:rPr>
-          <w:rFonts w:ascii="Courier New" w:hAnsi="Courier New" w:cs="Courier New"/>
-        </w:rPr>
-        <w:t>e</w:t>
-      </w:r>
-      <w:proofErr w:type="spellEnd"/>
-      <w:r>
-        <w:rPr>
-          <w:rFonts w:ascii="Open Sans" w:hAnsi="Open Sans" w:cs="Open Sans"/>
-          <w:color w:val="333333"/>
-          <w:shd w:val="clear" w:color="auto" w:fill="FFFFFF"/>
-        </w:rPr>
-        <w:t>.</w:t>
-      </w:r>
-      <w:r>
-        <w:rPr>
-          <w:rFonts w:ascii="Open Sans" w:hAnsi="Open Sans" w:cs="Open Sans"/>
-          <w:color w:val="333333"/>
-          <w:shd w:val="clear" w:color="auto" w:fill="FFFFFF"/>
-        </w:rPr>
-        <w:t xml:space="preserve"> </w:t>
-      </w:r>
-      <w:r>
-        <w:rPr>
-          <w:rFonts w:ascii="Open Sans" w:hAnsi="Open Sans" w:cs="Open Sans"/>
-          <w:color w:val="333333"/>
-          <w:shd w:val="clear" w:color="auto" w:fill="FFFFFF"/>
-        </w:rPr>
-        <w:t xml:space="preserve"> </w:t>
-      </w:r>
-      <w:r>
-        <w:rPr>
-          <w:rFonts w:ascii="Open Sans" w:hAnsi="Open Sans" w:cs="Open Sans"/>
-          <w:color w:val="333333"/>
-          <w:shd w:val="clear" w:color="auto" w:fill="FFFFFF"/>
-        </w:rPr>
-        <w:t>T</w:t>
-      </w:r>
-      <w:r>
-        <w:rPr>
-          <w:rFonts w:ascii="Open Sans" w:hAnsi="Open Sans" w:cs="Open Sans"/>
-          <w:color w:val="333333"/>
-          <w:shd w:val="clear" w:color="auto" w:fill="FFFFFF"/>
-        </w:rPr>
-        <w:t xml:space="preserve">his entity can be linked with the contributors through </w:t>
-      </w:r>
-      <w:proofErr w:type="spellStart"/>
-      <w:r>
-        <w:rPr>
-          <w:rFonts w:ascii="Courier New" w:hAnsi="Courier New" w:cs="Courier New"/>
-        </w:rPr>
-        <w:t>roh</w:t>
-      </w:r>
-      <w:proofErr w:type="gramStart"/>
-      <w:r>
-        <w:rPr>
-          <w:rFonts w:ascii="Courier New" w:hAnsi="Courier New" w:cs="Courier New"/>
-        </w:rPr>
-        <w:t>:seqOfAuthors</w:t>
-      </w:r>
-      <w:proofErr w:type="spellEnd"/>
-      <w:proofErr w:type="gramEnd"/>
-      <w:r>
-        <w:rPr>
-          <w:rFonts w:ascii="Open Sans" w:hAnsi="Open Sans" w:cs="Open Sans"/>
-          <w:color w:val="333333"/>
-          <w:shd w:val="clear" w:color="auto" w:fill="FFFFFF"/>
-        </w:rPr>
-        <w:t>, to the primary author (</w:t>
-      </w:r>
-      <w:proofErr w:type="spellStart"/>
-      <w:r>
-        <w:rPr>
-          <w:rFonts w:ascii="Courier New" w:hAnsi="Courier New" w:cs="Courier New"/>
-        </w:rPr>
-        <w:t>foaf:Person</w:t>
-      </w:r>
-      <w:proofErr w:type="spellEnd"/>
-      <w:r>
-        <w:rPr>
-          <w:rFonts w:ascii="Open Sans" w:hAnsi="Open Sans" w:cs="Open Sans"/>
-          <w:color w:val="333333"/>
-          <w:shd w:val="clear" w:color="auto" w:fill="FFFFFF"/>
-        </w:rPr>
-        <w:t xml:space="preserve">) through </w:t>
-      </w:r>
-      <w:proofErr w:type="spellStart"/>
-      <w:r>
-        <w:rPr>
-          <w:rFonts w:ascii="Courier New" w:hAnsi="Courier New" w:cs="Courier New"/>
-        </w:rPr>
-        <w:t>roh:correspondingAuthor</w:t>
-      </w:r>
-      <w:proofErr w:type="spellEnd"/>
-      <w:r>
-        <w:rPr>
-          <w:rFonts w:ascii="Open Sans" w:hAnsi="Open Sans" w:cs="Open Sans"/>
-          <w:color w:val="333333"/>
-          <w:shd w:val="clear" w:color="auto" w:fill="FFFFFF"/>
-        </w:rPr>
-        <w:t>, to corresponding organization (</w:t>
-      </w:r>
-      <w:proofErr w:type="spellStart"/>
-      <w:r>
-        <w:rPr>
-          <w:rFonts w:ascii="Courier New" w:hAnsi="Courier New" w:cs="Courier New"/>
-        </w:rPr>
-        <w:t>foaf:Organization</w:t>
-      </w:r>
-      <w:proofErr w:type="spellEnd"/>
-      <w:r>
-        <w:rPr>
-          <w:rFonts w:ascii="Open Sans" w:hAnsi="Open Sans" w:cs="Open Sans"/>
-          <w:color w:val="333333"/>
-          <w:shd w:val="clear" w:color="auto" w:fill="FFFFFF"/>
-        </w:rPr>
-        <w:t xml:space="preserve">) through </w:t>
-      </w:r>
-      <w:proofErr w:type="spellStart"/>
-      <w:r>
-        <w:rPr>
-          <w:rFonts w:ascii="Courier New" w:hAnsi="Courier New" w:cs="Courier New"/>
-        </w:rPr>
-        <w:t>roh:correspondingOrganization</w:t>
-      </w:r>
-      <w:proofErr w:type="spellEnd"/>
-      <w:r>
-        <w:rPr>
-          <w:rFonts w:ascii="Open Sans" w:hAnsi="Open Sans" w:cs="Open Sans"/>
-          <w:color w:val="333333"/>
-          <w:shd w:val="clear" w:color="auto" w:fill="FFFFFF"/>
-        </w:rPr>
-        <w:t>.</w:t>
-      </w:r>
-    </w:p>
-    <w:p>
-      <w:pPr>
-        <w:jc w:val="center"/>
-        <w:rPr>
-          <w:rFonts w:ascii="Open Sans" w:hAnsi="Open Sans" w:cs="Open Sans"/>
-          <w:color w:val="333333"/>
-          <w:shd w:val="clear" w:color="auto" w:fill="FFFFFF"/>
-        </w:rPr>
-      </w:pPr>
-      <w:r>
-        <w:rPr>
-          <w:rFonts w:ascii="Open Sans" w:hAnsi="Open Sans" w:cs="Open Sans"/>
-          <w:noProof/>
-          <w:color w:val="333333"/>
-          <w:shd w:val="clear" w:color="auto" w:fill="FFFFFF"/>
-          <w:lang w:val="es-ES"/>
-        </w:rPr>
-        <w:lastRenderedPageBreak/>
-        <w:drawing>
-          <wp:inline distT="0" distB="0" distL="0" distR="0" wp14:anchorId="62E188D0" wp14:editId="15318BB9">
-            <wp:extent cx="5538486" cy="3761772"/>
-            <wp:effectExtent l="0" t="0" r="0" b="0"/>
-            <wp:docPr id="50" name="Imagen 50"/>
-            <wp:cNvGraphicFramePr>
-              <a:graphicFrameLocks xmlns:a="http://schemas.openxmlformats.org/drawingml/2006/main" noChangeAspect="1"/>
-            </wp:cNvGraphicFramePr>
-            <a:graphic xmlns:a="http://schemas.openxmlformats.org/drawingml/2006/main">
-              <a:graphicData uri="http://schemas.openxmlformats.org/drawingml/2006/picture">
-                <pic:pic xmlns:pic="http://schemas.openxmlformats.org/drawingml/2006/picture">
-                  <pic:nvPicPr>
-                    <pic:cNvPr id="0" name="Picture 14"/>
-                    <pic:cNvPicPr>
-                      <a:picLocks noChangeAspect="1" noChangeArrowheads="1"/>
-                    </pic:cNvPicPr>
-                  </pic:nvPicPr>
-                  <pic:blipFill rotWithShape="1">
-                    <a:blip r:embed="rId38">
-                      <a:extLst>
-                        <a:ext uri="{28A0092B-C50C-407E-A947-70E740481C1C}">
-                          <a14:useLocalDpi xmlns:a14="http://schemas.microsoft.com/office/drawing/2010/main" val="0"/>
-                        </a:ext>
-                      </a:extLst>
-                    </a:blip>
-                    <a:srcRect b="6737"/>
+                    <a:srcRect b="3353"/>
                     <a:stretch/>
                   </pic:blipFill>
                   <pic:spPr bwMode="auto">
                     <a:xfrm>
                       <a:off x="0" y="0"/>
-                      <a:ext cx="5538470" cy="3761761"/>
+                      <a:ext cx="5925671" cy="8213226"/>
                     </a:xfrm>
                     <a:prstGeom prst="rect">
                       <a:avLst/>
@@ -20505,6 +19698,1025 @@
     </w:p>
     <w:p>
       <w:pPr>
+        <w:rPr>
+          <w:rFonts w:ascii="Open Sans" w:hAnsi="Open Sans" w:cs="Open Sans"/>
+          <w:color w:val="333333"/>
+          <w:shd w:val="clear" w:color="auto" w:fill="FFFFFF"/>
+        </w:rPr>
+      </w:pPr>
+      <w:r>
+        <w:rPr>
+          <w:rFonts w:ascii="Open Sans" w:hAnsi="Open Sans" w:cs="Open Sans"/>
+          <w:noProof/>
+          <w:color w:val="333333"/>
+          <w:shd w:val="clear" w:color="auto" w:fill="FFFFFF"/>
+          <w:lang w:val="es-ES"/>
+        </w:rPr>
+        <w:lastRenderedPageBreak/>
+        <w:drawing>
+          <wp:anchor distT="0" distB="0" distL="114300" distR="114300" simplePos="0" relativeHeight="251659264" behindDoc="0" locked="0" layoutInCell="1" allowOverlap="1" wp14:anchorId="4E5EBFD0" wp14:editId="0F0C95C3">
+            <wp:simplePos x="0" y="0"/>
+            <wp:positionH relativeFrom="margin">
+              <wp:posOffset>-441325</wp:posOffset>
+            </wp:positionH>
+            <wp:positionV relativeFrom="margin">
+              <wp:posOffset>988695</wp:posOffset>
+            </wp:positionV>
+            <wp:extent cx="6640830" cy="4439285"/>
+            <wp:effectExtent l="0" t="0" r="7620" b="0"/>
+            <wp:wrapSquare wrapText="bothSides"/>
+            <wp:docPr id="48" name="Picture 48"/>
+            <wp:cNvGraphicFramePr>
+              <a:graphicFrameLocks xmlns:a="http://schemas.openxmlformats.org/drawingml/2006/main" noChangeAspect="1"/>
+            </wp:cNvGraphicFramePr>
+            <a:graphic xmlns:a="http://schemas.openxmlformats.org/drawingml/2006/main">
+              <a:graphicData uri="http://schemas.openxmlformats.org/drawingml/2006/picture">
+                <pic:pic xmlns:pic="http://schemas.openxmlformats.org/drawingml/2006/picture">
+                  <pic:nvPicPr>
+                    <pic:cNvPr id="0" name="Picture 29"/>
+                    <pic:cNvPicPr>
+                      <a:picLocks noChangeAspect="1" noChangeArrowheads="1"/>
+                    </pic:cNvPicPr>
+                  </pic:nvPicPr>
+                  <pic:blipFill>
+                    <a:blip r:embed="rId36" cstate="print">
+                      <a:extLst>
+                        <a:ext uri="{28A0092B-C50C-407E-A947-70E740481C1C}">
+                          <a14:useLocalDpi xmlns:a14="http://schemas.microsoft.com/office/drawing/2010/main" val="0"/>
+                        </a:ext>
+                      </a:extLst>
+                    </a:blip>
+                    <a:stretch>
+                      <a:fillRect/>
+                    </a:stretch>
+                  </pic:blipFill>
+                  <pic:spPr bwMode="auto">
+                    <a:xfrm>
+                      <a:off x="0" y="0"/>
+                      <a:ext cx="6640830" cy="4439285"/>
+                    </a:xfrm>
+                    <a:prstGeom prst="rect">
+                      <a:avLst/>
+                    </a:prstGeom>
+                    <a:noFill/>
+                    <a:ln>
+                      <a:noFill/>
+                    </a:ln>
+                  </pic:spPr>
+                </pic:pic>
+              </a:graphicData>
+            </a:graphic>
+          </wp:anchor>
+        </w:drawing>
+      </w:r>
+    </w:p>
+    <w:p>
+      <w:pPr>
+        <w:jc w:val="center"/>
+        <w:rPr>
+          <w:rFonts w:ascii="Open Sans" w:hAnsi="Open Sans" w:cs="Open Sans"/>
+          <w:color w:val="333333"/>
+          <w:shd w:val="clear" w:color="auto" w:fill="FFFFFF"/>
+        </w:rPr>
+      </w:pPr>
+      <w:bookmarkStart w:id="15" w:name="_Ref32471632"/>
+      <w:proofErr w:type="gramStart"/>
+      <w:r>
+        <w:rPr>
+          <w:rFonts w:ascii="Open Sans" w:hAnsi="Open Sans" w:cs="Open Sans"/>
+          <w:b/>
+          <w:bCs/>
+          <w:color w:val="000000"/>
+          <w:shd w:val="clear" w:color="auto" w:fill="FFFFFF"/>
+        </w:rPr>
+        <w:t xml:space="preserve">Figure </w:t>
+      </w:r>
+      <w:r>
+        <w:rPr>
+          <w:rFonts w:ascii="Open Sans" w:hAnsi="Open Sans" w:cs="Open Sans"/>
+          <w:b/>
+          <w:bCs/>
+          <w:color w:val="000000"/>
+          <w:shd w:val="clear" w:color="auto" w:fill="FFFFFF"/>
+          <w:lang w:val="es-ES"/>
+        </w:rPr>
+        <w:fldChar w:fldCharType="begin"/>
+      </w:r>
+      <w:r>
+        <w:rPr>
+          <w:rFonts w:ascii="Open Sans" w:hAnsi="Open Sans" w:cs="Open Sans"/>
+          <w:b/>
+          <w:bCs/>
+          <w:color w:val="000000"/>
+          <w:shd w:val="clear" w:color="auto" w:fill="FFFFFF"/>
+        </w:rPr>
+        <w:instrText xml:space="preserve"> SEQ Figura \* ARABIC </w:instrText>
+      </w:r>
+      <w:r>
+        <w:rPr>
+          <w:rFonts w:ascii="Open Sans" w:hAnsi="Open Sans" w:cs="Open Sans"/>
+          <w:b/>
+          <w:bCs/>
+          <w:color w:val="000000"/>
+          <w:shd w:val="clear" w:color="auto" w:fill="FFFFFF"/>
+          <w:lang w:val="es-ES"/>
+        </w:rPr>
+        <w:fldChar w:fldCharType="separate"/>
+      </w:r>
+      <w:r>
+        <w:rPr>
+          <w:rFonts w:ascii="Open Sans" w:hAnsi="Open Sans" w:cs="Open Sans"/>
+          <w:b/>
+          <w:bCs/>
+          <w:noProof/>
+          <w:color w:val="000000"/>
+          <w:shd w:val="clear" w:color="auto" w:fill="FFFFFF"/>
+        </w:rPr>
+        <w:t>7</w:t>
+      </w:r>
+      <w:r>
+        <w:rPr>
+          <w:rFonts w:ascii="Open Sans" w:hAnsi="Open Sans" w:cs="Open Sans"/>
+          <w:b/>
+          <w:bCs/>
+          <w:color w:val="000000"/>
+          <w:shd w:val="clear" w:color="auto" w:fill="FFFFFF"/>
+          <w:lang w:val="es-ES"/>
+        </w:rPr>
+        <w:fldChar w:fldCharType="end"/>
+      </w:r>
+      <w:bookmarkEnd w:id="15"/>
+      <w:r>
+        <w:rPr>
+          <w:rFonts w:ascii="Open Sans" w:hAnsi="Open Sans" w:cs="Open Sans"/>
+          <w:color w:val="000000"/>
+          <w:shd w:val="clear" w:color="auto" w:fill="FFFFFF"/>
+        </w:rPr>
+        <w:t>.</w:t>
+      </w:r>
+      <w:proofErr w:type="gramEnd"/>
+      <w:r>
+        <w:rPr>
+          <w:rFonts w:ascii="Open Sans" w:hAnsi="Open Sans" w:cs="Open Sans"/>
+          <w:color w:val="000000"/>
+          <w:shd w:val="clear" w:color="auto" w:fill="FFFFFF"/>
+        </w:rPr>
+        <w:t xml:space="preserve"> </w:t>
+      </w:r>
+      <w:proofErr w:type="gramStart"/>
+      <w:r>
+        <w:t>Ontological diagram for</w:t>
+      </w:r>
+      <w:r>
+        <w:rPr>
+          <w:rFonts w:ascii="Courier New" w:hAnsi="Courier New" w:cs="Courier New"/>
+        </w:rPr>
+        <w:t xml:space="preserve"> </w:t>
+      </w:r>
+      <w:proofErr w:type="spellStart"/>
+      <w:r>
+        <w:rPr>
+          <w:rFonts w:ascii="Courier New" w:hAnsi="Courier New" w:cs="Courier New"/>
+        </w:rPr>
+        <w:t>AcademicArticle</w:t>
+      </w:r>
+      <w:proofErr w:type="spellEnd"/>
+      <w:r>
+        <w:rPr>
+          <w:rFonts w:ascii="Open Sans" w:hAnsi="Open Sans" w:cs="Open Sans"/>
+          <w:color w:val="333333"/>
+          <w:shd w:val="clear" w:color="auto" w:fill="FFFFFF"/>
+        </w:rPr>
+        <w:t>.</w:t>
+      </w:r>
+      <w:proofErr w:type="gramEnd"/>
+    </w:p>
+    <w:p>
+      <w:pPr>
+        <w:jc w:val="both"/>
+        <w:rPr>
+          <w:rFonts w:ascii="Open Sans" w:hAnsi="Open Sans" w:cs="Open Sans"/>
+          <w:color w:val="333333"/>
+          <w:shd w:val="clear" w:color="auto" w:fill="FFFFFF"/>
+        </w:rPr>
+      </w:pPr>
+    </w:p>
+    <w:p>
+      <w:pPr>
+        <w:jc w:val="both"/>
+        <w:rPr>
+          <w:rFonts w:ascii="Open Sans" w:hAnsi="Open Sans" w:cs="Open Sans"/>
+          <w:color w:val="333333"/>
+          <w:shd w:val="clear" w:color="auto" w:fill="FFFFFF"/>
+        </w:rPr>
+      </w:pPr>
+    </w:p>
+    <w:p>
+      <w:pPr>
+        <w:jc w:val="both"/>
+        <w:rPr>
+          <w:rFonts w:ascii="Open Sans" w:hAnsi="Open Sans" w:cs="Open Sans"/>
+          <w:color w:val="333333"/>
+          <w:shd w:val="clear" w:color="auto" w:fill="FFFFFF"/>
+        </w:rPr>
+      </w:pPr>
+      <w:r>
+        <w:rPr>
+          <w:rFonts w:ascii="Open Sans" w:hAnsi="Open Sans" w:cs="Open Sans"/>
+          <w:color w:val="333333"/>
+          <w:shd w:val="clear" w:color="auto" w:fill="FFFFFF"/>
+        </w:rPr>
+        <w:t xml:space="preserve">Another important sub-entity of </w:t>
+      </w:r>
+      <w:r>
+        <w:rPr>
+          <w:rFonts w:ascii="Courier New" w:hAnsi="Courier New" w:cs="Courier New"/>
+          <w:color w:val="333333"/>
+          <w:shd w:val="clear" w:color="auto" w:fill="FFFFFF"/>
+        </w:rPr>
+        <w:t>obo-</w:t>
+      </w:r>
+      <w:proofErr w:type="spellStart"/>
+      <w:r>
+        <w:rPr>
+          <w:rFonts w:ascii="Courier New" w:hAnsi="Courier New" w:cs="Courier New"/>
+          <w:color w:val="333333"/>
+          <w:shd w:val="clear" w:color="auto" w:fill="FFFFFF"/>
+        </w:rPr>
+        <w:t>iao</w:t>
+      </w:r>
+      <w:proofErr w:type="spellEnd"/>
+      <w:r>
+        <w:rPr>
+          <w:rFonts w:ascii="Courier New" w:hAnsi="Courier New" w:cs="Courier New"/>
+          <w:color w:val="333333"/>
+          <w:shd w:val="clear" w:color="auto" w:fill="FFFFFF"/>
+        </w:rPr>
+        <w:t>:</w:t>
+      </w:r>
+      <w:r>
+        <w:rPr>
+          <w:rFonts w:ascii="Courier New" w:hAnsi="Courier New" w:cs="Courier New"/>
+        </w:rPr>
+        <w:t xml:space="preserve"> </w:t>
+      </w:r>
+      <w:r>
+        <w:rPr>
+          <w:rFonts w:ascii="Courier New" w:hAnsi="Courier New" w:cs="Courier New"/>
+          <w:color w:val="333333"/>
+          <w:shd w:val="clear" w:color="auto" w:fill="FFFFFF"/>
+        </w:rPr>
+        <w:t>IAO_0000030 (Information Content Entity)</w:t>
+      </w:r>
+      <w:r>
+        <w:rPr>
+          <w:rFonts w:ascii="Open Sans" w:hAnsi="Open Sans" w:cs="Open Sans"/>
+          <w:color w:val="333333"/>
+          <w:shd w:val="clear" w:color="auto" w:fill="FFFFFF"/>
+        </w:rPr>
+        <w:t xml:space="preserve"> is </w:t>
+      </w:r>
+      <w:proofErr w:type="spellStart"/>
+      <w:r>
+        <w:rPr>
+          <w:rFonts w:ascii="Courier New" w:hAnsi="Courier New" w:cs="Courier New"/>
+        </w:rPr>
+        <w:t>roh</w:t>
+      </w:r>
+      <w:proofErr w:type="gramStart"/>
+      <w:r>
+        <w:rPr>
+          <w:rFonts w:ascii="Courier New" w:hAnsi="Courier New" w:cs="Courier New"/>
+        </w:rPr>
+        <w:t>:Repository</w:t>
+      </w:r>
+      <w:proofErr w:type="spellEnd"/>
+      <w:proofErr w:type="gramEnd"/>
+      <w:r>
+        <w:rPr>
+          <w:rFonts w:ascii="Courier New" w:hAnsi="Courier New" w:cs="Courier New"/>
+        </w:rPr>
+        <w:t xml:space="preserve"> </w:t>
+      </w:r>
+      <w:r>
+        <w:rPr>
+          <w:rFonts w:ascii="Open Sans" w:hAnsi="Open Sans" w:cs="Open Sans"/>
+          <w:color w:val="333333"/>
+          <w:shd w:val="clear" w:color="auto" w:fill="FFFFFF"/>
+        </w:rPr>
+        <w:t xml:space="preserve">(see Figure </w:t>
+      </w:r>
+      <w:r>
+        <w:rPr>
+          <w:rFonts w:ascii="Open Sans" w:hAnsi="Open Sans" w:cs="Open Sans"/>
+          <w:color w:val="333333"/>
+          <w:shd w:val="clear" w:color="auto" w:fill="FFFFFF"/>
+        </w:rPr>
+        <w:t>8)</w:t>
+      </w:r>
+      <w:r>
+        <w:rPr>
+          <w:rFonts w:ascii="Open Sans" w:hAnsi="Open Sans" w:cs="Open Sans"/>
+          <w:color w:val="333333"/>
+          <w:shd w:val="clear" w:color="auto" w:fill="FFFFFF"/>
+        </w:rPr>
+        <w:t xml:space="preserve">. </w:t>
+      </w:r>
+      <w:r>
+        <w:rPr>
+          <w:rFonts w:ascii="Open Sans" w:hAnsi="Open Sans" w:cs="Open Sans"/>
+          <w:color w:val="333333"/>
+          <w:shd w:val="clear" w:color="auto" w:fill="FFFFFF"/>
+        </w:rPr>
+        <w:t>D</w:t>
+      </w:r>
+      <w:r>
+        <w:rPr>
+          <w:rFonts w:ascii="Open Sans" w:hAnsi="Open Sans" w:cs="Open Sans"/>
+          <w:color w:val="333333"/>
+          <w:shd w:val="clear" w:color="auto" w:fill="FFFFFF"/>
+        </w:rPr>
+        <w:t xml:space="preserve">ocuments, pieces of software, experimental protocols or </w:t>
+      </w:r>
+      <w:r>
+        <w:rPr>
+          <w:rFonts w:ascii="Open Sans" w:hAnsi="Open Sans" w:cs="Open Sans"/>
+          <w:color w:val="333333"/>
+          <w:shd w:val="clear" w:color="auto" w:fill="FFFFFF"/>
+        </w:rPr>
+        <w:t>data</w:t>
+      </w:r>
+      <w:r>
+        <w:rPr>
+          <w:rFonts w:ascii="Open Sans" w:hAnsi="Open Sans" w:cs="Open Sans"/>
+          <w:color w:val="333333"/>
+          <w:shd w:val="clear" w:color="auto" w:fill="FFFFFF"/>
+        </w:rPr>
+        <w:t xml:space="preserve"> can be linked to repository</w:t>
+      </w:r>
+      <w:r>
+        <w:rPr>
+          <w:rFonts w:ascii="Open Sans" w:hAnsi="Open Sans" w:cs="Open Sans"/>
+          <w:color w:val="333333"/>
+          <w:shd w:val="clear" w:color="auto" w:fill="FFFFFF"/>
+        </w:rPr>
+        <w:t xml:space="preserve"> (</w:t>
+      </w:r>
+      <w:proofErr w:type="spellStart"/>
+      <w:r>
+        <w:rPr>
+          <w:rFonts w:ascii="Courier New" w:hAnsi="Courier New" w:cs="Courier New"/>
+        </w:rPr>
+        <w:t>roh</w:t>
+      </w:r>
+      <w:proofErr w:type="gramStart"/>
+      <w:r>
+        <w:rPr>
+          <w:rFonts w:ascii="Courier New" w:hAnsi="Courier New" w:cs="Courier New"/>
+        </w:rPr>
+        <w:t>:Repository</w:t>
+      </w:r>
+      <w:proofErr w:type="spellEnd"/>
+      <w:proofErr w:type="gramEnd"/>
+      <w:r>
+        <w:rPr>
+          <w:rFonts w:ascii="Open Sans" w:hAnsi="Open Sans" w:cs="Open Sans"/>
+          <w:color w:val="333333"/>
+          <w:shd w:val="clear" w:color="auto" w:fill="FFFFFF"/>
+        </w:rPr>
+        <w:t>)</w:t>
+      </w:r>
+      <w:r>
+        <w:rPr>
+          <w:rFonts w:ascii="Open Sans" w:hAnsi="Open Sans" w:cs="Open Sans"/>
+          <w:color w:val="333333"/>
+          <w:shd w:val="clear" w:color="auto" w:fill="FFFFFF"/>
+        </w:rPr>
+        <w:t xml:space="preserve"> that contains them through the</w:t>
+      </w:r>
+      <w:r>
+        <w:rPr>
+          <w:rFonts w:ascii="Open Sans" w:hAnsi="Open Sans" w:cs="Open Sans"/>
+          <w:color w:val="333333"/>
+          <w:shd w:val="clear" w:color="auto" w:fill="FFFFFF"/>
+        </w:rPr>
+        <w:t xml:space="preserve"> </w:t>
+      </w:r>
+      <w:r>
+        <w:rPr>
+          <w:rFonts w:ascii="Open Sans" w:hAnsi="Open Sans" w:cs="Open Sans"/>
+          <w:color w:val="333333"/>
+          <w:shd w:val="clear" w:color="auto" w:fill="FFFFFF"/>
+        </w:rPr>
+        <w:t>object property</w:t>
+      </w:r>
+      <w:r>
+        <w:rPr>
+          <w:rFonts w:ascii="Open Sans" w:hAnsi="Open Sans" w:cs="Open Sans"/>
+          <w:color w:val="333333"/>
+          <w:shd w:val="clear" w:color="auto" w:fill="FFFFFF"/>
+        </w:rPr>
+        <w:t xml:space="preserve"> </w:t>
+      </w:r>
+      <w:proofErr w:type="spellStart"/>
+      <w:r>
+        <w:rPr>
+          <w:rFonts w:ascii="Courier New" w:hAnsi="Courier New" w:cs="Courier New"/>
+        </w:rPr>
+        <w:t>roh:</w:t>
+      </w:r>
+      <w:r>
+        <w:rPr>
+          <w:rFonts w:ascii="Courier New" w:hAnsi="Courier New" w:cs="Courier New"/>
+        </w:rPr>
+        <w:t>partOfRepository</w:t>
+      </w:r>
+      <w:proofErr w:type="spellEnd"/>
+      <w:r>
+        <w:rPr>
+          <w:rFonts w:ascii="Open Sans" w:hAnsi="Open Sans" w:cs="Open Sans"/>
+          <w:color w:val="333333"/>
+          <w:shd w:val="clear" w:color="auto" w:fill="FFFFFF"/>
+        </w:rPr>
+        <w:t>.</w:t>
+      </w:r>
+      <w:r>
+        <w:rPr>
+          <w:rFonts w:ascii="Open Sans" w:hAnsi="Open Sans" w:cs="Open Sans"/>
+          <w:color w:val="333333"/>
+          <w:shd w:val="clear" w:color="auto" w:fill="FFFFFF"/>
+        </w:rPr>
+        <w:t xml:space="preserve"> </w:t>
+      </w:r>
+      <w:proofErr w:type="spellStart"/>
+      <w:proofErr w:type="gramStart"/>
+      <w:r>
+        <w:rPr>
+          <w:rFonts w:ascii="Courier New" w:hAnsi="Courier New" w:cs="Courier New"/>
+        </w:rPr>
+        <w:t>roh:</w:t>
+      </w:r>
+      <w:proofErr w:type="gramEnd"/>
+      <w:r>
+        <w:rPr>
+          <w:rFonts w:ascii="Courier New" w:hAnsi="Courier New" w:cs="Courier New"/>
+        </w:rPr>
+        <w:t>Repository</w:t>
+      </w:r>
+      <w:proofErr w:type="spellEnd"/>
+      <w:r>
+        <w:rPr>
+          <w:rFonts w:ascii="Open Sans" w:hAnsi="Open Sans" w:cs="Open Sans"/>
+          <w:color w:val="333333"/>
+          <w:shd w:val="clear" w:color="auto" w:fill="FFFFFF"/>
+        </w:rPr>
+        <w:t xml:space="preserve"> is associated through </w:t>
+      </w:r>
+      <w:proofErr w:type="spellStart"/>
+      <w:r>
+        <w:rPr>
+          <w:rFonts w:ascii="Courier New" w:hAnsi="Courier New" w:cs="Courier New"/>
+        </w:rPr>
+        <w:t>roh:</w:t>
+      </w:r>
+      <w:r>
+        <w:rPr>
+          <w:rFonts w:ascii="Courier New" w:hAnsi="Courier New" w:cs="Courier New"/>
+        </w:rPr>
+        <w:t>hasS</w:t>
+      </w:r>
+      <w:r>
+        <w:rPr>
+          <w:rFonts w:ascii="Courier New" w:hAnsi="Courier New" w:cs="Courier New"/>
+        </w:rPr>
+        <w:t>ucessor</w:t>
+      </w:r>
+      <w:proofErr w:type="spellEnd"/>
+      <w:r>
+        <w:rPr>
+          <w:rFonts w:ascii="Open Sans" w:hAnsi="Open Sans" w:cs="Open Sans"/>
+          <w:color w:val="333333"/>
+          <w:shd w:val="clear" w:color="auto" w:fill="FFFFFF"/>
+        </w:rPr>
+        <w:t xml:space="preserve">  with another </w:t>
+      </w:r>
+      <w:proofErr w:type="spellStart"/>
+      <w:r>
+        <w:rPr>
+          <w:rFonts w:ascii="Courier New" w:hAnsi="Courier New" w:cs="Courier New"/>
+        </w:rPr>
+        <w:t>roh:Repository</w:t>
+      </w:r>
+      <w:proofErr w:type="spellEnd"/>
+      <w:r>
+        <w:rPr>
+          <w:rFonts w:ascii="Open Sans" w:hAnsi="Open Sans" w:cs="Open Sans"/>
+          <w:color w:val="333333"/>
+          <w:shd w:val="clear" w:color="auto" w:fill="FFFFFF"/>
+        </w:rPr>
+        <w:t xml:space="preserve"> </w:t>
+      </w:r>
+      <w:r>
+        <w:rPr>
+          <w:rFonts w:ascii="Open Sans" w:hAnsi="Open Sans" w:cs="Open Sans"/>
+          <w:shd w:val="clear" w:color="auto" w:fill="FFFFFF"/>
+        </w:rPr>
+        <w:t xml:space="preserve">when it is a </w:t>
+      </w:r>
+      <w:r>
+        <w:rPr>
+          <w:rFonts w:ascii="Open Sans" w:hAnsi="Open Sans" w:cs="Open Sans"/>
+          <w:color w:val="333333"/>
+          <w:shd w:val="clear" w:color="auto" w:fill="FFFFFF"/>
+        </w:rPr>
+        <w:t xml:space="preserve">predecessor </w:t>
+      </w:r>
+      <w:r>
+        <w:rPr>
+          <w:rFonts w:ascii="Open Sans" w:hAnsi="Open Sans" w:cs="Open Sans"/>
+          <w:color w:val="333333"/>
+          <w:shd w:val="clear" w:color="auto" w:fill="FFFFFF"/>
+        </w:rPr>
+        <w:t xml:space="preserve"> or fork of the first one</w:t>
+      </w:r>
+      <w:r>
+        <w:rPr>
+          <w:rFonts w:ascii="Open Sans" w:hAnsi="Open Sans" w:cs="Open Sans"/>
+          <w:color w:val="333333"/>
+          <w:shd w:val="clear" w:color="auto" w:fill="FFFFFF"/>
+        </w:rPr>
+        <w:t>, and</w:t>
+      </w:r>
+      <w:r>
+        <w:rPr>
+          <w:rFonts w:ascii="Open Sans" w:hAnsi="Open Sans" w:cs="Open Sans"/>
+          <w:color w:val="333333"/>
+          <w:shd w:val="clear" w:color="auto" w:fill="FFFFFF"/>
+        </w:rPr>
+        <w:t xml:space="preserve"> </w:t>
+      </w:r>
+      <w:r>
+        <w:rPr>
+          <w:rFonts w:ascii="Open Sans" w:hAnsi="Open Sans" w:cs="Open Sans"/>
+          <w:color w:val="333333"/>
+          <w:shd w:val="clear" w:color="auto" w:fill="FFFFFF"/>
+        </w:rPr>
+        <w:t xml:space="preserve">through  </w:t>
+      </w:r>
+      <w:proofErr w:type="spellStart"/>
+      <w:r>
+        <w:rPr>
+          <w:rFonts w:ascii="Courier New" w:hAnsi="Courier New" w:cs="Courier New"/>
+        </w:rPr>
+        <w:t>roh:</w:t>
+      </w:r>
+      <w:r>
+        <w:rPr>
+          <w:rFonts w:ascii="Courier New" w:hAnsi="Courier New" w:cs="Courier New"/>
+        </w:rPr>
+        <w:t>hasReadme</w:t>
+      </w:r>
+      <w:proofErr w:type="spellEnd"/>
+      <w:r>
+        <w:rPr>
+          <w:rFonts w:ascii="Courier New" w:hAnsi="Courier New" w:cs="Courier New"/>
+        </w:rPr>
+        <w:t xml:space="preserve"> </w:t>
+      </w:r>
+      <w:r>
+        <w:rPr>
+          <w:rFonts w:ascii="Open Sans" w:hAnsi="Open Sans" w:cs="Open Sans"/>
+          <w:color w:val="333333"/>
+          <w:shd w:val="clear" w:color="auto" w:fill="FFFFFF"/>
+        </w:rPr>
+        <w:t xml:space="preserve">with </w:t>
+      </w:r>
+      <w:r>
+        <w:rPr>
+          <w:rFonts w:ascii="Open Sans" w:hAnsi="Open Sans" w:cs="Open Sans"/>
+          <w:color w:val="333333"/>
+          <w:shd w:val="clear" w:color="auto" w:fill="FFFFFF"/>
+        </w:rPr>
+        <w:t xml:space="preserve">the </w:t>
+      </w:r>
+      <w:r>
+        <w:rPr>
+          <w:rFonts w:ascii="Open Sans" w:hAnsi="Open Sans" w:cs="Open Sans"/>
+          <w:color w:val="333333"/>
+          <w:shd w:val="clear" w:color="auto" w:fill="FFFFFF"/>
+        </w:rPr>
+        <w:t xml:space="preserve">document describing </w:t>
+      </w:r>
+      <w:r>
+        <w:rPr>
+          <w:rFonts w:ascii="Open Sans" w:hAnsi="Open Sans" w:cs="Open Sans"/>
+          <w:color w:val="333333"/>
+          <w:shd w:val="clear" w:color="auto" w:fill="FFFFFF"/>
+        </w:rPr>
+        <w:t xml:space="preserve">the </w:t>
+      </w:r>
+      <w:r>
+        <w:rPr>
+          <w:rFonts w:ascii="Open Sans" w:hAnsi="Open Sans" w:cs="Open Sans"/>
+          <w:color w:val="333333"/>
+          <w:shd w:val="clear" w:color="auto" w:fill="FFFFFF"/>
+        </w:rPr>
+        <w:t xml:space="preserve">structure </w:t>
+      </w:r>
+      <w:r>
+        <w:rPr>
+          <w:rFonts w:ascii="Open Sans" w:hAnsi="Open Sans" w:cs="Open Sans"/>
+          <w:color w:val="333333"/>
+          <w:shd w:val="clear" w:color="auto" w:fill="FFFFFF"/>
+        </w:rPr>
+        <w:t xml:space="preserve">of the </w:t>
+      </w:r>
+      <w:r>
+        <w:rPr>
+          <w:rFonts w:ascii="Open Sans" w:hAnsi="Open Sans" w:cs="Open Sans"/>
+          <w:color w:val="333333"/>
+          <w:shd w:val="clear" w:color="auto" w:fill="FFFFFF"/>
+        </w:rPr>
+        <w:t xml:space="preserve">repository </w:t>
+      </w:r>
+      <w:proofErr w:type="spellStart"/>
+      <w:r>
+        <w:rPr>
+          <w:rFonts w:ascii="Courier New" w:hAnsi="Courier New" w:cs="Courier New"/>
+        </w:rPr>
+        <w:t>roh:</w:t>
+      </w:r>
+      <w:r>
+        <w:rPr>
+          <w:rFonts w:ascii="Courier New" w:hAnsi="Courier New" w:cs="Courier New"/>
+        </w:rPr>
+        <w:t>README</w:t>
+      </w:r>
+      <w:proofErr w:type="spellEnd"/>
+      <w:r>
+        <w:rPr>
+          <w:rFonts w:ascii="Open Sans" w:hAnsi="Open Sans" w:cs="Open Sans"/>
+          <w:color w:val="333333"/>
+          <w:shd w:val="clear" w:color="auto" w:fill="FFFFFF"/>
+        </w:rPr>
+        <w:t>.</w:t>
+      </w:r>
+      <w:r>
+        <w:rPr>
+          <w:rFonts w:ascii="Open Sans" w:hAnsi="Open Sans" w:cs="Open Sans"/>
+          <w:color w:val="333333"/>
+          <w:shd w:val="clear" w:color="auto" w:fill="FFFFFF"/>
+        </w:rPr>
+        <w:t xml:space="preserve"> </w:t>
+      </w:r>
+      <w:r>
+        <w:rPr>
+          <w:rFonts w:ascii="Open Sans" w:hAnsi="Open Sans" w:cs="Open Sans"/>
+          <w:color w:val="333333"/>
+          <w:shd w:val="clear" w:color="auto" w:fill="FFFFFF"/>
+        </w:rPr>
+        <w:t xml:space="preserve"> </w:t>
+      </w:r>
+      <w:r>
+        <w:rPr>
+          <w:rFonts w:ascii="Open Sans" w:hAnsi="Open Sans" w:cs="Open Sans"/>
+          <w:color w:val="333333"/>
+          <w:shd w:val="clear" w:color="auto" w:fill="FFFFFF"/>
+        </w:rPr>
+        <w:t>T</w:t>
+      </w:r>
+      <w:r>
+        <w:rPr>
+          <w:rFonts w:ascii="Open Sans" w:hAnsi="Open Sans" w:cs="Open Sans"/>
+          <w:color w:val="333333"/>
+          <w:shd w:val="clear" w:color="auto" w:fill="FFFFFF"/>
+        </w:rPr>
+        <w:t xml:space="preserve">his entity can be linked with the contributors through </w:t>
+      </w:r>
+      <w:proofErr w:type="spellStart"/>
+      <w:r>
+        <w:rPr>
+          <w:rFonts w:ascii="Courier New" w:hAnsi="Courier New" w:cs="Courier New"/>
+        </w:rPr>
+        <w:t>roh</w:t>
+      </w:r>
+      <w:proofErr w:type="gramStart"/>
+      <w:r>
+        <w:rPr>
+          <w:rFonts w:ascii="Courier New" w:hAnsi="Courier New" w:cs="Courier New"/>
+        </w:rPr>
+        <w:t>:seqOfAuthors</w:t>
+      </w:r>
+      <w:proofErr w:type="spellEnd"/>
+      <w:proofErr w:type="gramEnd"/>
+      <w:r>
+        <w:rPr>
+          <w:rFonts w:ascii="Open Sans" w:hAnsi="Open Sans" w:cs="Open Sans"/>
+          <w:color w:val="333333"/>
+          <w:shd w:val="clear" w:color="auto" w:fill="FFFFFF"/>
+        </w:rPr>
+        <w:t>, to the primary author (</w:t>
+      </w:r>
+      <w:proofErr w:type="spellStart"/>
+      <w:r>
+        <w:rPr>
+          <w:rFonts w:ascii="Courier New" w:hAnsi="Courier New" w:cs="Courier New"/>
+        </w:rPr>
+        <w:t>foaf:Person</w:t>
+      </w:r>
+      <w:proofErr w:type="spellEnd"/>
+      <w:r>
+        <w:rPr>
+          <w:rFonts w:ascii="Open Sans" w:hAnsi="Open Sans" w:cs="Open Sans"/>
+          <w:color w:val="333333"/>
+          <w:shd w:val="clear" w:color="auto" w:fill="FFFFFF"/>
+        </w:rPr>
+        <w:t xml:space="preserve">) through </w:t>
+      </w:r>
+      <w:proofErr w:type="spellStart"/>
+      <w:r>
+        <w:rPr>
+          <w:rFonts w:ascii="Courier New" w:hAnsi="Courier New" w:cs="Courier New"/>
+        </w:rPr>
+        <w:t>roh:correspondingAuthor</w:t>
+      </w:r>
+      <w:proofErr w:type="spellEnd"/>
+      <w:r>
+        <w:rPr>
+          <w:rFonts w:ascii="Open Sans" w:hAnsi="Open Sans" w:cs="Open Sans"/>
+          <w:color w:val="333333"/>
+          <w:shd w:val="clear" w:color="auto" w:fill="FFFFFF"/>
+        </w:rPr>
+        <w:t>, to corresponding organization (</w:t>
+      </w:r>
+      <w:proofErr w:type="spellStart"/>
+      <w:r>
+        <w:rPr>
+          <w:rFonts w:ascii="Courier New" w:hAnsi="Courier New" w:cs="Courier New"/>
+        </w:rPr>
+        <w:t>foaf:Organization</w:t>
+      </w:r>
+      <w:proofErr w:type="spellEnd"/>
+      <w:r>
+        <w:rPr>
+          <w:rFonts w:ascii="Open Sans" w:hAnsi="Open Sans" w:cs="Open Sans"/>
+          <w:color w:val="333333"/>
+          <w:shd w:val="clear" w:color="auto" w:fill="FFFFFF"/>
+        </w:rPr>
+        <w:t xml:space="preserve">) through </w:t>
+      </w:r>
+      <w:proofErr w:type="spellStart"/>
+      <w:r>
+        <w:rPr>
+          <w:rFonts w:ascii="Courier New" w:hAnsi="Courier New" w:cs="Courier New"/>
+        </w:rPr>
+        <w:t>roh:correspondingOrganization</w:t>
+      </w:r>
+      <w:proofErr w:type="spellEnd"/>
+      <w:r>
+        <w:rPr>
+          <w:rFonts w:ascii="Open Sans" w:hAnsi="Open Sans" w:cs="Open Sans"/>
+          <w:color w:val="333333"/>
+          <w:shd w:val="clear" w:color="auto" w:fill="FFFFFF"/>
+        </w:rPr>
+        <w:t>.</w:t>
+      </w:r>
+      <w:r>
+        <w:rPr>
+          <w:rFonts w:ascii="Open Sans" w:hAnsi="Open Sans" w:cs="Open Sans"/>
+          <w:color w:val="333333"/>
+          <w:shd w:val="clear" w:color="auto" w:fill="FFFFFF"/>
+        </w:rPr>
+        <w:t xml:space="preserve"> </w:t>
+      </w:r>
+    </w:p>
+    <w:p>
+      <w:pPr>
+        <w:jc w:val="both"/>
+        <w:rPr>
+          <w:rFonts w:ascii="Open Sans" w:hAnsi="Open Sans" w:cs="Open Sans"/>
+          <w:color w:val="333333"/>
+          <w:shd w:val="clear" w:color="auto" w:fill="FFFFFF"/>
+        </w:rPr>
+      </w:pPr>
+    </w:p>
+    <w:p>
+      <w:pPr>
+        <w:jc w:val="both"/>
+        <w:rPr>
+          <w:rFonts w:ascii="Courier New" w:hAnsi="Courier New" w:cs="Courier New"/>
+          <w:color w:val="333333"/>
+          <w:shd w:val="clear" w:color="auto" w:fill="FFFFFF"/>
+        </w:rPr>
+      </w:pPr>
+      <w:r>
+        <w:rPr>
+          <w:rFonts w:ascii="Open Sans" w:hAnsi="Open Sans" w:cs="Open Sans"/>
+          <w:color w:val="333333"/>
+          <w:shd w:val="clear" w:color="auto" w:fill="FFFFFF"/>
+        </w:rPr>
+        <w:lastRenderedPageBreak/>
+        <w:t xml:space="preserve">The following table illustrates the object and data properties associated to </w:t>
+      </w:r>
+      <w:r>
+        <w:rPr>
+          <w:rFonts w:ascii="Open Sans" w:hAnsi="Open Sans" w:cs="Open Sans"/>
+          <w:color w:val="333333"/>
+          <w:shd w:val="clear" w:color="auto" w:fill="FFFFFF"/>
+        </w:rPr>
+        <w:t xml:space="preserve">entity </w:t>
+      </w:r>
+      <w:proofErr w:type="spellStart"/>
+      <w:r>
+        <w:rPr>
+          <w:rFonts w:ascii="Courier New" w:hAnsi="Courier New" w:cs="Courier New"/>
+          <w:color w:val="333333"/>
+          <w:shd w:val="clear" w:color="auto" w:fill="FFFFFF"/>
+        </w:rPr>
+        <w:t>roh</w:t>
+      </w:r>
+      <w:proofErr w:type="gramStart"/>
+      <w:r>
+        <w:rPr>
+          <w:rFonts w:ascii="Courier New" w:hAnsi="Courier New" w:cs="Courier New"/>
+          <w:color w:val="333333"/>
+          <w:shd w:val="clear" w:color="auto" w:fill="FFFFFF"/>
+        </w:rPr>
+        <w:t>:Repository</w:t>
+      </w:r>
+      <w:proofErr w:type="spellEnd"/>
+      <w:proofErr w:type="gramEnd"/>
+      <w:r>
+        <w:rPr>
+          <w:rFonts w:ascii="Courier New" w:hAnsi="Courier New" w:cs="Courier New"/>
+          <w:color w:val="333333"/>
+          <w:shd w:val="clear" w:color="auto" w:fill="FFFFFF"/>
+        </w:rPr>
+        <w:t>,</w:t>
+      </w:r>
+      <w:r>
+        <w:rPr>
+          <w:rFonts w:ascii="Open Sans" w:hAnsi="Open Sans" w:cs="Open Sans"/>
+          <w:color w:val="333333"/>
+          <w:shd w:val="clear" w:color="auto" w:fill="FFFFFF"/>
+        </w:rPr>
+        <w:t xml:space="preserve"> which is a subclass of </w:t>
+      </w:r>
+      <w:r>
+        <w:rPr>
+          <w:rFonts w:ascii="Courier New" w:hAnsi="Courier New" w:cs="Courier New"/>
+          <w:color w:val="333333"/>
+          <w:shd w:val="clear" w:color="auto" w:fill="FFFFFF"/>
+        </w:rPr>
+        <w:t>obo-</w:t>
+      </w:r>
+      <w:proofErr w:type="spellStart"/>
+      <w:r>
+        <w:rPr>
+          <w:rFonts w:ascii="Courier New" w:hAnsi="Courier New" w:cs="Courier New"/>
+          <w:color w:val="333333"/>
+          <w:shd w:val="clear" w:color="auto" w:fill="FFFFFF"/>
+        </w:rPr>
+        <w:t>iao</w:t>
+      </w:r>
+      <w:proofErr w:type="spellEnd"/>
+      <w:r>
+        <w:rPr>
+          <w:rFonts w:ascii="Courier New" w:hAnsi="Courier New" w:cs="Courier New"/>
+          <w:color w:val="333333"/>
+          <w:shd w:val="clear" w:color="auto" w:fill="FFFFFF"/>
+        </w:rPr>
+        <w:t>:</w:t>
+      </w:r>
+      <w:r>
+        <w:rPr>
+          <w:rFonts w:ascii="Courier New" w:hAnsi="Courier New" w:cs="Courier New"/>
+        </w:rPr>
+        <w:t xml:space="preserve"> </w:t>
+      </w:r>
+      <w:r>
+        <w:rPr>
+          <w:rFonts w:ascii="Courier New" w:hAnsi="Courier New" w:cs="Courier New"/>
+          <w:color w:val="333333"/>
+          <w:shd w:val="clear" w:color="auto" w:fill="FFFFFF"/>
+        </w:rPr>
+        <w:t>IAO_0000</w:t>
+      </w:r>
+      <w:r>
+        <w:rPr>
+          <w:rFonts w:ascii="Courier New" w:hAnsi="Courier New" w:cs="Courier New"/>
+          <w:color w:val="333333"/>
+          <w:shd w:val="clear" w:color="auto" w:fill="FFFFFF"/>
+        </w:rPr>
+        <w:t xml:space="preserve">030 (Information Content Entity. </w:t>
+      </w:r>
+    </w:p>
+    <w:p>
+      <w:pPr>
+        <w:jc w:val="both"/>
+        <w:rPr>
+          <w:rFonts w:ascii="Courier New" w:hAnsi="Courier New" w:cs="Courier New"/>
+          <w:color w:val="333333"/>
+          <w:shd w:val="clear" w:color="auto" w:fill="FFFFFF"/>
+        </w:rPr>
+      </w:pPr>
+    </w:p>
+    <w:p>
+      <w:pPr>
+        <w:jc w:val="both"/>
+        <w:rPr>
+          <w:rFonts w:ascii="Open Sans" w:hAnsi="Open Sans" w:cs="Open Sans"/>
+          <w:color w:val="333333"/>
+          <w:shd w:val="clear" w:color="auto" w:fill="FFFFFF"/>
+        </w:rPr>
+      </w:pPr>
+      <w:r>
+        <w:rPr>
+          <w:rFonts w:ascii="Open Sans" w:hAnsi="Open Sans" w:cs="Open Sans"/>
+          <w:noProof/>
+          <w:color w:val="333333"/>
+          <w:shd w:val="clear" w:color="auto" w:fill="FFFFFF"/>
+          <w:lang w:val="es-ES"/>
+        </w:rPr>
+        <w:drawing>
+          <wp:anchor distT="0" distB="0" distL="114300" distR="114300" simplePos="0" relativeHeight="251661312" behindDoc="0" locked="0" layoutInCell="1" allowOverlap="1" wp14:anchorId="5A95A569" wp14:editId="58F4FFAA">
+            <wp:simplePos x="0" y="0"/>
+            <wp:positionH relativeFrom="margin">
+              <wp:posOffset>-323215</wp:posOffset>
+            </wp:positionH>
+            <wp:positionV relativeFrom="margin">
+              <wp:posOffset>1680210</wp:posOffset>
+            </wp:positionV>
+            <wp:extent cx="6551930" cy="4450080"/>
+            <wp:effectExtent l="0" t="0" r="0" b="7620"/>
+            <wp:wrapSquare wrapText="bothSides"/>
+            <wp:docPr id="50" name="Imagen 50"/>
+            <wp:cNvGraphicFramePr>
+              <a:graphicFrameLocks xmlns:a="http://schemas.openxmlformats.org/drawingml/2006/main" noChangeAspect="1"/>
+            </wp:cNvGraphicFramePr>
+            <a:graphic xmlns:a="http://schemas.openxmlformats.org/drawingml/2006/main">
+              <a:graphicData uri="http://schemas.openxmlformats.org/drawingml/2006/picture">
+                <pic:pic xmlns:pic="http://schemas.openxmlformats.org/drawingml/2006/picture">
+                  <pic:nvPicPr>
+                    <pic:cNvPr id="0" name="Picture 14"/>
+                    <pic:cNvPicPr>
+                      <a:picLocks noChangeAspect="1" noChangeArrowheads="1"/>
+                    </pic:cNvPicPr>
+                  </pic:nvPicPr>
+                  <pic:blipFill rotWithShape="1">
+                    <a:blip r:embed="rId37">
+                      <a:extLst>
+                        <a:ext uri="{28A0092B-C50C-407E-A947-70E740481C1C}">
+                          <a14:useLocalDpi xmlns:a14="http://schemas.microsoft.com/office/drawing/2010/main" val="0"/>
+                        </a:ext>
+                      </a:extLst>
+                    </a:blip>
+                    <a:srcRect b="6737"/>
+                    <a:stretch/>
+                  </pic:blipFill>
+                  <pic:spPr bwMode="auto">
+                    <a:xfrm>
+                      <a:off x="0" y="0"/>
+                      <a:ext cx="6551930" cy="4450080"/>
+                    </a:xfrm>
+                    <a:prstGeom prst="rect">
+                      <a:avLst/>
+                    </a:prstGeom>
+                    <a:noFill/>
+                    <a:ln>
+                      <a:noFill/>
+                    </a:ln>
+                    <a:extLst>
+                      <a:ext uri="{53640926-AAD7-44D8-BBD7-CCE9431645EC}">
+                        <a14:shadowObscured xmlns:a14="http://schemas.microsoft.com/office/drawing/2010/main"/>
+                      </a:ext>
+                    </a:extLst>
+                  </pic:spPr>
+                </pic:pic>
+              </a:graphicData>
+            </a:graphic>
+            <wp14:sizeRelH relativeFrom="page">
+              <wp14:pctWidth>0</wp14:pctWidth>
+            </wp14:sizeRelH>
+            <wp14:sizeRelV relativeFrom="page">
+              <wp14:pctHeight>0</wp14:pctHeight>
+            </wp14:sizeRelV>
+          </wp:anchor>
+        </w:drawing>
+      </w:r>
+    </w:p>
+    <w:p>
+      <w:pPr>
+        <w:jc w:val="center"/>
+        <w:rPr>
+          <w:rFonts w:ascii="Open Sans" w:hAnsi="Open Sans" w:cs="Open Sans"/>
+          <w:color w:val="333333"/>
+          <w:shd w:val="clear" w:color="auto" w:fill="FFFFFF"/>
+        </w:rPr>
+      </w:pPr>
+    </w:p>
+    <w:p>
+      <w:pPr>
         <w:ind w:left="720" w:hanging="720"/>
         <w:jc w:val="center"/>
         <w:rPr>
@@ -20521,10 +20733,11 @@
           <w:shd w:val="clear" w:color="auto" w:fill="FFFFFF"/>
           <w:lang w:val="es-ES"/>
         </w:rPr>
+        <w:lastRenderedPageBreak/>
         <w:drawing>
-          <wp:inline distT="0" distB="0" distL="0" distR="0" wp14:anchorId="6EB7D8F0" wp14:editId="0BDC178C">
-            <wp:extent cx="3877519" cy="3679460"/>
-            <wp:effectExtent l="0" t="0" r="8890" b="0"/>
+          <wp:inline distT="0" distB="0" distL="0" distR="0" wp14:anchorId="6EB7D8F0" wp14:editId="104DA6FE">
+            <wp:extent cx="4946177" cy="4693534"/>
+            <wp:effectExtent l="0" t="0" r="6985" b="0"/>
             <wp:docPr id="8" name="Imagen 8" descr="C:\Users\mpuer\Documents\GitHub\ROH_oficial\docs\media\edma\5.roh_repository.png"/>
             <wp:cNvGraphicFramePr>
               <a:graphicFrameLocks xmlns:a="http://schemas.openxmlformats.org/drawingml/2006/main" noChangeAspect="1"/>
@@ -20539,7 +20752,7 @@
                     </pic:cNvPicPr>
                   </pic:nvPicPr>
                   <pic:blipFill rotWithShape="1">
-                    <a:blip r:embed="rId39" cstate="print">
+                    <a:blip r:embed="rId38" cstate="print">
                       <a:extLst>
                         <a:ext uri="{28A0092B-C50C-407E-A947-70E740481C1C}">
                           <a14:useLocalDpi xmlns:a14="http://schemas.microsoft.com/office/drawing/2010/main" val="0"/>
@@ -20552,7 +20765,7 @@
                   <pic:spPr bwMode="auto">
                     <a:xfrm>
                       <a:off x="0" y="0"/>
-                      <a:ext cx="3880786" cy="3682560"/>
+                      <a:ext cx="4950711" cy="4697836"/>
                     </a:xfrm>
                     <a:prstGeom prst="rect">
                       <a:avLst/>
@@ -20689,7 +20902,6 @@
           <w:szCs w:val="22"/>
           <w:lang w:val="es-ES_tradnl" w:eastAsia="en-US"/>
         </w:rPr>
-        <w:lastRenderedPageBreak/>
         <w:t>roh:</w:t>
       </w:r>
       <w:proofErr w:type="gramEnd"/>
@@ -20890,28 +21102,85 @@
       <w:pPr>
         <w:jc w:val="both"/>
         <w:rPr>
-          <w:rFonts w:ascii="Open Sans" w:hAnsi="Open Sans" w:cs="Open Sans"/>
-          <w:color w:val="333333"/>
-          <w:shd w:val="clear" w:color="auto" w:fill="FFFFFF"/>
-        </w:rPr>
-      </w:pPr>
+          <w:rFonts w:ascii="Courier New" w:hAnsi="Courier New" w:cs="Courier New"/>
+          <w:color w:val="333333"/>
+          <w:shd w:val="clear" w:color="auto" w:fill="FFFFFF"/>
+        </w:rPr>
+      </w:pPr>
+      <w:r>
+        <w:rPr>
+          <w:rFonts w:ascii="Open Sans" w:hAnsi="Open Sans" w:cs="Open Sans"/>
+          <w:color w:val="333333"/>
+          <w:shd w:val="clear" w:color="auto" w:fill="FFFFFF"/>
+        </w:rPr>
+        <w:t xml:space="preserve">The following table illustrates the object and data properties associated to entity </w:t>
+      </w:r>
+      <w:proofErr w:type="spellStart"/>
+      <w:r>
+        <w:rPr>
+          <w:rFonts w:ascii="Courier New" w:hAnsi="Courier New" w:cs="Courier New"/>
+          <w:color w:val="333333"/>
+          <w:shd w:val="clear" w:color="auto" w:fill="FFFFFF"/>
+        </w:rPr>
+        <w:t>roh</w:t>
+      </w:r>
+      <w:proofErr w:type="gramStart"/>
+      <w:r>
+        <w:rPr>
+          <w:rFonts w:ascii="Courier New" w:hAnsi="Courier New" w:cs="Courier New"/>
+          <w:color w:val="333333"/>
+          <w:shd w:val="clear" w:color="auto" w:fill="FFFFFF"/>
+        </w:rPr>
+        <w:t>:</w:t>
+      </w:r>
+      <w:r>
+        <w:rPr>
+          <w:rFonts w:ascii="Courier New" w:hAnsi="Courier New" w:cs="Courier New"/>
+          <w:color w:val="333333"/>
+          <w:shd w:val="clear" w:color="auto" w:fill="FFFFFF"/>
+        </w:rPr>
+        <w:t>ExperimentalProtocol</w:t>
+      </w:r>
+      <w:proofErr w:type="spellEnd"/>
+      <w:proofErr w:type="gramEnd"/>
+      <w:r>
+        <w:rPr>
+          <w:rFonts w:ascii="Courier New" w:hAnsi="Courier New" w:cs="Courier New"/>
+          <w:color w:val="333333"/>
+          <w:shd w:val="clear" w:color="auto" w:fill="FFFFFF"/>
+        </w:rPr>
+        <w:t xml:space="preserve">. </w:t>
+      </w:r>
     </w:p>
     <w:p>
       <w:pPr>
+        <w:jc w:val="both"/>
+        <w:rPr>
+          <w:rFonts w:ascii="Open Sans" w:hAnsi="Open Sans" w:cs="Open Sans"/>
+          <w:color w:val="333333"/>
+          <w:shd w:val="clear" w:color="auto" w:fill="FFFFFF"/>
+        </w:rPr>
+      </w:pPr>
+    </w:p>
+    <w:p>
+      <w:pPr>
+        <w:jc w:val="center"/>
         <w:rPr>
           <w:lang w:val="es-ES_tradnl" w:eastAsia="en-US"/>
         </w:rPr>
       </w:pPr>
       <w:r>
         <w:rPr>
+          <w:b/>
           <w:noProof/>
           <w:lang w:val="es-ES"/>
         </w:rPr>
+        <w:lastRenderedPageBreak/>
         <w:drawing>
-          <wp:inline distT="0" distB="0" distL="0" distR="0" wp14:anchorId="2431D06F" wp14:editId="6A7ECC41">
-            <wp:extent cx="5731266" cy="2515921"/>
-            <wp:effectExtent l="0" t="0" r="3175" b="0"/>
-            <wp:docPr id="33" name="Imagen 33"/>
+          <wp:inline distT="0" distB="0" distL="0" distR="0" wp14:anchorId="0CF1C1B1" wp14:editId="5679BBE9">
+            <wp:extent cx="5473700" cy="2571750"/>
+            <wp:effectExtent l="0" t="0" r="0" b="0"/>
+            <wp:docPr id="9" name="Imagen 9"/>
             <wp:cNvGraphicFramePr>
               <a:graphicFrameLocks xmlns:a="http://schemas.openxmlformats.org/drawingml/2006/main" noChangeAspect="1"/>
             </wp:cNvGraphicFramePr>
@@ -20919,26 +21188,26 @@
               <a:graphicData uri="http://schemas.openxmlformats.org/drawingml/2006/picture">
                 <pic:pic xmlns:pic="http://schemas.openxmlformats.org/drawingml/2006/picture">
                   <pic:nvPicPr>
-                    <pic:cNvPr id="0" name="Picture 3"/>
+                    <pic:cNvPr id="0" name="Picture 1"/>
                     <pic:cNvPicPr>
                       <a:picLocks noChangeAspect="1" noChangeArrowheads="1"/>
                     </pic:cNvPicPr>
                   </pic:nvPicPr>
                   <pic:blipFill rotWithShape="1">
-                    <a:blip r:embed="rId40">
+                    <a:blip r:embed="rId39">
                       <a:extLst>
                         <a:ext uri="{28A0092B-C50C-407E-A947-70E740481C1C}">
                           <a14:useLocalDpi xmlns:a14="http://schemas.microsoft.com/office/drawing/2010/main" val="0"/>
                         </a:ext>
                       </a:extLst>
                     </a:blip>
-                    <a:srcRect b="6299"/>
+                    <a:srcRect b="9748"/>
                     <a:stretch/>
                   </pic:blipFill>
                   <pic:spPr bwMode="auto">
                     <a:xfrm>
                       <a:off x="0" y="0"/>
-                      <a:ext cx="5733415" cy="2516865"/>
+                      <a:ext cx="5475605" cy="2572645"/>
                     </a:xfrm>
                     <a:prstGeom prst="rect">
                       <a:avLst/>
@@ -20959,24 +21228,15 @@
           </wp:inline>
         </w:drawing>
       </w:r>
-    </w:p>
-    <w:p>
-      <w:pPr>
-        <w:jc w:val="center"/>
-        <w:rPr>
-          <w:lang w:val="es-ES_tradnl" w:eastAsia="en-US"/>
-        </w:rPr>
-      </w:pPr>
       <w:r>
         <w:rPr>
           <w:noProof/>
           <w:lang w:val="es-ES"/>
         </w:rPr>
-        <w:lastRenderedPageBreak/>
         <w:drawing>
-          <wp:inline distT="0" distB="0" distL="0" distR="0" wp14:anchorId="76A6D5F3" wp14:editId="008CE5C3">
-            <wp:extent cx="5389706" cy="4815069"/>
-            <wp:effectExtent l="0" t="0" r="1905" b="5080"/>
+          <wp:inline distT="0" distB="0" distL="0" distR="0" wp14:anchorId="79B8496E" wp14:editId="2DE5F480">
+            <wp:extent cx="5445888" cy="4865261"/>
+            <wp:effectExtent l="0" t="0" r="2540" b="0"/>
             <wp:docPr id="51" name="Imagen 51" descr="C:\Users\mpuer\Documents\GitHub\ROH_oficial\docs\media\edma\3.roh_experimentalProtocolpng.png"/>
             <wp:cNvGraphicFramePr>
               <a:graphicFrameLocks xmlns:a="http://schemas.openxmlformats.org/drawingml/2006/main" noChangeAspect="1"/>
@@ -20991,7 +21251,7 @@
                     </pic:cNvPicPr>
                   </pic:nvPicPr>
                   <pic:blipFill rotWithShape="1">
-                    <a:blip r:embed="rId41">
+                    <a:blip r:embed="rId40">
                       <a:extLst>
                         <a:ext uri="{28A0092B-C50C-407E-A947-70E740481C1C}">
                           <a14:useLocalDpi xmlns:a14="http://schemas.microsoft.com/office/drawing/2010/main" val="0"/>
@@ -21004,7 +21264,7 @@
                   <pic:spPr bwMode="auto">
                     <a:xfrm>
                       <a:off x="0" y="0"/>
-                      <a:ext cx="5396953" cy="4821544"/>
+                      <a:ext cx="5446803" cy="4866078"/>
                     </a:xfrm>
                     <a:prstGeom prst="rect">
                       <a:avLst/>
@@ -21025,15 +21285,14 @@
           </wp:inline>
         </w:drawing>
       </w:r>
-    </w:p>
-    <w:p>
-      <w:pPr>
-        <w:jc w:val="center"/>
-        <w:rPr>
+      <w:r>
+        <w:rPr>
+          <w:b/>
           <w:lang w:val="es-ES_tradnl" w:eastAsia="en-US"/>
         </w:rPr>
-      </w:pPr>
-      <w:proofErr w:type="gramStart"/>
+        <w:t>F</w:t>
+      </w:r>
+      <w:proofErr w:type="spellStart"/>
       <w:r>
         <w:rPr>
           <w:rFonts w:ascii="Open Sans" w:hAnsi="Open Sans" w:cs="Open Sans"/>
@@ -21042,8 +21301,9 @@
           <w:color w:val="000000"/>
           <w:shd w:val="clear" w:color="auto" w:fill="FFFFFF"/>
         </w:rPr>
-        <w:t xml:space="preserve">Figure </w:t>
-      </w:r>
+        <w:t>igure</w:t>
+      </w:r>
+      <w:proofErr w:type="spellEnd"/>
       <w:r>
         <w:rPr>
           <w:rFonts w:ascii="Open Sans" w:hAnsi="Open Sans" w:cs="Open Sans"/>
@@ -21051,6 +21311,16 @@
           <w:bCs/>
           <w:color w:val="000000"/>
           <w:shd w:val="clear" w:color="auto" w:fill="FFFFFF"/>
+        </w:rPr>
+        <w:t xml:space="preserve"> </w:t>
+      </w:r>
+      <w:r>
+        <w:rPr>
+          <w:rFonts w:ascii="Open Sans" w:hAnsi="Open Sans" w:cs="Open Sans"/>
+          <w:b/>
+          <w:bCs/>
+          <w:color w:val="000000"/>
+          <w:shd w:val="clear" w:color="auto" w:fill="FFFFFF"/>
           <w:lang w:val="es-ES"/>
         </w:rPr>
         <w:t>9</w:t>
@@ -21061,40 +21331,24 @@
           <w:color w:val="000000"/>
           <w:shd w:val="clear" w:color="auto" w:fill="FFFFFF"/>
         </w:rPr>
-        <w:t>.</w:t>
+        <w:t xml:space="preserve">. </w:t>
+      </w:r>
+      <w:proofErr w:type="gramStart"/>
+      <w:r>
+        <w:t>Ontological diagram for</w:t>
+      </w:r>
+      <w:r>
+        <w:t xml:space="preserve"> </w:t>
+      </w:r>
+      <w:r>
+        <w:rPr>
+          <w:rFonts w:ascii="Courier New" w:hAnsi="Courier New" w:cs="Courier New"/>
+          <w:color w:val="333333"/>
+          <w:shd w:val="clear" w:color="auto" w:fill="FFFFFF"/>
+        </w:rPr>
+        <w:t>Experimental Protocol.</w:t>
       </w:r>
       <w:proofErr w:type="gramEnd"/>
-      <w:r>
-        <w:rPr>
-          <w:rFonts w:ascii="Open Sans" w:hAnsi="Open Sans" w:cs="Open Sans"/>
-          <w:color w:val="000000"/>
-          <w:shd w:val="clear" w:color="auto" w:fill="FFFFFF"/>
-        </w:rPr>
-        <w:t xml:space="preserve"> </w:t>
-      </w:r>
-      <w:proofErr w:type="gramStart"/>
-      <w:r>
-        <w:t>Ontological diagram for</w:t>
-      </w:r>
-      <w:r>
-        <w:t xml:space="preserve"> </w:t>
-      </w:r>
-      <w:r>
-        <w:rPr>
-          <w:rFonts w:ascii="Courier New" w:hAnsi="Courier New" w:cs="Courier New"/>
-          <w:color w:val="333333"/>
-          <w:shd w:val="clear" w:color="auto" w:fill="FFFFFF"/>
-        </w:rPr>
-        <w:t>Experimental Protocol.</w:t>
-      </w:r>
-      <w:proofErr w:type="gramEnd"/>
-    </w:p>
-    <w:p>
-      <w:pPr>
-        <w:rPr>
-          <w:lang w:val="es-ES_tradnl" w:eastAsia="en-US"/>
-        </w:rPr>
-      </w:pPr>
     </w:p>
     <w:p>
       <w:pPr>
@@ -21129,6 +21383,7 @@
           <w:szCs w:val="22"/>
           <w:lang w:val="es-ES_tradnl" w:eastAsia="en-US"/>
         </w:rPr>
+        <w:lastRenderedPageBreak/>
         <w:t>obo</w:t>
       </w:r>
       <w:proofErr w:type="spellEnd"/>
@@ -21207,18 +21462,13 @@
     </w:p>
     <w:p>
       <w:pPr>
-        <w:rPr>
-          <w:lang w:val="es-ES_tradnl" w:eastAsia="en-US"/>
-        </w:rPr>
-      </w:pPr>
-      <w:r>
-        <w:rPr>
-          <w:lang w:val="es-ES_tradnl" w:eastAsia="en-US"/>
-        </w:rPr>
-        <w:t>----</w:t>
-      </w:r>
-      <w:bookmarkStart w:id="16" w:name="_GoBack"/>
-      <w:bookmarkEnd w:id="16"/>
+        <w:jc w:val="both"/>
+        <w:rPr>
+          <w:rFonts w:ascii="Open Sans" w:hAnsi="Open Sans" w:cs="Open Sans"/>
+          <w:color w:val="333333"/>
+          <w:shd w:val="clear" w:color="auto" w:fill="FFFFFF"/>
+        </w:rPr>
+      </w:pPr>
     </w:p>
     <w:p>
       <w:pPr>
@@ -21229,15 +21479,41 @@
           <w:shd w:val="clear" w:color="auto" w:fill="FFFFFF"/>
         </w:rPr>
       </w:pPr>
+      <w:r>
+        <w:rPr>
+          <w:rFonts w:ascii="Open Sans" w:hAnsi="Open Sans" w:cs="Open Sans"/>
+          <w:color w:val="333333"/>
+          <w:shd w:val="clear" w:color="auto" w:fill="FFFFFF"/>
+        </w:rPr>
+        <w:t>S</w:t>
+      </w:r>
+      <w:r>
+        <w:rPr>
+          <w:rFonts w:ascii="Open Sans" w:hAnsi="Open Sans" w:cs="Open Sans"/>
+          <w:color w:val="333333"/>
+          <w:shd w:val="clear" w:color="auto" w:fill="FFFFFF"/>
+        </w:rPr>
+        <w:t xml:space="preserve">oftware is associated through </w:t>
+      </w:r>
+      <w:proofErr w:type="spellStart"/>
+      <w:r>
+        <w:rPr>
+          <w:rFonts w:ascii="Courier New" w:hAnsi="Courier New" w:cs="Courier New"/>
+          <w:color w:val="333333"/>
+          <w:shd w:val="clear" w:color="auto" w:fill="FFFFFF"/>
+        </w:rPr>
+        <w:t>roh</w:t>
+      </w:r>
       <w:proofErr w:type="gramStart"/>
       <w:r>
         <w:rPr>
-          <w:rFonts w:ascii="Open Sans" w:hAnsi="Open Sans" w:cs="Open Sans"/>
-          <w:color w:val="333333"/>
-          <w:shd w:val="clear" w:color="auto" w:fill="FFFFFF"/>
-        </w:rPr>
-        <w:t>software</w:t>
-      </w:r>
+          <w:rFonts w:ascii="Courier New" w:hAnsi="Courier New" w:cs="Courier New"/>
+          <w:color w:val="333333"/>
+          <w:shd w:val="clear" w:color="auto" w:fill="FFFFFF"/>
+        </w:rPr>
+        <w:t>:hasSucessor</w:t>
+      </w:r>
+      <w:proofErr w:type="spellEnd"/>
       <w:proofErr w:type="gramEnd"/>
       <w:r>
         <w:rPr>
@@ -21245,24 +21521,6 @@
           <w:color w:val="333333"/>
           <w:shd w:val="clear" w:color="auto" w:fill="FFFFFF"/>
         </w:rPr>
-        <w:t xml:space="preserve"> is associated through </w:t>
-      </w:r>
-      <w:proofErr w:type="spellStart"/>
-      <w:r>
-        <w:rPr>
-          <w:rFonts w:ascii="Courier New" w:hAnsi="Courier New" w:cs="Courier New"/>
-          <w:color w:val="333333"/>
-          <w:shd w:val="clear" w:color="auto" w:fill="FFFFFF"/>
-        </w:rPr>
-        <w:t>roh:hasSucessor</w:t>
-      </w:r>
-      <w:proofErr w:type="spellEnd"/>
-      <w:r>
-        <w:rPr>
-          <w:rFonts w:ascii="Open Sans" w:hAnsi="Open Sans" w:cs="Open Sans"/>
-          <w:color w:val="333333"/>
-          <w:shd w:val="clear" w:color="auto" w:fill="FFFFFF"/>
-        </w:rPr>
         <w:t xml:space="preserve"> with another </w:t>
       </w:r>
       <w:proofErr w:type="spellStart"/>
@@ -21299,7 +21557,31 @@
           <w:color w:val="333333"/>
           <w:shd w:val="clear" w:color="auto" w:fill="FFFFFF"/>
         </w:rPr>
-        <w:t xml:space="preserve"> with the document </w:t>
+        <w:t xml:space="preserve"> with the </w:t>
+      </w:r>
+      <w:r>
+        <w:rPr>
+          <w:rFonts w:ascii="Open Sans" w:hAnsi="Open Sans" w:cs="Open Sans"/>
+          <w:color w:val="333333"/>
+          <w:shd w:val="clear" w:color="auto" w:fill="FFFFFF"/>
+        </w:rPr>
+        <w:t xml:space="preserve">document describing </w:t>
+      </w:r>
+      <w:r>
+        <w:rPr>
+          <w:rFonts w:ascii="Open Sans" w:hAnsi="Open Sans" w:cs="Open Sans"/>
+          <w:color w:val="333333"/>
+          <w:shd w:val="clear" w:color="auto" w:fill="FFFFFF"/>
+        </w:rPr>
+        <w:t>the software</w:t>
+      </w:r>
+      <w:r>
+        <w:rPr>
+          <w:rFonts w:ascii="Courier New" w:hAnsi="Courier New" w:cs="Courier New"/>
+          <w:color w:val="333333"/>
+          <w:shd w:val="clear" w:color="auto" w:fill="FFFFFF"/>
+        </w:rPr>
+        <w:t xml:space="preserve"> </w:t>
       </w:r>
       <w:proofErr w:type="spellStart"/>
       <w:r>
@@ -21317,22 +21599,76 @@
           <w:color w:val="333333"/>
           <w:shd w:val="clear" w:color="auto" w:fill="FFFFFF"/>
         </w:rPr>
-        <w:t>, which describes the software.</w:t>
-      </w:r>
-      <w:r>
-        <w:rPr>
-          <w:rFonts w:ascii="Open Sans" w:hAnsi="Open Sans" w:cs="Open Sans"/>
-          <w:color w:val="333333"/>
-          <w:shd w:val="clear" w:color="auto" w:fill="FFFFFF"/>
-        </w:rPr>
-        <w:t xml:space="preserve">  </w:t>
+        <w:t>.</w:t>
+      </w:r>
+      <w:r>
+        <w:rPr>
+          <w:rFonts w:ascii="Open Sans" w:hAnsi="Open Sans" w:cs="Open Sans"/>
+          <w:color w:val="333333"/>
+          <w:shd w:val="clear" w:color="auto" w:fill="FFFFFF"/>
+        </w:rPr>
+        <w:t xml:space="preserve"> </w:t>
+      </w:r>
+      <w:r>
+        <w:rPr>
+          <w:rFonts w:ascii="Open Sans" w:hAnsi="Open Sans" w:cs="Open Sans"/>
+          <w:color w:val="333333"/>
+          <w:shd w:val="clear" w:color="auto" w:fill="FFFFFF"/>
+        </w:rPr>
+        <w:t xml:space="preserve">The programming language for a software is </w:t>
+      </w:r>
+      <w:r>
+        <w:rPr>
+          <w:rFonts w:ascii="Open Sans" w:hAnsi="Open Sans" w:cs="Open Sans"/>
+          <w:color w:val="333333"/>
+          <w:shd w:val="clear" w:color="auto" w:fill="FFFFFF"/>
+        </w:rPr>
+        <w:t>e</w:t>
+      </w:r>
+      <w:r>
+        <w:rPr>
+          <w:rFonts w:ascii="Open Sans" w:hAnsi="Open Sans" w:cs="Open Sans"/>
+          <w:color w:val="333333"/>
+          <w:shd w:val="clear" w:color="auto" w:fill="FFFFFF"/>
+        </w:rPr>
+        <w:t xml:space="preserve">xpressed through data property </w:t>
+      </w:r>
+      <w:proofErr w:type="spellStart"/>
+      <w:r>
+        <w:rPr>
+          <w:rFonts w:ascii="Courier New" w:hAnsi="Courier New" w:cs="Courier New"/>
+          <w:color w:val="333333"/>
+          <w:shd w:val="clear" w:color="auto" w:fill="FFFFFF"/>
+        </w:rPr>
+        <w:t>roh</w:t>
+      </w:r>
+      <w:proofErr w:type="gramStart"/>
+      <w:r>
+        <w:rPr>
+          <w:rFonts w:ascii="Courier New" w:hAnsi="Courier New" w:cs="Courier New"/>
+          <w:color w:val="333333"/>
+          <w:shd w:val="clear" w:color="auto" w:fill="FFFFFF"/>
+        </w:rPr>
+        <w:t>:programmingLanguage</w:t>
+      </w:r>
+      <w:proofErr w:type="spellEnd"/>
+      <w:proofErr w:type="gramEnd"/>
+      <w:r>
+        <w:rPr>
+          <w:rFonts w:ascii="Open Sans" w:hAnsi="Open Sans" w:cs="Open Sans"/>
+          <w:color w:val="333333"/>
+          <w:shd w:val="clear" w:color="auto" w:fill="FFFFFF"/>
+        </w:rPr>
+        <w:t xml:space="preserve">. </w:t>
       </w:r>
     </w:p>
     <w:p>
       <w:pPr>
         <w:jc w:val="both"/>
         <w:rPr>
-          <w:rFonts w:ascii="Courier New" w:hAnsi="Courier New" w:cs="Courier New"/>
+          <w:rFonts w:ascii="Open Sans" w:hAnsi="Open Sans" w:cs="Open Sans"/>
+          <w:color w:val="333333"/>
+          <w:shd w:val="clear" w:color="auto" w:fill="FFFFFF"/>
         </w:rPr>
       </w:pPr>
     </w:p>
@@ -21340,9 +21676,53 @@
       <w:pPr>
         <w:jc w:val="both"/>
         <w:rPr>
-          <w:rFonts w:ascii="Courier New" w:hAnsi="Courier New" w:cs="Courier New"/>
-        </w:rPr>
-      </w:pPr>
+          <w:rFonts w:ascii="Open Sans" w:hAnsi="Open Sans" w:cs="Open Sans"/>
+          <w:color w:val="333333"/>
+          <w:shd w:val="clear" w:color="auto" w:fill="FFFFFF"/>
+        </w:rPr>
+      </w:pPr>
+      <w:r>
+        <w:rPr>
+          <w:rFonts w:ascii="Open Sans" w:hAnsi="Open Sans" w:cs="Open Sans"/>
+          <w:color w:val="333333"/>
+          <w:shd w:val="clear" w:color="auto" w:fill="FFFFFF"/>
+        </w:rPr>
+        <w:t xml:space="preserve">The following table illustrates the object and data properties associated to </w:t>
+      </w:r>
+      <w:r>
+        <w:rPr>
+          <w:rFonts w:ascii="Courier New" w:hAnsi="Courier New" w:cs="Courier New"/>
+          <w:color w:val="333333"/>
+          <w:shd w:val="clear" w:color="auto" w:fill="FFFFFF"/>
+        </w:rPr>
+        <w:t>obo-ero</w:t>
+      </w:r>
+      <w:proofErr w:type="gramStart"/>
+      <w:r>
+        <w:rPr>
+          <w:rFonts w:ascii="Courier New" w:hAnsi="Courier New" w:cs="Courier New"/>
+          <w:color w:val="333333"/>
+          <w:shd w:val="clear" w:color="auto" w:fill="FFFFFF"/>
+        </w:rPr>
+        <w:t>:ERO</w:t>
+      </w:r>
+      <w:proofErr w:type="gramEnd"/>
+      <w:r>
+        <w:rPr>
+          <w:rFonts w:ascii="Courier New" w:hAnsi="Courier New" w:cs="Courier New"/>
+          <w:color w:val="333333"/>
+          <w:shd w:val="clear" w:color="auto" w:fill="FFFFFF"/>
+        </w:rPr>
+        <w:t>_0000071 (Software).</w:t>
+      </w:r>
+      <w:r>
+        <w:rPr>
+          <w:rFonts w:ascii="Courier New" w:hAnsi="Courier New" w:cs="Courier New"/>
+          <w:color w:val="333333"/>
+          <w:shd w:val="clear" w:color="auto" w:fill="FFFFFF"/>
+        </w:rPr>
+        <w:t xml:space="preserve"> </w:t>
+      </w:r>
     </w:p>
     <w:p>
       <w:pPr>
@@ -21351,63 +21731,24 @@
           <w:rFonts w:ascii="Courier New" w:hAnsi="Courier New" w:cs="Courier New"/>
         </w:rPr>
       </w:pPr>
-    </w:p>
-    <w:p>
-      <w:pPr>
-        <w:jc w:val="both"/>
-        <w:rPr>
-          <w:rFonts w:ascii="Courier New" w:hAnsi="Courier New" w:cs="Courier New"/>
-        </w:rPr>
-      </w:pPr>
-    </w:p>
-    <w:p>
-      <w:pPr>
-        <w:jc w:val="both"/>
-        <w:rPr>
-          <w:rFonts w:ascii="Courier New" w:hAnsi="Courier New" w:cs="Courier New"/>
-        </w:rPr>
-      </w:pPr>
-    </w:p>
-    <w:p>
-      <w:pPr>
-        <w:jc w:val="both"/>
-        <w:rPr>
-          <w:rFonts w:ascii="Courier New" w:hAnsi="Courier New" w:cs="Courier New"/>
-        </w:rPr>
-      </w:pPr>
-    </w:p>
-    <w:p>
-      <w:pPr>
-        <w:jc w:val="both"/>
-        <w:rPr>
-          <w:rFonts w:ascii="Courier New" w:hAnsi="Courier New" w:cs="Courier New"/>
-        </w:rPr>
-      </w:pPr>
-    </w:p>
-    <w:p>
-      <w:pPr>
-        <w:jc w:val="both"/>
-        <w:rPr>
-          <w:lang w:val="es-ES_tradnl" w:eastAsia="en-US"/>
-        </w:rPr>
-      </w:pPr>
-      <w:r>
-        <w:rPr>
-          <w:rFonts w:ascii="Courier New" w:hAnsi="Courier New" w:cs="Courier New"/>
-        </w:rPr>
-        <w:lastRenderedPageBreak/>
-        <w:t xml:space="preserve">  </w:t>
-      </w:r>
       <w:r>
         <w:rPr>
           <w:noProof/>
           <w:lang w:val="es-ES"/>
         </w:rPr>
         <w:drawing>
-          <wp:inline distT="0" distB="0" distL="0" distR="0" wp14:anchorId="1430F6DC" wp14:editId="4F231C3B">
-            <wp:extent cx="5495337" cy="2949336"/>
-            <wp:effectExtent l="0" t="0" r="0" b="3810"/>
-            <wp:docPr id="34" name="Imagen 34"/>
+          <wp:anchor distT="0" distB="0" distL="114300" distR="114300" simplePos="0" relativeHeight="251662336" behindDoc="0" locked="0" layoutInCell="1" allowOverlap="1" wp14:anchorId="21B85FB2" wp14:editId="6040317F">
+            <wp:simplePos x="0" y="0"/>
+            <wp:positionH relativeFrom="margin">
+              <wp:posOffset>-444500</wp:posOffset>
+            </wp:positionH>
+            <wp:positionV relativeFrom="margin">
+              <wp:posOffset>3242945</wp:posOffset>
+            </wp:positionV>
+            <wp:extent cx="6647180" cy="3530600"/>
+            <wp:effectExtent l="0" t="0" r="0" b="0"/>
+            <wp:wrapSquare wrapText="bothSides"/>
+            <wp:docPr id="10" name="Imagen 10"/>
             <wp:cNvGraphicFramePr>
               <a:graphicFrameLocks xmlns:a="http://schemas.openxmlformats.org/drawingml/2006/main" noChangeAspect="1"/>
             </wp:cNvGraphicFramePr>
@@ -21415,7 +21756,100 @@
               <a:graphicData uri="http://schemas.openxmlformats.org/drawingml/2006/picture">
                 <pic:pic xmlns:pic="http://schemas.openxmlformats.org/drawingml/2006/picture">
                   <pic:nvPicPr>
-                    <pic:cNvPr id="0" name="Picture 4"/>
+                    <pic:cNvPr id="0" name="Picture 2"/>
+                    <pic:cNvPicPr>
+                      <a:picLocks noChangeAspect="1" noChangeArrowheads="1"/>
+                    </pic:cNvPicPr>
+                  </pic:nvPicPr>
+                  <pic:blipFill rotWithShape="1">
+                    <a:blip r:embed="rId41">
+                      <a:extLst>
+                        <a:ext uri="{28A0092B-C50C-407E-A947-70E740481C1C}">
+                          <a14:useLocalDpi xmlns:a14="http://schemas.microsoft.com/office/drawing/2010/main" val="0"/>
+                        </a:ext>
+                      </a:extLst>
+                    </a:blip>
+                    <a:srcRect b="9430"/>
+                    <a:stretch/>
+                  </pic:blipFill>
+                  <pic:spPr bwMode="auto">
+                    <a:xfrm>
+                      <a:off x="0" y="0"/>
+                      <a:ext cx="6647180" cy="3530600"/>
+                    </a:xfrm>
+                    <a:prstGeom prst="rect">
+                      <a:avLst/>
+                    </a:prstGeom>
+                    <a:noFill/>
+                    <a:ln>
+                      <a:noFill/>
+                    </a:ln>
+                    <a:extLst>
+                      <a:ext uri="{53640926-AAD7-44D8-BBD7-CCE9431645EC}">
+                        <a14:shadowObscured xmlns:a14="http://schemas.microsoft.com/office/drawing/2010/main"/>
+                      </a:ext>
+                    </a:extLst>
+                  </pic:spPr>
+                </pic:pic>
+              </a:graphicData>
+            </a:graphic>
+          </wp:anchor>
+        </w:drawing>
+      </w:r>
+    </w:p>
+    <w:p>
+      <w:pPr>
+        <w:jc w:val="both"/>
+        <w:rPr>
+          <w:rFonts w:ascii="Courier New" w:hAnsi="Courier New" w:cs="Courier New"/>
+        </w:rPr>
+      </w:pPr>
+      <w:r>
+        <w:rPr>
+          <w:rFonts w:ascii="Courier New" w:hAnsi="Courier New" w:cs="Courier New"/>
+        </w:rPr>
+        <w:t xml:space="preserve"> </w:t>
+      </w:r>
+    </w:p>
+    <w:p>
+      <w:pPr>
+        <w:jc w:val="both"/>
+        <w:rPr>
+          <w:lang w:val="es-ES_tradnl" w:eastAsia="en-US"/>
+        </w:rPr>
+      </w:pPr>
+    </w:p>
+    <w:p>
+      <w:pPr>
+        <w:jc w:val="center"/>
+        <w:rPr>
+          <w:rFonts w:ascii="Open Sans" w:hAnsi="Open Sans" w:cs="Open Sans"/>
+          <w:color w:val="333333"/>
+          <w:shd w:val="clear" w:color="auto" w:fill="FFFFFF"/>
+        </w:rPr>
+      </w:pPr>
+      <w:r>
+        <w:rPr>
+          <w:rFonts w:ascii="Open Sans" w:hAnsi="Open Sans" w:cs="Open Sans"/>
+          <w:noProof/>
+          <w:color w:val="333333"/>
+          <w:shd w:val="clear" w:color="auto" w:fill="FFFFFF"/>
+          <w:lang w:val="es-ES"/>
+        </w:rPr>
+        <w:lastRenderedPageBreak/>
+        <w:drawing>
+          <wp:inline distT="0" distB="0" distL="0" distR="0" wp14:anchorId="61CB9B82" wp14:editId="6461ADC1">
+            <wp:extent cx="5007977" cy="4673600"/>
+            <wp:effectExtent l="0" t="0" r="2540" b="0"/>
+            <wp:docPr id="56" name="Imagen 56" descr="C:\Users\mpuer\Documents\GitHub\ROH_oficial\docs\media\edma\1.ero_software.png"/>
+            <wp:cNvGraphicFramePr>
+              <a:graphicFrameLocks xmlns:a="http://schemas.openxmlformats.org/drawingml/2006/main" noChangeAspect="1"/>
+            </wp:cNvGraphicFramePr>
+            <a:graphic xmlns:a="http://schemas.openxmlformats.org/drawingml/2006/main">
+              <a:graphicData uri="http://schemas.openxmlformats.org/drawingml/2006/picture">
+                <pic:pic xmlns:pic="http://schemas.openxmlformats.org/drawingml/2006/picture">
+                  <pic:nvPicPr>
+                    <pic:cNvPr id="0" name="Picture 16" descr="C:\Users\mpuer\Documents\GitHub\ROH_oficial\docs\media\edma\1.ero_software.png"/>
                     <pic:cNvPicPr>
                       <a:picLocks noChangeAspect="1" noChangeArrowheads="1"/>
                     </pic:cNvPicPr>
@@ -21428,13 +21862,13 @@
                         </a:ext>
                       </a:extLst>
                     </a:blip>
-                    <a:srcRect b="8524"/>
+                    <a:srcRect t="2447"/>
                     <a:stretch/>
                   </pic:blipFill>
                   <pic:spPr bwMode="auto">
                     <a:xfrm>
                       <a:off x="0" y="0"/>
-                      <a:ext cx="5495925" cy="2949652"/>
+                      <a:ext cx="5007487" cy="4673142"/>
                     </a:xfrm>
                     <a:prstGeom prst="rect">
                       <a:avLst/>
@@ -21465,76 +21899,6 @@
           <w:shd w:val="clear" w:color="auto" w:fill="FFFFFF"/>
         </w:rPr>
       </w:pPr>
-      <w:r>
-        <w:rPr>
-          <w:rFonts w:ascii="Open Sans" w:hAnsi="Open Sans" w:cs="Open Sans"/>
-          <w:noProof/>
-          <w:color w:val="333333"/>
-          <w:shd w:val="clear" w:color="auto" w:fill="FFFFFF"/>
-          <w:lang w:val="es-ES"/>
-        </w:rPr>
-        <w:drawing>
-          <wp:inline distT="0" distB="0" distL="0" distR="0" wp14:anchorId="61CB9B82" wp14:editId="76E7AA50">
-            <wp:extent cx="5190574" cy="4844005"/>
-            <wp:effectExtent l="0" t="0" r="0" b="0"/>
-            <wp:docPr id="56" name="Imagen 56" descr="C:\Users\mpuer\Documents\GitHub\ROH_oficial\docs\media\edma\1.ero_software.png"/>
-            <wp:cNvGraphicFramePr>
-              <a:graphicFrameLocks xmlns:a="http://schemas.openxmlformats.org/drawingml/2006/main" noChangeAspect="1"/>
-            </wp:cNvGraphicFramePr>
-            <a:graphic xmlns:a="http://schemas.openxmlformats.org/drawingml/2006/main">
-              <a:graphicData uri="http://schemas.openxmlformats.org/drawingml/2006/picture">
-                <pic:pic xmlns:pic="http://schemas.openxmlformats.org/drawingml/2006/picture">
-                  <pic:nvPicPr>
-                    <pic:cNvPr id="0" name="Picture 16" descr="C:\Users\mpuer\Documents\GitHub\ROH_oficial\docs\media\edma\1.ero_software.png"/>
-                    <pic:cNvPicPr>
-                      <a:picLocks noChangeAspect="1" noChangeArrowheads="1"/>
-                    </pic:cNvPicPr>
-                  </pic:nvPicPr>
-                  <pic:blipFill rotWithShape="1">
-                    <a:blip r:embed="rId43">
-                      <a:extLst>
-                        <a:ext uri="{28A0092B-C50C-407E-A947-70E740481C1C}">
-                          <a14:useLocalDpi xmlns:a14="http://schemas.microsoft.com/office/drawing/2010/main" val="0"/>
-                        </a:ext>
-                      </a:extLst>
-                    </a:blip>
-                    <a:srcRect t="2447"/>
-                    <a:stretch/>
-                  </pic:blipFill>
-                  <pic:spPr bwMode="auto">
-                    <a:xfrm>
-                      <a:off x="0" y="0"/>
-                      <a:ext cx="5187442" cy="4841082"/>
-                    </a:xfrm>
-                    <a:prstGeom prst="rect">
-                      <a:avLst/>
-                    </a:prstGeom>
-                    <a:noFill/>
-                    <a:ln>
-                      <a:noFill/>
-                    </a:ln>
-                    <a:extLst>
-                      <a:ext uri="{53640926-AAD7-44D8-BBD7-CCE9431645EC}">
-                        <a14:shadowObscured xmlns:a14="http://schemas.microsoft.com/office/drawing/2010/main"/>
-                      </a:ext>
-                    </a:extLst>
-                  </pic:spPr>
-                </pic:pic>
-              </a:graphicData>
-            </a:graphic>
-          </wp:inline>
-        </w:drawing>
-      </w:r>
-    </w:p>
-    <w:p>
-      <w:pPr>
-        <w:jc w:val="center"/>
-        <w:rPr>
-          <w:rFonts w:ascii="Open Sans" w:hAnsi="Open Sans" w:cs="Open Sans"/>
-          <w:color w:val="333333"/>
-          <w:shd w:val="clear" w:color="auto" w:fill="FFFFFF"/>
-        </w:rPr>
-      </w:pPr>
       <w:proofErr w:type="gramStart"/>
       <w:r>
         <w:rPr>
@@ -21596,6 +21960,15 @@
         <w:t>.</w:t>
       </w:r>
       <w:proofErr w:type="gramEnd"/>
+    </w:p>
+    <w:p>
+      <w:pPr>
+        <w:rPr>
+          <w:rFonts w:ascii="Open Sans" w:hAnsi="Open Sans" w:cs="Open Sans"/>
+          <w:color w:val="333333"/>
+          <w:shd w:val="clear" w:color="auto" w:fill="FFFFFF"/>
+        </w:rPr>
+      </w:pPr>
     </w:p>
     <w:p>
       <w:pPr>
@@ -21620,8 +21993,8 @@
           <w:lang w:val="es-ES_tradnl" w:eastAsia="en-US"/>
         </w:rPr>
       </w:pPr>
-      <w:bookmarkStart w:id="17" w:name="_Ref32483783"/>
-      <w:bookmarkStart w:id="18" w:name="_Toc67129710"/>
+      <w:bookmarkStart w:id="16" w:name="_Ref32483783"/>
+      <w:bookmarkStart w:id="17" w:name="_Toc67129710"/>
       <w:proofErr w:type="spellStart"/>
       <w:r>
         <w:rPr>
@@ -21632,10 +22005,9 @@
           <w:szCs w:val="22"/>
           <w:lang w:val="es-ES_tradnl" w:eastAsia="en-US"/>
         </w:rPr>
-        <w:lastRenderedPageBreak/>
         <w:t>Activity</w:t>
       </w:r>
-      <w:bookmarkEnd w:id="17"/>
+      <w:bookmarkEnd w:id="16"/>
       <w:proofErr w:type="spellEnd"/>
       <w:r>
         <w:rPr>
@@ -21660,7 +22032,7 @@
         </w:rPr>
         <w:t>entity</w:t>
       </w:r>
-      <w:bookmarkEnd w:id="18"/>
+      <w:bookmarkEnd w:id="17"/>
       <w:proofErr w:type="spellEnd"/>
     </w:p>
     <w:p>
@@ -22120,7 +22492,16 @@
           <w:color w:val="333333"/>
           <w:shd w:val="clear" w:color="auto" w:fill="FFFFFF"/>
         </w:rPr>
-        <w:t xml:space="preserve">) and linked through </w:t>
+        <w:t xml:space="preserve">) and </w:t>
+      </w:r>
+      <w:r>
+        <w:rPr>
+          <w:rFonts w:ascii="Open Sans" w:hAnsi="Open Sans" w:cs="Open Sans"/>
+          <w:color w:val="333333"/>
+          <w:shd w:val="clear" w:color="auto" w:fill="FFFFFF"/>
+        </w:rPr>
+        <w:lastRenderedPageBreak/>
+        <w:t xml:space="preserve">linked through </w:t>
       </w:r>
       <w:proofErr w:type="spellStart"/>
       <w:r>
@@ -22515,6 +22896,16 @@
     </w:p>
     <w:p>
       <w:pPr>
+        <w:jc w:val="both"/>
+        <w:rPr>
+          <w:rFonts w:ascii="Open Sans" w:hAnsi="Open Sans" w:cs="Open Sans"/>
+          <w:color w:val="333333"/>
+          <w:shd w:val="clear" w:color="auto" w:fill="FFFFFF"/>
+        </w:rPr>
+      </w:pPr>
+    </w:p>
+    <w:p>
+      <w:pPr>
         <w:jc w:val="center"/>
         <w:rPr>
           <w:rFonts w:ascii="Open Sans" w:hAnsi="Open Sans" w:cs="Open Sans"/>
@@ -22527,7 +22918,6 @@
           <w:noProof/>
           <w:lang w:val="es-ES"/>
         </w:rPr>
-        <w:lastRenderedPageBreak/>
         <w:drawing>
           <wp:inline distT="0" distB="0" distL="0" distR="0" wp14:anchorId="11BD5B3C" wp14:editId="1F8CFBA1">
             <wp:extent cx="6019442" cy="5127674"/>
@@ -22546,7 +22936,7 @@
                     </pic:cNvPicPr>
                   </pic:nvPicPr>
                   <pic:blipFill>
-                    <a:blip r:embed="rId44" cstate="print">
+                    <a:blip r:embed="rId43" cstate="print">
                       <a:extLst>
                         <a:ext uri="{28A0092B-C50C-407E-A947-70E740481C1C}">
                           <a14:useLocalDpi xmlns:a14="http://schemas.microsoft.com/office/drawing/2010/main" val="0"/>
@@ -22612,7 +23002,7 @@
                     </pic:cNvPicPr>
                   </pic:nvPicPr>
                   <pic:blipFill>
-                    <a:blip r:embed="rId45">
+                    <a:blip r:embed="rId44">
                       <a:extLst>
                         <a:ext uri="{28A0092B-C50C-407E-A947-70E740481C1C}">
                           <a14:useLocalDpi xmlns:a14="http://schemas.microsoft.com/office/drawing/2010/main" val="0"/>
@@ -22755,8 +23145,8 @@
           <w:shd w:val="clear" w:color="auto" w:fill="FFFFFF"/>
         </w:rPr>
         <w:sectPr>
-          <w:headerReference w:type="default" r:id="rId46"/>
-          <w:footerReference w:type="default" r:id="rId47"/>
+          <w:headerReference w:type="default" r:id="rId45"/>
+          <w:footerReference w:type="default" r:id="rId46"/>
           <w:pgSz w:w="11909" w:h="16834"/>
           <w:pgMar w:top="1440" w:right="1440" w:bottom="1440" w:left="1440" w:header="720" w:footer="720" w:gutter="0"/>
           <w:cols w:space="720"/>
@@ -22786,7 +23176,7 @@
           <w:lang w:val="es-ES_tradnl" w:eastAsia="en-US"/>
         </w:rPr>
       </w:pPr>
-      <w:bookmarkStart w:id="19" w:name="_Toc67129711"/>
+      <w:bookmarkStart w:id="18" w:name="_Toc67129711"/>
       <w:proofErr w:type="spellStart"/>
       <w:r>
         <w:rPr>
@@ -22836,7 +23226,7 @@
         </w:rPr>
         <w:t xml:space="preserve"> in ROH</w:t>
       </w:r>
-      <w:bookmarkEnd w:id="19"/>
+      <w:bookmarkEnd w:id="18"/>
     </w:p>
     <w:p>
       <w:pPr>
@@ -22851,7 +23241,7 @@
         </w:rPr>
         <w:t xml:space="preserve">For more details on other entities in ROH check the tables detailing class hierarchies, object and data properties for all entities defined in ROH at the following PDF file: </w:t>
       </w:r>
-      <w:hyperlink r:id="rId48" w:history="1">
+      <w:hyperlink r:id="rId47" w:history="1">
         <w:r>
           <w:rPr>
             <w:rStyle w:val="Hipervnculo"/>
@@ -22893,7 +23283,7 @@
           <w:lang w:val="es-ES" w:eastAsia="en-US"/>
         </w:rPr>
       </w:pPr>
-      <w:bookmarkStart w:id="20" w:name="_Toc67129712"/>
+      <w:bookmarkStart w:id="19" w:name="_Toc67129712"/>
       <w:proofErr w:type="spellStart"/>
       <w:r>
         <w:rPr>
@@ -22908,7 +23298,7 @@
         <w:lastRenderedPageBreak/>
         <w:t>Bibliography</w:t>
       </w:r>
-      <w:bookmarkEnd w:id="20"/>
+      <w:bookmarkEnd w:id="19"/>
       <w:proofErr w:type="spellEnd"/>
     </w:p>
     <w:p>
@@ -23264,9 +23654,9 @@
       </w:r>
     </w:p>
     <w:sectPr>
-      <w:footerReference w:type="even" r:id="rId49"/>
-      <w:footerReference w:type="default" r:id="rId50"/>
-      <w:footerReference w:type="first" r:id="rId51"/>
+      <w:footerReference w:type="even" r:id="rId48"/>
+      <w:footerReference w:type="default" r:id="rId49"/>
+      <w:footerReference w:type="first" r:id="rId50"/>
       <w:pgSz w:w="11909" w:h="16834"/>
       <w:pgMar w:top="1440" w:right="1440" w:bottom="1440" w:left="1440" w:header="720" w:footer="720" w:gutter="0"/>
       <w:cols w:space="720"/>
@@ -23274,75 +23664,6 @@
     </w:sectPr>
   </w:body>
 </w:document>
-</file>
-
-<file path=word/comments.xml><?xml version="1.0" encoding="utf-8"?>
-<w:comments xmlns:wpc="http://schemas.microsoft.com/office/word/2010/wordprocessingCanvas" xmlns:mc="http://schemas.openxmlformats.org/markup-compatibility/2006" xmlns:o="urn:schemas-microsoft-com:office:office" xmlns:r="http://schemas.openxmlformats.org/officeDocument/2006/relationships" xmlns:m="http://schemas.openxmlformats.org/officeDocument/2006/math" xmlns:v="urn:schemas-microsoft-com:vml" xmlns:wp14="http://schemas.microsoft.com/office/word/2010/wordprocessingDrawing" xmlns:wp="http://schemas.openxmlformats.org/drawingml/2006/wordprocessingDrawing" xmlns:w10="urn:schemas-microsoft-com:office:word" xmlns:w="http://schemas.openxmlformats.org/wordprocessingml/2006/main" xmlns:w14="http://schemas.microsoft.com/office/word/2010/wordml" xmlns:wpg="http://schemas.microsoft.com/office/word/2010/wordprocessingGroup" xmlns:wpi="http://schemas.microsoft.com/office/word/2010/wordprocessingInk" xmlns:wne="http://schemas.microsoft.com/office/word/2006/wordml" xmlns:wps="http://schemas.microsoft.com/office/word/2010/wordprocessingShape" mc:Ignorable="w14 wp14">
-  <w:comment w:id="7" w:author="Maite Puerta" w:date="2021-05-19T09:20:00Z" w:initials="MP">
-    <w:p>
-      <w:pPr>
-        <w:pStyle w:val="Textocomentario"/>
-      </w:pPr>
-      <w:r>
-        <w:rPr>
-          <w:rStyle w:val="Refdecomentario"/>
-        </w:rPr>
-        <w:annotationRef/>
-      </w:r>
-      <w:r>
-        <w:t xml:space="preserve">Se </w:t>
-      </w:r>
-      <w:proofErr w:type="spellStart"/>
-      <w:r>
-        <w:t>puede</w:t>
-      </w:r>
-      <w:proofErr w:type="spellEnd"/>
-      <w:r>
-        <w:t xml:space="preserve"> </w:t>
-      </w:r>
-      <w:proofErr w:type="spellStart"/>
-      <w:r>
-        <w:t>añadir</w:t>
-      </w:r>
-      <w:proofErr w:type="spellEnd"/>
-      <w:r>
-        <w:t xml:space="preserve"> lo de </w:t>
-      </w:r>
-      <w:proofErr w:type="spellStart"/>
-      <w:r>
-        <w:t>inheresIn</w:t>
-      </w:r>
-      <w:proofErr w:type="spellEnd"/>
-      <w:r>
-        <w:t xml:space="preserve"> </w:t>
-      </w:r>
-      <w:proofErr w:type="spellStart"/>
-      <w:r>
-        <w:t>si</w:t>
-      </w:r>
-      <w:proofErr w:type="spellEnd"/>
-      <w:r>
-        <w:t xml:space="preserve"> se </w:t>
-      </w:r>
-      <w:proofErr w:type="spellStart"/>
-      <w:r>
-        <w:t>ve</w:t>
-      </w:r>
-      <w:proofErr w:type="spellEnd"/>
-      <w:r>
-        <w:t xml:space="preserve"> </w:t>
-      </w:r>
-      <w:proofErr w:type="spellStart"/>
-      <w:r>
-        <w:t>oportuno</w:t>
-      </w:r>
-      <w:proofErr w:type="spellEnd"/>
-      <w:r>
-        <w:t xml:space="preserve"> HABLAR CON DIEGO</w:t>
-      </w:r>
-    </w:p>
-  </w:comment>
-</w:comments>
 </file>
 
 <file path=word/endnotes.xml><?xml version="1.0" encoding="utf-8"?>
@@ -24274,7 +24595,7 @@
                 <w:bCs/>
                 <w:noProof/>
               </w:rPr>
-              <w:t>28</w:t>
+              <w:t>26</w:t>
             </w:r>
             <w:r>
               <w:rPr>
@@ -25246,7 +25567,7 @@
                 <w:bCs/>
                 <w:noProof/>
               </w:rPr>
-              <w:t>34</w:t>
+              <w:t>35</w:t>
             </w:r>
             <w:r>
               <w:rPr>
@@ -30263,7 +30584,7 @@
   <w:style w:type="paragraph" w:default="1" w:styleId="Normal">
     <w:name w:val="Normal"/>
     <w:qFormat/>
-    <w:rsid w:val="00605CC1"/>
+    <w:rsid w:val="00A22FD5"/>
   </w:style>
   <w:style w:type="paragraph" w:styleId="Ttulo1">
     <w:name w:val="heading 1"/>
@@ -30465,7 +30786,6 @@
     <w:tblPr>
       <w:tblStyleRowBandSize w:val="1"/>
       <w:tblStyleColBandSize w:val="1"/>
-      <w:tblInd w:w="0" w:type="dxa"/>
       <w:tblCellMar>
         <w:top w:w="100" w:type="dxa"/>
         <w:left w:w="100" w:type="dxa"/>
@@ -30553,7 +30873,6 @@
       <w:spacing w:line="240" w:lineRule="auto"/>
     </w:pPr>
     <w:tblPr>
-      <w:tblInd w:w="0" w:type="dxa"/>
       <w:tblBorders>
         <w:top w:val="single" w:sz="4" w:space="0" w:color="auto"/>
         <w:left w:val="single" w:sz="4" w:space="0" w:color="auto"/>
@@ -30562,12 +30881,6 @@
         <w:insideH w:val="single" w:sz="4" w:space="0" w:color="auto"/>
         <w:insideV w:val="single" w:sz="4" w:space="0" w:color="auto"/>
       </w:tblBorders>
-      <w:tblCellMar>
-        <w:top w:w="0" w:type="dxa"/>
-        <w:left w:w="108" w:type="dxa"/>
-        <w:bottom w:w="0" w:type="dxa"/>
-        <w:right w:w="108" w:type="dxa"/>
-      </w:tblCellMar>
     </w:tblPr>
   </w:style>
   <w:style w:type="character" w:customStyle="1" w:styleId="UnresolvedMention">
@@ -30921,19 +31234,12 @@
     <w:tblPr>
       <w:tblStyleRowBandSize w:val="1"/>
       <w:tblStyleColBandSize w:val="1"/>
-      <w:tblInd w:w="0" w:type="dxa"/>
       <w:tblBorders>
         <w:top w:val="single" w:sz="4" w:space="0" w:color="8064A2" w:themeColor="accent4"/>
         <w:left w:val="single" w:sz="4" w:space="0" w:color="8064A2" w:themeColor="accent4"/>
         <w:bottom w:val="single" w:sz="4" w:space="0" w:color="8064A2" w:themeColor="accent4"/>
         <w:right w:val="single" w:sz="4" w:space="0" w:color="8064A2" w:themeColor="accent4"/>
       </w:tblBorders>
-      <w:tblCellMar>
-        <w:top w:w="0" w:type="dxa"/>
-        <w:left w:w="108" w:type="dxa"/>
-        <w:bottom w:w="0" w:type="dxa"/>
-        <w:right w:w="108" w:type="dxa"/>
-      </w:tblCellMar>
     </w:tblPr>
     <w:tblStylePr w:type="firstRow">
       <w:rPr>
@@ -31203,7 +31509,7 @@
   <w:style w:type="paragraph" w:default="1" w:styleId="Normal">
     <w:name w:val="Normal"/>
     <w:qFormat/>
-    <w:rsid w:val="00605CC1"/>
+    <w:rsid w:val="00A22FD5"/>
   </w:style>
   <w:style w:type="paragraph" w:styleId="Ttulo1">
     <w:name w:val="heading 1"/>
@@ -31405,7 +31711,6 @@
     <w:tblPr>
       <w:tblStyleRowBandSize w:val="1"/>
       <w:tblStyleColBandSize w:val="1"/>
-      <w:tblInd w:w="0" w:type="dxa"/>
       <w:tblCellMar>
         <w:top w:w="100" w:type="dxa"/>
         <w:left w:w="100" w:type="dxa"/>
@@ -31493,7 +31798,6 @@
       <w:spacing w:line="240" w:lineRule="auto"/>
     </w:pPr>
     <w:tblPr>
-      <w:tblInd w:w="0" w:type="dxa"/>
       <w:tblBorders>
         <w:top w:val="single" w:sz="4" w:space="0" w:color="auto"/>
         <w:left w:val="single" w:sz="4" w:space="0" w:color="auto"/>
@@ -31502,12 +31806,6 @@
         <w:insideH w:val="single" w:sz="4" w:space="0" w:color="auto"/>
         <w:insideV w:val="single" w:sz="4" w:space="0" w:color="auto"/>
       </w:tblBorders>
-      <w:tblCellMar>
-        <w:top w:w="0" w:type="dxa"/>
-        <w:left w:w="108" w:type="dxa"/>
-        <w:bottom w:w="0" w:type="dxa"/>
-        <w:right w:w="108" w:type="dxa"/>
-      </w:tblCellMar>
     </w:tblPr>
   </w:style>
   <w:style w:type="character" w:customStyle="1" w:styleId="UnresolvedMention">
@@ -31861,19 +32159,12 @@
     <w:tblPr>
       <w:tblStyleRowBandSize w:val="1"/>
       <w:tblStyleColBandSize w:val="1"/>
-      <w:tblInd w:w="0" w:type="dxa"/>
       <w:tblBorders>
         <w:top w:val="single" w:sz="4" w:space="0" w:color="8064A2" w:themeColor="accent4"/>
         <w:left w:val="single" w:sz="4" w:space="0" w:color="8064A2" w:themeColor="accent4"/>
         <w:bottom w:val="single" w:sz="4" w:space="0" w:color="8064A2" w:themeColor="accent4"/>
         <w:right w:val="single" w:sz="4" w:space="0" w:color="8064A2" w:themeColor="accent4"/>
       </w:tblBorders>
-      <w:tblCellMar>
-        <w:top w:w="0" w:type="dxa"/>
-        <w:left w:w="108" w:type="dxa"/>
-        <w:bottom w:w="0" w:type="dxa"/>
-        <w:right w:w="108" w:type="dxa"/>
-      </w:tblCellMar>
     </w:tblPr>
     <w:tblStylePr w:type="firstRow">
       <w:rPr>
@@ -32305,15 +32596,6 @@
 </file>
 
 <file path=customXml/item1.xml><?xml version="1.0" encoding="utf-8"?>
-<?mso-contentType ?>
-<FormTemplates xmlns="http://schemas.microsoft.com/sharepoint/v3/contenttype/forms">
-  <Display>DocumentLibraryForm</Display>
-  <Edit>DocumentLibraryForm</Edit>
-  <New>DocumentLibraryForm</New>
-</FormTemplates>
-</file>
-
-<file path=customXml/item2.xml><?xml version="1.0" encoding="utf-8"?>
 <ct:contentTypeSchema xmlns:ct="http://schemas.microsoft.com/office/2006/metadata/contentType" xmlns:ma="http://schemas.microsoft.com/office/2006/metadata/properties/metaAttributes" ct:_="" ma:_="" ma:contentTypeName="Documento" ma:contentTypeID="0x010100C90E9E7DEBAF494BBF75C90F2141B35D" ma:contentTypeVersion="2" ma:contentTypeDescription="Crear nuevo documento." ma:contentTypeScope="" ma:versionID="9fcc368bfc0406251c78632ee92e10fc">
   <xsd:schema xmlns:xsd="http://www.w3.org/2001/XMLSchema" xmlns:xs="http://www.w3.org/2001/XMLSchema" xmlns:p="http://schemas.microsoft.com/office/2006/metadata/properties" xmlns:ns2="1bc3c246-e601-4599-b5c9-49cd4de10af4" targetNamespace="http://schemas.microsoft.com/office/2006/metadata/properties" ma:root="true" ma:fieldsID="189856b69748149001fe81350a1d0cc7" ns2:_="">
     <xsd:import namespace="1bc3c246-e601-4599-b5c9-49cd4de10af4"/>
@@ -32445,10 +32727,19 @@
 </ct:contentTypeSchema>
 </file>
 
-<file path=customXml/item3.xml><?xml version="1.0" encoding="utf-8"?>
+<file path=customXml/item2.xml><?xml version="1.0" encoding="utf-8"?>
 <p:properties xmlns:p="http://schemas.microsoft.com/office/2006/metadata/properties" xmlns:xsi="http://www.w3.org/2001/XMLSchema-instance" xmlns:pc="http://schemas.microsoft.com/office/infopath/2007/PartnerControls">
   <documentManagement/>
 </p:properties>
+</file>
+
+<file path=customXml/item3.xml><?xml version="1.0" encoding="utf-8"?>
+<?mso-contentType ?>
+<FormTemplates xmlns="http://schemas.microsoft.com/sharepoint/v3/contenttype/forms">
+  <Display>DocumentLibraryForm</Display>
+  <Edit>DocumentLibraryForm</Edit>
+  <New>DocumentLibraryForm</New>
+</FormTemplates>
 </file>
 
 <file path=customXml/item4.xml><?xml version="1.0" encoding="utf-8"?>
@@ -32456,14 +32747,6 @@
 </file>
 
 <file path=customXml/itemProps1.xml><?xml version="1.0" encoding="utf-8"?>
-<ds:datastoreItem xmlns:ds="http://schemas.openxmlformats.org/officeDocument/2006/customXml" ds:itemID="{4D14F0E5-6871-4D46-AD80-B06F38265561}">
-  <ds:schemaRefs>
-    <ds:schemaRef ds:uri="http://schemas.microsoft.com/sharepoint/v3/contenttype/forms"/>
-  </ds:schemaRefs>
-</ds:datastoreItem>
-</file>
-
-<file path=customXml/itemProps2.xml><?xml version="1.0" encoding="utf-8"?>
 <ds:datastoreItem xmlns:ds="http://schemas.openxmlformats.org/officeDocument/2006/customXml" ds:itemID="{2F39A2D4-B1AF-4B9D-9A95-A4D8481EEB23}">
   <ds:schemaRefs>
     <ds:schemaRef ds:uri="http://schemas.microsoft.com/office/2006/metadata/contentType"/>
@@ -32481,7 +32764,7 @@
 </ds:datastoreItem>
 </file>
 
-<file path=customXml/itemProps3.xml><?xml version="1.0" encoding="utf-8"?>
+<file path=customXml/itemProps2.xml><?xml version="1.0" encoding="utf-8"?>
 <ds:datastoreItem xmlns:ds="http://schemas.openxmlformats.org/officeDocument/2006/customXml" ds:itemID="{7189C82C-8D7C-411B-8774-5F9E2F517BEA}">
   <ds:schemaRefs>
     <ds:schemaRef ds:uri="http://schemas.microsoft.com/office/2006/metadata/properties"/>
@@ -32490,8 +32773,16 @@
 </ds:datastoreItem>
 </file>
 
+<file path=customXml/itemProps3.xml><?xml version="1.0" encoding="utf-8"?>
+<ds:datastoreItem xmlns:ds="http://schemas.openxmlformats.org/officeDocument/2006/customXml" ds:itemID="{4D14F0E5-6871-4D46-AD80-B06F38265561}">
+  <ds:schemaRefs>
+    <ds:schemaRef ds:uri="http://schemas.microsoft.com/sharepoint/v3/contenttype/forms"/>
+  </ds:schemaRefs>
+</ds:datastoreItem>
+</file>
+
 <file path=customXml/itemProps4.xml><?xml version="1.0" encoding="utf-8"?>
-<ds:datastoreItem xmlns:ds="http://schemas.openxmlformats.org/officeDocument/2006/customXml" ds:itemID="{01C87F40-C8FB-4988-94B7-A7D1B655EEC2}">
+<ds:datastoreItem xmlns:ds="http://schemas.openxmlformats.org/officeDocument/2006/customXml" ds:itemID="{E7FE6760-F2E2-432E-A8EC-21B2C3AF9F22}">
   <ds:schemaRefs>
     <ds:schemaRef ds:uri="http://schemas.openxmlformats.org/officeDocument/2006/bibliography"/>
   </ds:schemaRefs>

</xml_diff>

<commit_message>
updated figures in the doc
</commit_message>
<xml_diff>
--- a/docs/media/edma/ROH Ontology Documentation_final2.docx
+++ b/docs/media/edma/ROH Ontology Documentation_final2.docx
@@ -9,8 +9,6 @@
           <w:lang w:val="es-ES"/>
         </w:rPr>
       </w:pPr>
-      <w:bookmarkStart w:id="0" w:name="_GoBack"/>
-      <w:bookmarkEnd w:id="0"/>
       <w:r>
         <w:rPr>
           <w:noProof/>
@@ -812,7 +810,7 @@
                 <w:noProof/>
                 <w:webHidden/>
               </w:rPr>
-              <w:t>18</w:t>
+              <w:t>17</w:t>
             </w:r>
             <w:r>
               <w:rPr>
@@ -905,7 +903,7 @@
                 <w:noProof/>
                 <w:webHidden/>
               </w:rPr>
-              <w:t>21</w:t>
+              <w:t>20</w:t>
             </w:r>
             <w:r>
               <w:rPr>
@@ -998,7 +996,7 @@
                 <w:noProof/>
                 <w:webHidden/>
               </w:rPr>
-              <w:t>31</w:t>
+              <w:t>30</w:t>
             </w:r>
             <w:r>
               <w:rPr>
@@ -1091,7 +1089,7 @@
                 <w:noProof/>
                 <w:webHidden/>
               </w:rPr>
-              <w:t>35</w:t>
+              <w:t>34</w:t>
             </w:r>
             <w:r>
               <w:rPr>
@@ -1165,7 +1163,7 @@
                 <w:noProof/>
                 <w:webHidden/>
               </w:rPr>
-              <w:t>36</w:t>
+              <w:t>35</w:t>
             </w:r>
             <w:r>
               <w:rPr>
@@ -1227,7 +1225,7 @@
           <w:lang w:val="es-ES_tradnl" w:eastAsia="en-US"/>
         </w:rPr>
       </w:pPr>
-      <w:bookmarkStart w:id="1" w:name="_Toc67129702"/>
+      <w:bookmarkStart w:id="0" w:name="_Toc67129702"/>
       <w:proofErr w:type="spellStart"/>
       <w:r>
         <w:rPr>
@@ -1268,7 +1266,7 @@
         </w:rPr>
         <w:t>design</w:t>
       </w:r>
-      <w:bookmarkEnd w:id="1"/>
+      <w:bookmarkEnd w:id="0"/>
       <w:proofErr w:type="spellEnd"/>
     </w:p>
     <w:p>
@@ -2956,7 +2954,7 @@
           <w:lang w:eastAsia="en-US"/>
         </w:rPr>
       </w:pPr>
-      <w:bookmarkStart w:id="2" w:name="_Toc67129703"/>
+      <w:bookmarkStart w:id="1" w:name="_Toc67129703"/>
       <w:r>
         <w:rPr>
           <w:rFonts w:ascii="Lucida Sans" w:eastAsia="Times New Roman" w:hAnsi="Lucida Sans" w:cs="Times New Roman"/>
@@ -2980,7 +2978,7 @@
         </w:rPr>
         <w:t>ROH</w:t>
       </w:r>
-      <w:bookmarkEnd w:id="2"/>
+      <w:bookmarkEnd w:id="1"/>
     </w:p>
     <w:p>
       <w:pPr>
@@ -3252,7 +3250,7 @@
           <w:lang w:val="es-ES"/>
         </w:rPr>
       </w:pPr>
-      <w:bookmarkStart w:id="3" w:name="_Ref29889471"/>
+      <w:bookmarkStart w:id="2" w:name="_Ref29889471"/>
       <w:r>
         <w:rPr>
           <w:rFonts w:ascii="Open Sans" w:hAnsi="Open Sans" w:cs="Open Sans"/>
@@ -3320,7 +3318,7 @@
         </w:rPr>
         <w:fldChar w:fldCharType="end"/>
       </w:r>
-      <w:bookmarkEnd w:id="3"/>
+      <w:bookmarkEnd w:id="2"/>
       <w:r>
         <w:rPr>
           <w:rFonts w:ascii="Open Sans" w:hAnsi="Open Sans" w:cs="Open Sans"/>
@@ -3429,7 +3427,7 @@
           <w:lang w:eastAsia="en-US"/>
         </w:rPr>
       </w:pPr>
-      <w:bookmarkStart w:id="4" w:name="_Toc67129704"/>
+      <w:bookmarkStart w:id="3" w:name="_Toc67129704"/>
       <w:r>
         <w:rPr>
           <w:rFonts w:ascii="Lucida Sans" w:eastAsia="Times New Roman" w:hAnsi="Lucida Sans" w:cs="Times New Roman"/>
@@ -3464,7 +3462,7 @@
         </w:rPr>
         <w:t xml:space="preserve"> network of ontologies</w:t>
       </w:r>
-      <w:bookmarkEnd w:id="4"/>
+      <w:bookmarkEnd w:id="3"/>
     </w:p>
     <w:p>
       <w:pPr>
@@ -3940,8 +3938,8 @@
           <w:lang w:val="es-ES_tradnl" w:eastAsia="en-US"/>
         </w:rPr>
       </w:pPr>
-      <w:bookmarkStart w:id="5" w:name="_Ref66381553"/>
-      <w:bookmarkStart w:id="6" w:name="_Toc67129705"/>
+      <w:bookmarkStart w:id="4" w:name="_Ref66381553"/>
+      <w:bookmarkStart w:id="5" w:name="_Toc67129705"/>
       <w:proofErr w:type="spellStart"/>
       <w:r>
         <w:rPr>
@@ -3966,8 +3964,8 @@
         </w:rPr>
         <w:t xml:space="preserve"> Project</w:t>
       </w:r>
+      <w:bookmarkEnd w:id="4"/>
       <w:bookmarkEnd w:id="5"/>
-      <w:bookmarkEnd w:id="6"/>
     </w:p>
     <w:p>
       <w:pPr>
@@ -7201,7 +7199,7 @@
           <w:shd w:val="clear" w:color="auto" w:fill="FFFFFF"/>
         </w:rPr>
       </w:pPr>
-      <w:bookmarkStart w:id="7" w:name="_Ref32416777"/>
+      <w:bookmarkStart w:id="6" w:name="_Ref32416777"/>
       <w:proofErr w:type="spellStart"/>
       <w:proofErr w:type="gramStart"/>
       <w:r>
@@ -7280,7 +7278,7 @@
         </w:rPr>
         <w:fldChar w:fldCharType="end"/>
       </w:r>
-      <w:bookmarkEnd w:id="7"/>
+      <w:bookmarkEnd w:id="6"/>
       <w:proofErr w:type="gramStart"/>
       <w:r>
         <w:rPr>
@@ -7355,7 +7353,7 @@
           <w:lang w:val="es-ES_tradnl" w:eastAsia="en-US"/>
         </w:rPr>
       </w:pPr>
-      <w:bookmarkStart w:id="8" w:name="_Toc67129706"/>
+      <w:bookmarkStart w:id="7" w:name="_Toc67129706"/>
       <w:proofErr w:type="spellStart"/>
       <w:r>
         <w:rPr>
@@ -7392,7 +7390,7 @@
         </w:rPr>
         <w:t>Person</w:t>
       </w:r>
-      <w:bookmarkEnd w:id="8"/>
+      <w:bookmarkEnd w:id="7"/>
       <w:proofErr w:type="spellEnd"/>
     </w:p>
     <w:p>
@@ -10919,6 +10917,22 @@
           <w:rFonts w:cs="Open Sans"/>
           <w:color w:val="333333"/>
           <w:shd w:val="clear" w:color="auto" w:fill="FFFFFF"/>
+        </w:rPr>
+      </w:pPr>
+    </w:p>
+    <w:p>
+      <w:pPr>
+        <w:rPr>
+          <w:noProof/>
+          <w:lang w:val="es-ES"/>
+        </w:rPr>
+      </w:pPr>
+    </w:p>
+    <w:p>
+      <w:pPr>
+        <w:rPr>
+          <w:noProof/>
+          <w:lang w:val="es-ES"/>
         </w:rPr>
       </w:pPr>
     </w:p>
@@ -10988,6 +11002,24 @@
     </w:p>
     <w:p>
       <w:pPr>
+        <w:rPr>
+          <w:rFonts w:cs="Open Sans"/>
+          <w:color w:val="333333"/>
+          <w:shd w:val="clear" w:color="auto" w:fill="FFFFFF"/>
+        </w:rPr>
+      </w:pPr>
+    </w:p>
+    <w:p>
+      <w:pPr>
+        <w:rPr>
+          <w:rFonts w:cs="Open Sans"/>
+          <w:color w:val="333333"/>
+          <w:shd w:val="clear" w:color="auto" w:fill="FFFFFF"/>
+        </w:rPr>
+      </w:pPr>
+    </w:p>
+    <w:p>
+      <w:pPr>
         <w:jc w:val="both"/>
         <w:rPr>
           <w:rFonts w:ascii="Open Sans" w:hAnsi="Open Sans" w:cs="Open Sans"/>
@@ -11061,7 +11093,7 @@
           <w:lang w:val="es-ES"/>
         </w:rPr>
       </w:pPr>
-      <w:bookmarkStart w:id="9" w:name="_Ref29890149"/>
+      <w:bookmarkStart w:id="8" w:name="_Ref29890149"/>
       <w:r>
         <w:rPr>
           <w:rFonts w:ascii="Open Sans" w:hAnsi="Open Sans" w:cs="Open Sans"/>
@@ -11129,7 +11161,7 @@
         </w:rPr>
         <w:fldChar w:fldCharType="end"/>
       </w:r>
-      <w:bookmarkEnd w:id="9"/>
+      <w:bookmarkEnd w:id="8"/>
       <w:r>
         <w:rPr>
           <w:rFonts w:ascii="Open Sans" w:hAnsi="Open Sans" w:cs="Open Sans"/>
@@ -11259,7 +11291,7 @@
           <w:lang w:val="es-ES_tradnl" w:eastAsia="en-US"/>
         </w:rPr>
       </w:pPr>
-      <w:bookmarkStart w:id="10" w:name="_Toc67129707"/>
+      <w:bookmarkStart w:id="9" w:name="_Toc67129707"/>
       <w:proofErr w:type="spellStart"/>
       <w:r>
         <w:rPr>
@@ -11296,7 +11328,7 @@
         </w:rPr>
         <w:t>entity</w:t>
       </w:r>
-      <w:bookmarkEnd w:id="10"/>
+      <w:bookmarkEnd w:id="9"/>
       <w:proofErr w:type="spellEnd"/>
     </w:p>
     <w:p>
@@ -14971,39 +15003,13 @@
           <w:shd w:val="clear" w:color="auto" w:fill="FFFFFF"/>
         </w:rPr>
       </w:pPr>
-    </w:p>
-    <w:p>
-      <w:pPr>
-        <w:rPr>
-          <w:rFonts w:ascii="Open Sans" w:hAnsi="Open Sans" w:cs="Open Sans"/>
-          <w:color w:val="333333"/>
-          <w:shd w:val="clear" w:color="auto" w:fill="FFFFFF"/>
-        </w:rPr>
-      </w:pPr>
-    </w:p>
-    <w:p>
-      <w:pPr>
-        <w:jc w:val="center"/>
-        <w:rPr>
-          <w:rFonts w:ascii="Open Sans" w:hAnsi="Open Sans" w:cs="Open Sans"/>
-          <w:color w:val="333333"/>
-          <w:shd w:val="clear" w:color="auto" w:fill="FFFFFF"/>
-        </w:rPr>
-      </w:pPr>
-      <w:r>
-        <w:rPr>
-          <w:rFonts w:ascii="Open Sans" w:hAnsi="Open Sans" w:cs="Open Sans"/>
-          <w:noProof/>
-          <w:color w:val="333333"/>
-          <w:shd w:val="clear" w:color="auto" w:fill="FFFFFF"/>
-          <w:lang w:val="es-ES"/>
-        </w:rPr>
+      <w:r>
         <w:lastRenderedPageBreak/>
         <w:drawing>
-          <wp:inline distT="0" distB="0" distL="0" distR="0" wp14:anchorId="4BBF4BD3" wp14:editId="192FB87A">
-            <wp:extent cx="5538465" cy="8275899"/>
-            <wp:effectExtent l="0" t="0" r="0" b="0"/>
-            <wp:docPr id="7" name="Imagen 7"/>
+          <wp:inline distT="0" distB="0" distL="0" distR="0" wp14:anchorId="02B6C2EF" wp14:editId="7E41AF31">
+            <wp:extent cx="5544225" cy="8241174"/>
+            <wp:effectExtent l="0" t="0" r="0" b="7620"/>
+            <wp:docPr id="2" name="Imagen 2"/>
             <wp:cNvGraphicFramePr>
               <a:graphicFrameLocks xmlns:a="http://schemas.openxmlformats.org/drawingml/2006/main" noChangeAspect="1"/>
             </wp:cNvGraphicFramePr>
@@ -15017,20 +15023,20 @@
                     </pic:cNvPicPr>
                   </pic:nvPicPr>
                   <pic:blipFill rotWithShape="1">
-                    <a:blip r:embed="rId28">
+                    <a:blip r:embed="rId28" cstate="print">
                       <a:extLst>
                         <a:ext uri="{28A0092B-C50C-407E-A947-70E740481C1C}">
                           <a14:useLocalDpi xmlns:a14="http://schemas.microsoft.com/office/drawing/2010/main" val="0"/>
                         </a:ext>
                       </a:extLst>
                     </a:blip>
-                    <a:srcRect b="6901"/>
+                    <a:srcRect b="7352"/>
                     <a:stretch/>
                   </pic:blipFill>
                   <pic:spPr bwMode="auto">
                     <a:xfrm>
                       <a:off x="0" y="0"/>
-                      <a:ext cx="5538470" cy="8275906"/>
+                      <a:ext cx="5544185" cy="8241115"/>
                     </a:xfrm>
                     <a:prstGeom prst="rect">
                       <a:avLst/>
@@ -15129,7 +15135,7 @@
           <w:shd w:val="clear" w:color="auto" w:fill="FFFFFF"/>
         </w:rPr>
       </w:pPr>
-      <w:bookmarkStart w:id="11" w:name="_Ref32430785"/>
+      <w:bookmarkStart w:id="10" w:name="_Ref32430785"/>
       <w:proofErr w:type="spellStart"/>
       <w:proofErr w:type="gramStart"/>
       <w:r>
@@ -15208,7 +15214,7 @@
         </w:rPr>
         <w:fldChar w:fldCharType="end"/>
       </w:r>
-      <w:bookmarkEnd w:id="11"/>
+      <w:bookmarkEnd w:id="10"/>
       <w:proofErr w:type="gramStart"/>
       <w:r>
         <w:rPr>
@@ -15283,7 +15289,7 @@
           <w:lang w:val="es-ES_tradnl" w:eastAsia="en-US"/>
         </w:rPr>
       </w:pPr>
-      <w:bookmarkStart w:id="12" w:name="_Toc67129708"/>
+      <w:bookmarkStart w:id="11" w:name="_Toc67129708"/>
       <w:proofErr w:type="spellStart"/>
       <w:r>
         <w:rPr>
@@ -15320,7 +15326,7 @@
         </w:rPr>
         <w:t>entity</w:t>
       </w:r>
-      <w:bookmarkEnd w:id="12"/>
+      <w:bookmarkEnd w:id="11"/>
       <w:proofErr w:type="spellEnd"/>
     </w:p>
     <w:p>
@@ -16981,7 +16987,7 @@
           <w:shd w:val="clear" w:color="auto" w:fill="FFFFFF"/>
         </w:rPr>
       </w:pPr>
-      <w:bookmarkStart w:id="13" w:name="_Ref32468530"/>
+      <w:bookmarkStart w:id="12" w:name="_Ref32468530"/>
       <w:proofErr w:type="gramStart"/>
       <w:r>
         <w:rPr>
@@ -17058,7 +17064,7 @@
         </w:rPr>
         <w:fldChar w:fldCharType="end"/>
       </w:r>
-      <w:bookmarkEnd w:id="13"/>
+      <w:bookmarkEnd w:id="12"/>
       <w:proofErr w:type="gramStart"/>
       <w:r>
         <w:rPr>
@@ -17133,7 +17139,7 @@
           <w:lang w:val="es-ES_tradnl" w:eastAsia="en-US"/>
         </w:rPr>
       </w:pPr>
-      <w:bookmarkStart w:id="14" w:name="_Toc67129709"/>
+      <w:bookmarkStart w:id="13" w:name="_Toc67129709"/>
       <w:proofErr w:type="spellStart"/>
       <w:r>
         <w:rPr>
@@ -17242,7 +17248,7 @@
         </w:rPr>
         <w:t>Entit</w:t>
       </w:r>
-      <w:bookmarkEnd w:id="14"/>
+      <w:bookmarkEnd w:id="13"/>
       <w:r>
         <w:rPr>
           <w:rFonts w:ascii="Lucida Sans" w:eastAsia="Times New Roman" w:hAnsi="Lucida Sans" w:cs="Times New Roman"/>
@@ -18365,27 +18371,22 @@
           <w:shd w:val="clear" w:color="auto" w:fill="FFFFFF"/>
         </w:rPr>
       </w:pPr>
-      <w:r>
-        <w:rPr>
-          <w:rFonts w:ascii="Open Sans" w:hAnsi="Open Sans" w:cs="Open Sans"/>
-          <w:noProof/>
-          <w:color w:val="333333"/>
-          <w:shd w:val="clear" w:color="auto" w:fill="FFFFFF"/>
-          <w:lang w:val="es-ES"/>
-        </w:rPr>
+    </w:p>
+    <w:p>
+      <w:pPr>
+        <w:jc w:val="both"/>
+        <w:rPr>
+          <w:rFonts w:ascii="Open Sans" w:hAnsi="Open Sans" w:cs="Open Sans"/>
+          <w:color w:val="333333"/>
+          <w:shd w:val="clear" w:color="auto" w:fill="FFFFFF"/>
+        </w:rPr>
+      </w:pPr>
+      <w:r>
         <w:drawing>
-          <wp:anchor distT="0" distB="0" distL="114300" distR="114300" simplePos="0" relativeHeight="251663360" behindDoc="0" locked="0" layoutInCell="1" allowOverlap="1" wp14:anchorId="226D6CEA" wp14:editId="7036BAE6">
-            <wp:simplePos x="0" y="0"/>
-            <wp:positionH relativeFrom="margin">
-              <wp:posOffset>-386080</wp:posOffset>
-            </wp:positionH>
-            <wp:positionV relativeFrom="margin">
-              <wp:posOffset>5829935</wp:posOffset>
-            </wp:positionV>
-            <wp:extent cx="6517005" cy="2511425"/>
-            <wp:effectExtent l="0" t="0" r="0" b="3175"/>
-            <wp:wrapSquare wrapText="bothSides"/>
-            <wp:docPr id="37" name="Imagen 37"/>
+          <wp:inline distT="0" distB="0" distL="0" distR="0" wp14:anchorId="5BF1C6F8" wp14:editId="54A4D2DC">
+            <wp:extent cx="5440085" cy="2112380"/>
+            <wp:effectExtent l="0" t="0" r="8255" b="2540"/>
+            <wp:docPr id="3" name="Imagen 3"/>
             <wp:cNvGraphicFramePr>
               <a:graphicFrameLocks xmlns:a="http://schemas.openxmlformats.org/drawingml/2006/main" noChangeAspect="1"/>
             </wp:cNvGraphicFramePr>
@@ -18393,1121 +18394,26 @@
               <a:graphicData uri="http://schemas.openxmlformats.org/drawingml/2006/picture">
                 <pic:pic xmlns:pic="http://schemas.openxmlformats.org/drawingml/2006/picture">
                   <pic:nvPicPr>
-                    <pic:cNvPr id="0" name="Picture 6"/>
+                    <pic:cNvPr id="0" name="Picture 2"/>
                     <pic:cNvPicPr>
                       <a:picLocks noChangeAspect="1" noChangeArrowheads="1"/>
                     </pic:cNvPicPr>
                   </pic:nvPicPr>
                   <pic:blipFill rotWithShape="1">
-                    <a:blip r:embed="rId32">
+                    <a:blip r:embed="rId32" cstate="print">
                       <a:extLst>
                         <a:ext uri="{28A0092B-C50C-407E-A947-70E740481C1C}">
                           <a14:useLocalDpi xmlns:a14="http://schemas.microsoft.com/office/drawing/2010/main" val="0"/>
                         </a:ext>
                       </a:extLst>
                     </a:blip>
-                    <a:srcRect l="-1085" t="-1" r="1085" b="76451"/>
+                    <a:srcRect b="76253"/>
                     <a:stretch/>
                   </pic:blipFill>
                   <pic:spPr bwMode="auto">
                     <a:xfrm>
                       <a:off x="0" y="0"/>
-                      <a:ext cx="6517005" cy="2511425"/>
-                    </a:xfrm>
-                    <a:prstGeom prst="rect">
-                      <a:avLst/>
-                    </a:prstGeom>
-                    <a:noFill/>
-                    <a:ln>
-                      <a:noFill/>
-                    </a:ln>
-                    <a:extLst>
-                      <a:ext uri="{53640926-AAD7-44D8-BBD7-CCE9431645EC}">
-                        <a14:shadowObscured xmlns:a14="http://schemas.microsoft.com/office/drawing/2010/main"/>
-                      </a:ext>
-                    </a:extLst>
-                  </pic:spPr>
-                </pic:pic>
-              </a:graphicData>
-            </a:graphic>
-          </wp:anchor>
-        </w:drawing>
-      </w:r>
-    </w:p>
-    <w:p>
-      <w:pPr>
-        <w:jc w:val="center"/>
-        <w:rPr>
-          <w:rFonts w:ascii="Open Sans" w:hAnsi="Open Sans" w:cs="Open Sans"/>
-          <w:color w:val="333333"/>
-          <w:shd w:val="clear" w:color="auto" w:fill="FFFFFF"/>
-        </w:rPr>
-      </w:pPr>
-    </w:p>
-    <w:p>
-      <w:pPr>
-        <w:jc w:val="both"/>
-        <w:rPr>
-          <w:rFonts w:ascii="Open Sans" w:hAnsi="Open Sans" w:cs="Open Sans"/>
-          <w:color w:val="333333"/>
-          <w:shd w:val="clear" w:color="auto" w:fill="FFFFFF"/>
-        </w:rPr>
-      </w:pPr>
-    </w:p>
-    <w:p>
-      <w:pPr>
-        <w:pStyle w:val="Ttulo2"/>
-        <w:numPr>
-          <w:ilvl w:val="2"/>
-          <w:numId w:val="6"/>
-        </w:numPr>
-        <w:tabs>
-          <w:tab w:val="left" w:pos="284"/>
-          <w:tab w:val="left" w:pos="851"/>
-        </w:tabs>
-        <w:spacing w:before="200" w:after="200" w:line="400" w:lineRule="exact"/>
-        <w:ind w:left="851" w:hanging="283"/>
-        <w:rPr>
-          <w:rFonts w:ascii="Lucida Sans" w:eastAsia="Times New Roman" w:hAnsi="Lucida Sans" w:cs="Times New Roman"/>
-          <w:bCs/>
-          <w:color w:val="6B386E"/>
-          <w:sz w:val="22"/>
-          <w:szCs w:val="22"/>
-          <w:lang w:val="es-ES_tradnl" w:eastAsia="en-US"/>
-        </w:rPr>
-      </w:pPr>
-      <w:proofErr w:type="spellStart"/>
-      <w:proofErr w:type="gramStart"/>
-      <w:r>
-        <w:rPr>
-          <w:rFonts w:ascii="Lucida Sans" w:eastAsia="Times New Roman" w:hAnsi="Lucida Sans" w:cs="Times New Roman"/>
-          <w:bCs/>
-          <w:color w:val="6B386E"/>
-          <w:sz w:val="22"/>
-          <w:szCs w:val="22"/>
-          <w:lang w:val="es-ES_tradnl" w:eastAsia="en-US"/>
-        </w:rPr>
-        <w:t>obo-iao</w:t>
-      </w:r>
-      <w:proofErr w:type="spellEnd"/>
-      <w:proofErr w:type="gramEnd"/>
-      <w:r>
-        <w:rPr>
-          <w:rFonts w:ascii="Lucida Sans" w:eastAsia="Times New Roman" w:hAnsi="Lucida Sans" w:cs="Times New Roman"/>
-          <w:bCs/>
-          <w:color w:val="6B386E"/>
-          <w:sz w:val="22"/>
-          <w:szCs w:val="22"/>
-          <w:lang w:val="es-ES_tradnl" w:eastAsia="en-US"/>
-        </w:rPr>
-        <w:t>: IAO_0000030 (</w:t>
-      </w:r>
-      <w:proofErr w:type="spellStart"/>
-      <w:r>
-        <w:rPr>
-          <w:rFonts w:ascii="Lucida Sans" w:eastAsia="Times New Roman" w:hAnsi="Lucida Sans" w:cs="Times New Roman"/>
-          <w:bCs/>
-          <w:color w:val="6B386E"/>
-          <w:sz w:val="22"/>
-          <w:szCs w:val="22"/>
-          <w:lang w:val="es-ES_tradnl" w:eastAsia="en-US"/>
-        </w:rPr>
-        <w:t>Information</w:t>
-      </w:r>
-      <w:proofErr w:type="spellEnd"/>
-      <w:r>
-        <w:rPr>
-          <w:rFonts w:ascii="Lucida Sans" w:eastAsia="Times New Roman" w:hAnsi="Lucida Sans" w:cs="Times New Roman"/>
-          <w:bCs/>
-          <w:color w:val="6B386E"/>
-          <w:sz w:val="22"/>
-          <w:szCs w:val="22"/>
-          <w:lang w:val="es-ES_tradnl" w:eastAsia="en-US"/>
-        </w:rPr>
-        <w:t xml:space="preserve"> Content </w:t>
-      </w:r>
-      <w:proofErr w:type="spellStart"/>
-      <w:r>
-        <w:rPr>
-          <w:rFonts w:ascii="Lucida Sans" w:eastAsia="Times New Roman" w:hAnsi="Lucida Sans" w:cs="Times New Roman"/>
-          <w:bCs/>
-          <w:color w:val="6B386E"/>
-          <w:sz w:val="22"/>
-          <w:szCs w:val="22"/>
-          <w:lang w:val="es-ES_tradnl" w:eastAsia="en-US"/>
-        </w:rPr>
-        <w:t>Entity</w:t>
-      </w:r>
-      <w:proofErr w:type="spellEnd"/>
-      <w:r>
-        <w:rPr>
-          <w:rFonts w:ascii="Lucida Sans" w:eastAsia="Times New Roman" w:hAnsi="Lucida Sans" w:cs="Times New Roman"/>
-          <w:bCs/>
-          <w:color w:val="6B386E"/>
-          <w:sz w:val="22"/>
-          <w:szCs w:val="22"/>
-          <w:lang w:val="es-ES_tradnl" w:eastAsia="en-US"/>
-        </w:rPr>
-        <w:t xml:space="preserve">) </w:t>
-      </w:r>
-      <w:proofErr w:type="spellStart"/>
-      <w:r>
-        <w:rPr>
-          <w:rFonts w:ascii="Lucida Sans" w:eastAsia="Times New Roman" w:hAnsi="Lucida Sans" w:cs="Times New Roman"/>
-          <w:bCs/>
-          <w:color w:val="6B386E"/>
-          <w:sz w:val="22"/>
-          <w:szCs w:val="22"/>
-          <w:lang w:val="es-ES_tradnl" w:eastAsia="en-US"/>
-        </w:rPr>
-        <w:t>E</w:t>
-      </w:r>
-      <w:r>
-        <w:rPr>
-          <w:rFonts w:ascii="Lucida Sans" w:eastAsia="Times New Roman" w:hAnsi="Lucida Sans" w:cs="Times New Roman"/>
-          <w:bCs/>
-          <w:color w:val="6B386E"/>
-          <w:sz w:val="22"/>
-          <w:szCs w:val="22"/>
-          <w:lang w:val="es-ES_tradnl" w:eastAsia="en-US"/>
-        </w:rPr>
-        <w:t>ntity</w:t>
-      </w:r>
-      <w:proofErr w:type="spellEnd"/>
-    </w:p>
-    <w:p>
-      <w:pPr>
-        <w:jc w:val="both"/>
-        <w:rPr>
-          <w:rFonts w:ascii="Open Sans" w:hAnsi="Open Sans" w:cs="Open Sans"/>
-          <w:color w:val="333333"/>
-          <w:shd w:val="clear" w:color="auto" w:fill="FFFFFF"/>
-        </w:rPr>
-      </w:pPr>
-      <w:r>
-        <w:rPr>
-          <w:rFonts w:ascii="Open Sans" w:hAnsi="Open Sans" w:cs="Open Sans"/>
-          <w:color w:val="333333"/>
-          <w:shd w:val="clear" w:color="auto" w:fill="FFFFFF"/>
-        </w:rPr>
-        <w:t xml:space="preserve">Under </w:t>
-      </w:r>
-      <w:r>
-        <w:rPr>
-          <w:rFonts w:ascii="Courier New" w:hAnsi="Courier New" w:cs="Courier New"/>
-          <w:color w:val="333333"/>
-          <w:shd w:val="clear" w:color="auto" w:fill="FFFFFF"/>
-        </w:rPr>
-        <w:t>obo-</w:t>
-      </w:r>
-      <w:proofErr w:type="spellStart"/>
-      <w:r>
-        <w:rPr>
-          <w:rFonts w:ascii="Courier New" w:hAnsi="Courier New" w:cs="Courier New"/>
-          <w:color w:val="333333"/>
-          <w:shd w:val="clear" w:color="auto" w:fill="FFFFFF"/>
-        </w:rPr>
-        <w:t>iao</w:t>
-      </w:r>
-      <w:proofErr w:type="spellEnd"/>
-      <w:r>
-        <w:rPr>
-          <w:rFonts w:ascii="Courier New" w:hAnsi="Courier New" w:cs="Courier New"/>
-          <w:color w:val="333333"/>
-          <w:shd w:val="clear" w:color="auto" w:fill="FFFFFF"/>
-        </w:rPr>
-        <w:t>:</w:t>
-      </w:r>
-      <w:r>
-        <w:rPr>
-          <w:rFonts w:ascii="Courier New" w:hAnsi="Courier New" w:cs="Courier New"/>
-        </w:rPr>
-        <w:t xml:space="preserve"> </w:t>
-      </w:r>
-      <w:r>
-        <w:rPr>
-          <w:rFonts w:ascii="Courier New" w:hAnsi="Courier New" w:cs="Courier New"/>
-          <w:color w:val="333333"/>
-          <w:shd w:val="clear" w:color="auto" w:fill="FFFFFF"/>
-        </w:rPr>
-        <w:t>IAO_0000030 (Information Content Entity)</w:t>
-      </w:r>
-      <w:r>
-        <w:rPr>
-          <w:rFonts w:ascii="Open Sans" w:hAnsi="Open Sans" w:cs="Open Sans"/>
-          <w:color w:val="333333"/>
-          <w:shd w:val="clear" w:color="auto" w:fill="FFFFFF"/>
-        </w:rPr>
-        <w:t xml:space="preserve"> entity a complete taxonomy </w:t>
-      </w:r>
-      <w:r>
-        <w:rPr>
-          <w:rFonts w:ascii="Open Sans" w:hAnsi="Open Sans" w:cs="Open Sans"/>
-          <w:shd w:val="clear" w:color="auto" w:fill="FFFFFF"/>
-        </w:rPr>
-        <w:t xml:space="preserve">of </w:t>
-      </w:r>
-      <w:r>
-        <w:rPr>
-          <w:rFonts w:ascii="Open Sans" w:hAnsi="Open Sans" w:cs="Open Sans"/>
-          <w:shd w:val="clear" w:color="auto" w:fill="FFFFFF"/>
-        </w:rPr>
-        <w:t>entities</w:t>
-      </w:r>
-      <w:r>
-        <w:rPr>
-          <w:rFonts w:ascii="Open Sans" w:hAnsi="Open Sans" w:cs="Open Sans"/>
-          <w:shd w:val="clear" w:color="auto" w:fill="FFFFFF"/>
-        </w:rPr>
-        <w:t xml:space="preserve"> mostly </w:t>
-      </w:r>
-      <w:r>
-        <w:rPr>
-          <w:rFonts w:ascii="Open Sans" w:hAnsi="Open Sans" w:cs="Open Sans"/>
-          <w:color w:val="333333"/>
-          <w:shd w:val="clear" w:color="auto" w:fill="FFFFFF"/>
-        </w:rPr>
-        <w:t>imported from BIBO [4], covering all kinds of publications, patents, and web pages</w:t>
-      </w:r>
-      <w:r>
-        <w:rPr>
-          <w:rFonts w:ascii="Open Sans" w:hAnsi="Open Sans" w:cs="Open Sans"/>
-          <w:color w:val="333333"/>
-          <w:shd w:val="clear" w:color="auto" w:fill="FFFFFF"/>
-        </w:rPr>
-        <w:t>, is defined</w:t>
-      </w:r>
-      <w:r>
-        <w:rPr>
-          <w:rFonts w:ascii="Open Sans" w:hAnsi="Open Sans" w:cs="Open Sans"/>
-          <w:color w:val="333333"/>
-          <w:shd w:val="clear" w:color="auto" w:fill="FFFFFF"/>
-        </w:rPr>
-        <w:t xml:space="preserve">. Some examples are: </w:t>
-      </w:r>
-      <w:proofErr w:type="spellStart"/>
-      <w:r>
-        <w:rPr>
-          <w:rFonts w:ascii="Courier New" w:hAnsi="Courier New" w:cs="Courier New"/>
-          <w:color w:val="333333"/>
-          <w:shd w:val="clear" w:color="auto" w:fill="FFFFFF"/>
-        </w:rPr>
-        <w:t>bibo:Collection</w:t>
-      </w:r>
-      <w:proofErr w:type="spellEnd"/>
-      <w:r>
-        <w:rPr>
-          <w:rFonts w:ascii="Open Sans" w:hAnsi="Open Sans" w:cs="Open Sans"/>
-          <w:color w:val="333333"/>
-          <w:shd w:val="clear" w:color="auto" w:fill="FFFFFF"/>
-        </w:rPr>
-        <w:t xml:space="preserve">, </w:t>
-      </w:r>
-      <w:proofErr w:type="spellStart"/>
-      <w:r>
-        <w:rPr>
-          <w:rFonts w:ascii="Courier New" w:hAnsi="Courier New" w:cs="Courier New"/>
-          <w:color w:val="333333"/>
-          <w:shd w:val="clear" w:color="auto" w:fill="FFFFFF"/>
-        </w:rPr>
-        <w:t>bibo:Journal</w:t>
-      </w:r>
-      <w:proofErr w:type="spellEnd"/>
-      <w:r>
-        <w:rPr>
-          <w:rFonts w:ascii="Open Sans" w:hAnsi="Open Sans" w:cs="Open Sans"/>
-          <w:color w:val="333333"/>
-          <w:shd w:val="clear" w:color="auto" w:fill="FFFFFF"/>
-        </w:rPr>
-        <w:t xml:space="preserve">, </w:t>
-      </w:r>
-      <w:proofErr w:type="spellStart"/>
-      <w:r>
-        <w:rPr>
-          <w:rFonts w:ascii="Courier New" w:hAnsi="Courier New" w:cs="Courier New"/>
-          <w:color w:val="333333"/>
-          <w:shd w:val="clear" w:color="auto" w:fill="FFFFFF"/>
-        </w:rPr>
-        <w:t>bibo:Article</w:t>
-      </w:r>
-      <w:proofErr w:type="spellEnd"/>
-      <w:r>
-        <w:rPr>
-          <w:rFonts w:ascii="Open Sans" w:hAnsi="Open Sans" w:cs="Open Sans"/>
-          <w:color w:val="333333"/>
-          <w:shd w:val="clear" w:color="auto" w:fill="FFFFFF"/>
-        </w:rPr>
-        <w:t xml:space="preserve">, </w:t>
-      </w:r>
-      <w:proofErr w:type="spellStart"/>
-      <w:r>
-        <w:rPr>
-          <w:rFonts w:ascii="Courier New" w:hAnsi="Courier New" w:cs="Courier New"/>
-          <w:color w:val="333333"/>
-          <w:shd w:val="clear" w:color="auto" w:fill="FFFFFF"/>
-        </w:rPr>
-        <w:t>bibo:Book</w:t>
-      </w:r>
-      <w:proofErr w:type="spellEnd"/>
-      <w:r>
-        <w:rPr>
-          <w:rFonts w:ascii="Open Sans" w:hAnsi="Open Sans" w:cs="Open Sans"/>
-          <w:color w:val="333333"/>
-          <w:shd w:val="clear" w:color="auto" w:fill="FFFFFF"/>
-        </w:rPr>
-        <w:t xml:space="preserve">, </w:t>
-      </w:r>
-      <w:proofErr w:type="spellStart"/>
-      <w:r>
-        <w:rPr>
-          <w:rFonts w:ascii="Courier New" w:hAnsi="Courier New" w:cs="Courier New"/>
-          <w:color w:val="333333"/>
-          <w:shd w:val="clear" w:color="auto" w:fill="FFFFFF"/>
-        </w:rPr>
-        <w:t>bibo:Chapter</w:t>
-      </w:r>
-      <w:proofErr w:type="spellEnd"/>
-      <w:r>
-        <w:rPr>
-          <w:rFonts w:ascii="Open Sans" w:hAnsi="Open Sans" w:cs="Open Sans"/>
-          <w:color w:val="333333"/>
-          <w:shd w:val="clear" w:color="auto" w:fill="FFFFFF"/>
-        </w:rPr>
-        <w:t xml:space="preserve">, </w:t>
-      </w:r>
-      <w:proofErr w:type="spellStart"/>
-      <w:r>
-        <w:rPr>
-          <w:rFonts w:ascii="Courier New" w:hAnsi="Courier New" w:cs="Courier New"/>
-          <w:color w:val="333333"/>
-          <w:shd w:val="clear" w:color="auto" w:fill="FFFFFF"/>
-        </w:rPr>
-        <w:t>vivo:DataSet</w:t>
-      </w:r>
-      <w:proofErr w:type="spellEnd"/>
-      <w:r>
-        <w:rPr>
-          <w:rFonts w:ascii="Open Sans" w:hAnsi="Open Sans" w:cs="Open Sans"/>
-          <w:color w:val="333333"/>
-          <w:shd w:val="clear" w:color="auto" w:fill="FFFFFF"/>
-        </w:rPr>
-        <w:t xml:space="preserve">, </w:t>
-      </w:r>
-      <w:proofErr w:type="spellStart"/>
-      <w:r>
-        <w:rPr>
-          <w:rFonts w:ascii="Courier New" w:hAnsi="Courier New" w:cs="Courier New"/>
-          <w:color w:val="333333"/>
-          <w:shd w:val="clear" w:color="auto" w:fill="FFFFFF"/>
-        </w:rPr>
-        <w:t>bibo:Patent</w:t>
-      </w:r>
-      <w:proofErr w:type="spellEnd"/>
-      <w:r>
-        <w:rPr>
-          <w:rFonts w:ascii="Open Sans" w:hAnsi="Open Sans" w:cs="Open Sans"/>
-          <w:color w:val="333333"/>
-          <w:shd w:val="clear" w:color="auto" w:fill="FFFFFF"/>
-        </w:rPr>
-        <w:t xml:space="preserve">, </w:t>
-      </w:r>
-      <w:proofErr w:type="spellStart"/>
-      <w:r>
-        <w:rPr>
-          <w:rFonts w:ascii="Courier New" w:hAnsi="Courier New" w:cs="Courier New"/>
-          <w:color w:val="333333"/>
-          <w:shd w:val="clear" w:color="auto" w:fill="FFFFFF"/>
-        </w:rPr>
-        <w:t>bibo:Thesis</w:t>
-      </w:r>
-      <w:proofErr w:type="spellEnd"/>
-      <w:r>
-        <w:rPr>
-          <w:rFonts w:ascii="Open Sans" w:hAnsi="Open Sans" w:cs="Open Sans"/>
-          <w:color w:val="333333"/>
-          <w:shd w:val="clear" w:color="auto" w:fill="FFFFFF"/>
-        </w:rPr>
-        <w:t xml:space="preserve"> and </w:t>
-      </w:r>
-      <w:proofErr w:type="spellStart"/>
-      <w:r>
-        <w:rPr>
-          <w:rFonts w:ascii="Courier New" w:hAnsi="Courier New" w:cs="Courier New"/>
-          <w:color w:val="333333"/>
-          <w:shd w:val="clear" w:color="auto" w:fill="FFFFFF"/>
-        </w:rPr>
-        <w:t>bibo:Webpage</w:t>
-      </w:r>
-      <w:proofErr w:type="spellEnd"/>
-      <w:r>
-        <w:rPr>
-          <w:rFonts w:ascii="Open Sans" w:hAnsi="Open Sans" w:cs="Open Sans"/>
-          <w:color w:val="333333"/>
-          <w:shd w:val="clear" w:color="auto" w:fill="FFFFFF"/>
-        </w:rPr>
-        <w:t xml:space="preserve">. </w:t>
-      </w:r>
-    </w:p>
-    <w:p>
-      <w:pPr>
-        <w:jc w:val="both"/>
-        <w:rPr>
-          <w:rFonts w:ascii="Open Sans" w:hAnsi="Open Sans" w:cs="Open Sans"/>
-          <w:color w:val="333333"/>
-          <w:shd w:val="clear" w:color="auto" w:fill="FFFFFF"/>
-        </w:rPr>
-      </w:pPr>
-    </w:p>
-    <w:p>
-      <w:pPr>
-        <w:jc w:val="both"/>
-        <w:rPr>
-          <w:rFonts w:ascii="Open Sans" w:hAnsi="Open Sans" w:cs="Open Sans"/>
-          <w:color w:val="333333"/>
-          <w:shd w:val="clear" w:color="auto" w:fill="FFFFFF"/>
-        </w:rPr>
-      </w:pPr>
-      <w:r>
-        <w:rPr>
-          <w:rFonts w:ascii="Open Sans" w:hAnsi="Open Sans" w:cs="Open Sans"/>
-          <w:color w:val="333333"/>
-          <w:shd w:val="clear" w:color="auto" w:fill="FFFFFF"/>
-        </w:rPr>
-        <w:t>T</w:t>
-      </w:r>
-      <w:r>
-        <w:rPr>
-          <w:rFonts w:ascii="Open Sans" w:hAnsi="Open Sans" w:cs="Open Sans"/>
-          <w:color w:val="333333"/>
-          <w:shd w:val="clear" w:color="auto" w:fill="FFFFFF"/>
-        </w:rPr>
-        <w:t xml:space="preserve">he concept publication </w:t>
-      </w:r>
-      <w:r>
-        <w:rPr>
-          <w:rFonts w:ascii="Open Sans" w:hAnsi="Open Sans" w:cs="Open Sans"/>
-          <w:color w:val="333333"/>
-          <w:shd w:val="clear" w:color="auto" w:fill="FFFFFF"/>
-        </w:rPr>
-        <w:t xml:space="preserve">it’s the most important </w:t>
-      </w:r>
-      <w:r>
-        <w:rPr>
-          <w:rFonts w:ascii="Open Sans" w:hAnsi="Open Sans" w:cs="Open Sans"/>
-          <w:color w:val="333333"/>
-          <w:shd w:val="clear" w:color="auto" w:fill="FFFFFF"/>
-        </w:rPr>
-        <w:t>and is defined mainly through the imported entity</w:t>
-      </w:r>
-      <w:r>
-        <w:rPr>
-          <w:rFonts w:ascii="Open Sans" w:hAnsi="Open Sans" w:cs="Open Sans"/>
-          <w:color w:val="333333"/>
-          <w:shd w:val="clear" w:color="auto" w:fill="FFFFFF"/>
-        </w:rPr>
-        <w:t xml:space="preserve"> </w:t>
-      </w:r>
-      <w:proofErr w:type="spellStart"/>
-      <w:r>
-        <w:rPr>
-          <w:rFonts w:ascii="Courier New" w:hAnsi="Courier New" w:cs="Courier New"/>
-          <w:color w:val="333333"/>
-          <w:shd w:val="clear" w:color="auto" w:fill="FFFFFF"/>
-        </w:rPr>
-        <w:t>bibo</w:t>
-      </w:r>
-      <w:proofErr w:type="gramStart"/>
-      <w:r>
-        <w:rPr>
-          <w:rFonts w:ascii="Courier New" w:hAnsi="Courier New" w:cs="Courier New"/>
-          <w:color w:val="333333"/>
-          <w:shd w:val="clear" w:color="auto" w:fill="FFFFFF"/>
-        </w:rPr>
-        <w:t>:Document</w:t>
-      </w:r>
-      <w:proofErr w:type="spellEnd"/>
-      <w:proofErr w:type="gramEnd"/>
-      <w:r>
-        <w:rPr>
-          <w:rFonts w:ascii="Open Sans" w:hAnsi="Open Sans" w:cs="Open Sans"/>
-          <w:color w:val="333333"/>
-          <w:shd w:val="clear" w:color="auto" w:fill="FFFFFF"/>
-        </w:rPr>
-        <w:t xml:space="preserve">. Currently, the following sets of entities related to the publication concept are supported: </w:t>
-      </w:r>
-      <w:proofErr w:type="spellStart"/>
-      <w:r>
-        <w:rPr>
-          <w:rFonts w:ascii="Courier New" w:hAnsi="Courier New" w:cs="Courier New"/>
-          <w:color w:val="333333"/>
-          <w:shd w:val="clear" w:color="auto" w:fill="FFFFFF"/>
-        </w:rPr>
-        <w:t>bibo</w:t>
-      </w:r>
-      <w:proofErr w:type="gramStart"/>
-      <w:r>
-        <w:rPr>
-          <w:rFonts w:ascii="Courier New" w:hAnsi="Courier New" w:cs="Courier New"/>
-          <w:color w:val="333333"/>
-          <w:shd w:val="clear" w:color="auto" w:fill="FFFFFF"/>
-        </w:rPr>
-        <w:t>:Collection</w:t>
-      </w:r>
-      <w:proofErr w:type="spellEnd"/>
-      <w:proofErr w:type="gramEnd"/>
-      <w:r>
-        <w:rPr>
-          <w:rFonts w:ascii="Open Sans" w:hAnsi="Open Sans" w:cs="Open Sans"/>
-          <w:color w:val="333333"/>
-          <w:shd w:val="clear" w:color="auto" w:fill="FFFFFF"/>
-        </w:rPr>
-        <w:t xml:space="preserve"> (Newspaper, Magazine) and </w:t>
-      </w:r>
-      <w:proofErr w:type="spellStart"/>
-      <w:r>
-        <w:rPr>
-          <w:rFonts w:ascii="Courier New" w:hAnsi="Courier New" w:cs="Courier New"/>
-          <w:color w:val="333333"/>
-          <w:shd w:val="clear" w:color="auto" w:fill="FFFFFF"/>
-        </w:rPr>
-        <w:t>bibo:Document</w:t>
-      </w:r>
-      <w:proofErr w:type="spellEnd"/>
-      <w:r>
-        <w:rPr>
-          <w:rFonts w:ascii="Open Sans" w:hAnsi="Open Sans" w:cs="Open Sans"/>
-          <w:color w:val="333333"/>
-          <w:shd w:val="clear" w:color="auto" w:fill="FFFFFF"/>
-        </w:rPr>
-        <w:t xml:space="preserve"> (Article, </w:t>
-      </w:r>
-      <w:proofErr w:type="spellStart"/>
-      <w:r>
-        <w:rPr>
-          <w:rFonts w:ascii="Open Sans" w:hAnsi="Open Sans" w:cs="Open Sans"/>
-          <w:color w:val="333333"/>
-          <w:shd w:val="clear" w:color="auto" w:fill="FFFFFF"/>
-        </w:rPr>
-        <w:t>ConferencePaper</w:t>
-      </w:r>
-      <w:proofErr w:type="spellEnd"/>
-      <w:r>
-        <w:rPr>
-          <w:rFonts w:ascii="Open Sans" w:hAnsi="Open Sans" w:cs="Open Sans"/>
-          <w:color w:val="333333"/>
-          <w:shd w:val="clear" w:color="auto" w:fill="FFFFFF"/>
-        </w:rPr>
-        <w:t xml:space="preserve">, </w:t>
-      </w:r>
-      <w:proofErr w:type="spellStart"/>
-      <w:r>
-        <w:rPr>
-          <w:rFonts w:ascii="Open Sans" w:hAnsi="Open Sans" w:cs="Open Sans"/>
-          <w:color w:val="333333"/>
-          <w:shd w:val="clear" w:color="auto" w:fill="FFFFFF"/>
-        </w:rPr>
-        <w:t>EditorialArticle</w:t>
-      </w:r>
-      <w:proofErr w:type="spellEnd"/>
-      <w:r>
-        <w:rPr>
-          <w:rFonts w:ascii="Open Sans" w:hAnsi="Open Sans" w:cs="Open Sans"/>
-          <w:color w:val="333333"/>
-          <w:shd w:val="clear" w:color="auto" w:fill="FFFFFF"/>
-        </w:rPr>
-        <w:t xml:space="preserve">, Book, Proceedings, </w:t>
-      </w:r>
-      <w:proofErr w:type="spellStart"/>
-      <w:r>
-        <w:rPr>
-          <w:rFonts w:ascii="Open Sans" w:hAnsi="Open Sans" w:cs="Open Sans"/>
-          <w:color w:val="333333"/>
-          <w:shd w:val="clear" w:color="auto" w:fill="FFFFFF"/>
-        </w:rPr>
-        <w:t>ConferencePaper</w:t>
-      </w:r>
-      <w:proofErr w:type="spellEnd"/>
-      <w:r>
-        <w:rPr>
-          <w:rFonts w:ascii="Open Sans" w:hAnsi="Open Sans" w:cs="Open Sans"/>
-          <w:color w:val="333333"/>
-          <w:shd w:val="clear" w:color="auto" w:fill="FFFFFF"/>
-        </w:rPr>
-        <w:t xml:space="preserve">, Chapter, Thesis). </w:t>
-      </w:r>
-      <w:r>
-        <w:rPr>
-          <w:rFonts w:ascii="Open Sans" w:hAnsi="Open Sans" w:cs="Open Sans"/>
-          <w:color w:val="333333"/>
-          <w:shd w:val="clear" w:color="auto" w:fill="FFFFFF"/>
-        </w:rPr>
-        <w:t xml:space="preserve"> </w:t>
-      </w:r>
-      <w:proofErr w:type="spellStart"/>
-      <w:proofErr w:type="gramStart"/>
-      <w:r>
-        <w:rPr>
-          <w:rFonts w:ascii="Courier New" w:hAnsi="Courier New" w:cs="Courier New"/>
-          <w:color w:val="333333"/>
-          <w:shd w:val="clear" w:color="auto" w:fill="FFFFFF"/>
-        </w:rPr>
-        <w:t>bibo:</w:t>
-      </w:r>
-      <w:proofErr w:type="gramEnd"/>
-      <w:r>
-        <w:rPr>
-          <w:rFonts w:ascii="Courier New" w:hAnsi="Courier New" w:cs="Courier New"/>
-          <w:color w:val="333333"/>
-          <w:shd w:val="clear" w:color="auto" w:fill="FFFFFF"/>
-        </w:rPr>
-        <w:t>Thesis</w:t>
-      </w:r>
-      <w:proofErr w:type="spellEnd"/>
-      <w:r>
-        <w:rPr>
-          <w:rFonts w:ascii="Open Sans" w:hAnsi="Open Sans" w:cs="Open Sans"/>
-          <w:color w:val="333333"/>
-          <w:shd w:val="clear" w:color="auto" w:fill="FFFFFF"/>
-        </w:rPr>
-        <w:t xml:space="preserve"> has been refined into </w:t>
-      </w:r>
-      <w:proofErr w:type="spellStart"/>
-      <w:r>
-        <w:rPr>
-          <w:rFonts w:ascii="Courier New" w:hAnsi="Courier New" w:cs="Courier New"/>
-          <w:color w:val="333333"/>
-          <w:shd w:val="clear" w:color="auto" w:fill="FFFFFF"/>
-        </w:rPr>
-        <w:t>roh:</w:t>
-      </w:r>
-      <w:r>
-        <w:rPr>
-          <w:rFonts w:ascii="Courier New" w:hAnsi="Courier New" w:cs="Courier New"/>
-          <w:color w:val="333333"/>
-          <w:shd w:val="clear" w:color="auto" w:fill="FFFFFF"/>
-        </w:rPr>
-        <w:t>Bachelors</w:t>
-      </w:r>
-      <w:r>
-        <w:rPr>
-          <w:rFonts w:ascii="Courier New" w:hAnsi="Courier New" w:cs="Courier New"/>
-          <w:color w:val="333333"/>
-          <w:shd w:val="clear" w:color="auto" w:fill="FFFFFF"/>
-        </w:rPr>
-        <w:t>Thesis</w:t>
-      </w:r>
-      <w:proofErr w:type="spellEnd"/>
-      <w:r>
-        <w:rPr>
-          <w:rFonts w:ascii="Open Sans" w:hAnsi="Open Sans" w:cs="Open Sans"/>
-          <w:color w:val="333333"/>
-          <w:shd w:val="clear" w:color="auto" w:fill="FFFFFF"/>
-        </w:rPr>
-        <w:t xml:space="preserve">, </w:t>
-      </w:r>
-      <w:proofErr w:type="spellStart"/>
-      <w:r>
-        <w:rPr>
-          <w:rFonts w:ascii="Courier New" w:hAnsi="Courier New" w:cs="Courier New"/>
-          <w:color w:val="333333"/>
-          <w:shd w:val="clear" w:color="auto" w:fill="FFFFFF"/>
-        </w:rPr>
-        <w:t>roh:Master</w:t>
-      </w:r>
-      <w:r>
-        <w:rPr>
-          <w:rFonts w:ascii="Courier New" w:hAnsi="Courier New" w:cs="Courier New"/>
-          <w:color w:val="333333"/>
-          <w:shd w:val="clear" w:color="auto" w:fill="FFFFFF"/>
-        </w:rPr>
-        <w:t>s</w:t>
-      </w:r>
-      <w:r>
-        <w:rPr>
-          <w:rFonts w:ascii="Courier New" w:hAnsi="Courier New" w:cs="Courier New"/>
-          <w:color w:val="333333"/>
-          <w:shd w:val="clear" w:color="auto" w:fill="FFFFFF"/>
-        </w:rPr>
-        <w:t>Thesis</w:t>
-      </w:r>
-      <w:proofErr w:type="spellEnd"/>
-      <w:r>
-        <w:rPr>
-          <w:rFonts w:ascii="Open Sans" w:hAnsi="Open Sans" w:cs="Open Sans"/>
-          <w:color w:val="333333"/>
-          <w:shd w:val="clear" w:color="auto" w:fill="FFFFFF"/>
-        </w:rPr>
-        <w:t xml:space="preserve"> and </w:t>
-      </w:r>
-      <w:proofErr w:type="spellStart"/>
-      <w:r>
-        <w:rPr>
-          <w:rFonts w:ascii="Courier New" w:hAnsi="Courier New" w:cs="Courier New"/>
-          <w:color w:val="333333"/>
-          <w:shd w:val="clear" w:color="auto" w:fill="FFFFFF"/>
-        </w:rPr>
-        <w:t>roh:PhDThesis</w:t>
-      </w:r>
-      <w:proofErr w:type="spellEnd"/>
-      <w:r>
-        <w:rPr>
-          <w:rFonts w:ascii="Open Sans" w:hAnsi="Open Sans" w:cs="Open Sans"/>
-          <w:color w:val="333333"/>
-          <w:shd w:val="clear" w:color="auto" w:fill="FFFFFF"/>
-        </w:rPr>
-        <w:t>.</w:t>
-      </w:r>
-      <w:r>
-        <w:rPr>
-          <w:rFonts w:ascii="Open Sans" w:hAnsi="Open Sans" w:cs="Open Sans"/>
-          <w:color w:val="333333"/>
-          <w:shd w:val="clear" w:color="auto" w:fill="FFFFFF"/>
-        </w:rPr>
-        <w:t xml:space="preserve">  </w:t>
-      </w:r>
-    </w:p>
-    <w:p>
-      <w:pPr>
-        <w:jc w:val="both"/>
-        <w:rPr>
-          <w:rFonts w:ascii="Open Sans" w:hAnsi="Open Sans" w:cs="Open Sans"/>
-          <w:color w:val="333333"/>
-          <w:shd w:val="clear" w:color="auto" w:fill="FFFFFF"/>
-        </w:rPr>
-      </w:pPr>
-    </w:p>
-    <w:p>
-      <w:pPr>
-        <w:jc w:val="both"/>
-        <w:rPr>
-          <w:rFonts w:ascii="Open Sans" w:hAnsi="Open Sans" w:cs="Open Sans"/>
-          <w:color w:val="333333"/>
-          <w:shd w:val="clear" w:color="auto" w:fill="FFFFFF"/>
-        </w:rPr>
-      </w:pPr>
-      <w:r>
-        <w:rPr>
-          <w:rFonts w:ascii="Open Sans" w:hAnsi="Open Sans" w:cs="Open Sans"/>
-          <w:color w:val="333333"/>
-          <w:shd w:val="clear" w:color="auto" w:fill="FFFFFF"/>
-        </w:rPr>
-        <w:t xml:space="preserve">Two entities worth mentioning that belong to the hierarchy of classes associated to the </w:t>
-      </w:r>
-      <w:proofErr w:type="spellStart"/>
-      <w:r>
-        <w:rPr>
-          <w:rFonts w:ascii="Courier New" w:hAnsi="Courier New" w:cs="Courier New"/>
-          <w:color w:val="333333"/>
-          <w:shd w:val="clear" w:color="auto" w:fill="FFFFFF"/>
-        </w:rPr>
-        <w:t>vivo</w:t>
-      </w:r>
-      <w:proofErr w:type="gramStart"/>
-      <w:r>
-        <w:rPr>
-          <w:rFonts w:ascii="Courier New" w:hAnsi="Courier New" w:cs="Courier New"/>
-          <w:color w:val="333333"/>
-          <w:shd w:val="clear" w:color="auto" w:fill="FFFFFF"/>
-        </w:rPr>
-        <w:t>:Project</w:t>
-      </w:r>
-      <w:proofErr w:type="spellEnd"/>
-      <w:proofErr w:type="gramEnd"/>
-      <w:r>
-        <w:rPr>
-          <w:rFonts w:ascii="Open Sans" w:hAnsi="Open Sans" w:cs="Open Sans"/>
-          <w:color w:val="333333"/>
-          <w:shd w:val="clear" w:color="auto" w:fill="FFFFFF"/>
-        </w:rPr>
-        <w:t xml:space="preserve"> are: </w:t>
-      </w:r>
-      <w:proofErr w:type="spellStart"/>
-      <w:r>
-        <w:rPr>
-          <w:rFonts w:ascii="Courier New" w:hAnsi="Courier New" w:cs="Courier New"/>
-          <w:color w:val="333333"/>
-          <w:shd w:val="clear" w:color="auto" w:fill="FFFFFF"/>
-        </w:rPr>
-        <w:t>bibo:Report</w:t>
-      </w:r>
-      <w:proofErr w:type="spellEnd"/>
-      <w:r>
-        <w:rPr>
-          <w:rFonts w:ascii="Open Sans" w:hAnsi="Open Sans" w:cs="Open Sans"/>
-          <w:color w:val="333333"/>
-          <w:shd w:val="clear" w:color="auto" w:fill="FFFFFF"/>
-        </w:rPr>
-        <w:t xml:space="preserve"> and </w:t>
-      </w:r>
-      <w:proofErr w:type="spellStart"/>
-      <w:r>
-        <w:rPr>
-          <w:rFonts w:ascii="Courier New" w:hAnsi="Courier New" w:cs="Courier New"/>
-          <w:color w:val="333333"/>
-          <w:shd w:val="clear" w:color="auto" w:fill="FFFFFF"/>
-        </w:rPr>
-        <w:t>roh:Dossier</w:t>
-      </w:r>
-      <w:proofErr w:type="spellEnd"/>
-      <w:r>
-        <w:rPr>
-          <w:rFonts w:ascii="Open Sans" w:hAnsi="Open Sans" w:cs="Open Sans"/>
-          <w:color w:val="333333"/>
-          <w:shd w:val="clear" w:color="auto" w:fill="FFFFFF"/>
-        </w:rPr>
-        <w:t xml:space="preserve">. A </w:t>
-      </w:r>
-      <w:proofErr w:type="spellStart"/>
-      <w:r>
-        <w:rPr>
-          <w:rFonts w:ascii="Courier New" w:hAnsi="Courier New" w:cs="Courier New"/>
-          <w:color w:val="333333"/>
-          <w:shd w:val="clear" w:color="auto" w:fill="FFFFFF"/>
-        </w:rPr>
-        <w:t>bibo</w:t>
-      </w:r>
-      <w:proofErr w:type="gramStart"/>
-      <w:r>
-        <w:rPr>
-          <w:rFonts w:ascii="Courier New" w:hAnsi="Courier New" w:cs="Courier New"/>
-          <w:color w:val="333333"/>
-          <w:shd w:val="clear" w:color="auto" w:fill="FFFFFF"/>
-        </w:rPr>
-        <w:t>:Report</w:t>
-      </w:r>
-      <w:proofErr w:type="spellEnd"/>
-      <w:proofErr w:type="gramEnd"/>
-      <w:r>
-        <w:rPr>
-          <w:rFonts w:ascii="Open Sans" w:hAnsi="Open Sans" w:cs="Open Sans"/>
-          <w:color w:val="333333"/>
-          <w:shd w:val="clear" w:color="auto" w:fill="FFFFFF"/>
-        </w:rPr>
-        <w:t xml:space="preserve"> has been refined to include subclasses </w:t>
-      </w:r>
-      <w:proofErr w:type="spellStart"/>
-      <w:r>
-        <w:rPr>
-          <w:rFonts w:ascii="Courier New" w:hAnsi="Courier New" w:cs="Courier New"/>
-          <w:color w:val="333333"/>
-          <w:shd w:val="clear" w:color="auto" w:fill="FFFFFF"/>
-        </w:rPr>
-        <w:t>roh:EthicalReport</w:t>
-      </w:r>
-      <w:proofErr w:type="spellEnd"/>
-      <w:r>
-        <w:rPr>
-          <w:rFonts w:ascii="Open Sans" w:hAnsi="Open Sans" w:cs="Open Sans"/>
-          <w:color w:val="333333"/>
-          <w:shd w:val="clear" w:color="auto" w:fill="FFFFFF"/>
-        </w:rPr>
-        <w:t xml:space="preserve"> (which includes </w:t>
-      </w:r>
-      <w:proofErr w:type="spellStart"/>
-      <w:r>
-        <w:rPr>
-          <w:rFonts w:ascii="Courier New" w:hAnsi="Courier New" w:cs="Courier New"/>
-          <w:color w:val="333333"/>
-          <w:shd w:val="clear" w:color="auto" w:fill="FFFFFF"/>
-        </w:rPr>
-        <w:t>roh:EthicalAudit</w:t>
-      </w:r>
-      <w:proofErr w:type="spellEnd"/>
-      <w:r>
-        <w:rPr>
-          <w:rFonts w:ascii="Open Sans" w:hAnsi="Open Sans" w:cs="Open Sans"/>
-          <w:color w:val="333333"/>
-          <w:shd w:val="clear" w:color="auto" w:fill="FFFFFF"/>
-        </w:rPr>
-        <w:t xml:space="preserve"> and </w:t>
-      </w:r>
-      <w:proofErr w:type="spellStart"/>
-      <w:r>
-        <w:rPr>
-          <w:rFonts w:ascii="Courier New" w:hAnsi="Courier New" w:cs="Courier New"/>
-          <w:color w:val="333333"/>
-          <w:shd w:val="clear" w:color="auto" w:fill="FFFFFF"/>
-        </w:rPr>
-        <w:t>roh:EthicalValidation</w:t>
-      </w:r>
-      <w:proofErr w:type="spellEnd"/>
-      <w:r>
-        <w:rPr>
-          <w:rFonts w:ascii="Open Sans" w:hAnsi="Open Sans" w:cs="Open Sans"/>
-          <w:color w:val="333333"/>
-          <w:shd w:val="clear" w:color="auto" w:fill="FFFFFF"/>
-        </w:rPr>
-        <w:t xml:space="preserve">), </w:t>
-      </w:r>
-      <w:proofErr w:type="spellStart"/>
-      <w:r>
-        <w:rPr>
-          <w:rFonts w:ascii="Courier New" w:hAnsi="Courier New" w:cs="Courier New"/>
-          <w:color w:val="333333"/>
-          <w:shd w:val="clear" w:color="auto" w:fill="FFFFFF"/>
-        </w:rPr>
-        <w:t>roh:EvaluationSummary</w:t>
-      </w:r>
-      <w:proofErr w:type="spellEnd"/>
-      <w:r>
-        <w:rPr>
-          <w:rFonts w:ascii="Open Sans" w:hAnsi="Open Sans" w:cs="Open Sans"/>
-          <w:color w:val="333333"/>
-          <w:shd w:val="clear" w:color="auto" w:fill="FFFFFF"/>
-        </w:rPr>
-        <w:t xml:space="preserve">, </w:t>
-      </w:r>
-      <w:proofErr w:type="spellStart"/>
-      <w:r>
-        <w:rPr>
-          <w:rFonts w:ascii="Courier New" w:hAnsi="Courier New" w:cs="Courier New"/>
-          <w:color w:val="333333"/>
-          <w:shd w:val="clear" w:color="auto" w:fill="FFFFFF"/>
-        </w:rPr>
-        <w:t>roh:Justification</w:t>
-      </w:r>
-      <w:proofErr w:type="spellEnd"/>
-      <w:r>
-        <w:rPr>
-          <w:rFonts w:ascii="Open Sans" w:hAnsi="Open Sans" w:cs="Open Sans"/>
-          <w:color w:val="333333"/>
-          <w:shd w:val="clear" w:color="auto" w:fill="FFFFFF"/>
-        </w:rPr>
-        <w:t xml:space="preserve"> and </w:t>
-      </w:r>
-      <w:proofErr w:type="spellStart"/>
-      <w:r>
-        <w:rPr>
-          <w:rFonts w:ascii="Courier New" w:hAnsi="Courier New" w:cs="Courier New"/>
-          <w:color w:val="333333"/>
-          <w:shd w:val="clear" w:color="auto" w:fill="FFFFFF"/>
-        </w:rPr>
-        <w:t>roh:ResearchProposal</w:t>
-      </w:r>
-      <w:proofErr w:type="spellEnd"/>
-      <w:r>
-        <w:rPr>
-          <w:rFonts w:ascii="Open Sans" w:hAnsi="Open Sans" w:cs="Open Sans"/>
-          <w:color w:val="333333"/>
-          <w:shd w:val="clear" w:color="auto" w:fill="FFFFFF"/>
-        </w:rPr>
-        <w:t xml:space="preserve">. This implies that a report may correspond to ethical validation and auditing needs of a </w:t>
-      </w:r>
-      <w:proofErr w:type="gramStart"/>
-      <w:r>
-        <w:rPr>
-          <w:rFonts w:ascii="Open Sans" w:hAnsi="Open Sans" w:cs="Open Sans"/>
-          <w:color w:val="333333"/>
-          <w:shd w:val="clear" w:color="auto" w:fill="FFFFFF"/>
-        </w:rPr>
-        <w:t>project,</w:t>
-      </w:r>
-      <w:proofErr w:type="gramEnd"/>
-      <w:r>
-        <w:rPr>
-          <w:rFonts w:ascii="Open Sans" w:hAnsi="Open Sans" w:cs="Open Sans"/>
-          <w:color w:val="333333"/>
-          <w:shd w:val="clear" w:color="auto" w:fill="FFFFFF"/>
-        </w:rPr>
-        <w:t xml:space="preserve"> correspond to the evaluation of the project, its proposal or the set of documents corresponding to its justification. On the other that represents a collection of reports related to a </w:t>
-      </w:r>
-      <w:proofErr w:type="spellStart"/>
-      <w:r>
-        <w:rPr>
-          <w:rFonts w:ascii="Courier New" w:hAnsi="Courier New" w:cs="Courier New"/>
-          <w:color w:val="333333"/>
-          <w:shd w:val="clear" w:color="auto" w:fill="FFFFFF"/>
-        </w:rPr>
-        <w:t>vivo</w:t>
-      </w:r>
-      <w:proofErr w:type="gramStart"/>
-      <w:r>
-        <w:rPr>
-          <w:rFonts w:ascii="Courier New" w:hAnsi="Courier New" w:cs="Courier New"/>
-          <w:color w:val="333333"/>
-          <w:shd w:val="clear" w:color="auto" w:fill="FFFFFF"/>
-        </w:rPr>
-        <w:t>:Project</w:t>
-      </w:r>
-      <w:proofErr w:type="spellEnd"/>
-      <w:proofErr w:type="gramEnd"/>
-      <w:r>
-        <w:rPr>
-          <w:rFonts w:ascii="Open Sans" w:hAnsi="Open Sans" w:cs="Open Sans"/>
-          <w:color w:val="333333"/>
-          <w:shd w:val="clear" w:color="auto" w:fill="FFFFFF"/>
-        </w:rPr>
-        <w:t>, which may include all the types of reports above mentioned</w:t>
-      </w:r>
-      <w:r>
-        <w:rPr>
-          <w:rFonts w:ascii="Open Sans" w:hAnsi="Open Sans" w:cs="Open Sans"/>
-          <w:color w:val="333333"/>
-          <w:shd w:val="clear" w:color="auto" w:fill="FFFFFF"/>
-        </w:rPr>
-        <w:t>.</w:t>
-      </w:r>
-    </w:p>
-    <w:p>
-      <w:pPr>
-        <w:jc w:val="both"/>
-        <w:rPr>
-          <w:rFonts w:ascii="Open Sans" w:hAnsi="Open Sans" w:cs="Open Sans"/>
-          <w:color w:val="333333"/>
-          <w:shd w:val="clear" w:color="auto" w:fill="FFFFFF"/>
-        </w:rPr>
-      </w:pPr>
-    </w:p>
-    <w:p>
-      <w:pPr>
-        <w:jc w:val="both"/>
-        <w:rPr>
-          <w:rFonts w:ascii="Open Sans" w:hAnsi="Open Sans" w:cs="Open Sans"/>
-          <w:color w:val="333333"/>
-          <w:shd w:val="clear" w:color="auto" w:fill="FFFFFF"/>
-          <w:lang w:val="es-ES"/>
-        </w:rPr>
-      </w:pPr>
-      <w:r>
-        <w:rPr>
-          <w:rFonts w:ascii="Open Sans" w:hAnsi="Open Sans" w:cs="Open Sans"/>
-          <w:noProof/>
-          <w:color w:val="333333"/>
-          <w:shd w:val="clear" w:color="auto" w:fill="FFFFFF"/>
-          <w:lang w:val="es-ES"/>
-        </w:rPr>
-        <w:drawing>
-          <wp:inline distT="0" distB="0" distL="0" distR="0" wp14:anchorId="0AE3BE37" wp14:editId="6149AD24">
-            <wp:extent cx="5538019" cy="2204884"/>
-            <wp:effectExtent l="0" t="0" r="0" b="5080"/>
-            <wp:docPr id="39" name="Imagen 39"/>
-            <wp:cNvGraphicFramePr>
-              <a:graphicFrameLocks xmlns:a="http://schemas.openxmlformats.org/drawingml/2006/main" noChangeAspect="1"/>
-            </wp:cNvGraphicFramePr>
-            <a:graphic xmlns:a="http://schemas.openxmlformats.org/drawingml/2006/main">
-              <a:graphicData uri="http://schemas.openxmlformats.org/drawingml/2006/picture">
-                <pic:pic xmlns:pic="http://schemas.openxmlformats.org/drawingml/2006/picture">
-                  <pic:nvPicPr>
-                    <pic:cNvPr id="0" name="Picture 8"/>
-                    <pic:cNvPicPr>
-                      <a:picLocks noChangeAspect="1" noChangeArrowheads="1"/>
-                    </pic:cNvPicPr>
-                  </pic:nvPicPr>
-                  <pic:blipFill rotWithShape="1">
-                    <a:blip r:embed="rId33">
-                      <a:extLst>
-                        <a:ext uri="{28A0092B-C50C-407E-A947-70E740481C1C}">
-                          <a14:useLocalDpi xmlns:a14="http://schemas.microsoft.com/office/drawing/2010/main" val="0"/>
-                        </a:ext>
-                      </a:extLst>
-                    </a:blip>
-                    <a:srcRect b="11538"/>
-                    <a:stretch/>
-                  </pic:blipFill>
-                  <pic:spPr bwMode="auto">
-                    <a:xfrm>
-                      <a:off x="0" y="0"/>
-                      <a:ext cx="5537835" cy="2204811"/>
+                      <a:ext cx="5440045" cy="2112364"/>
                     </a:xfrm>
                     <a:prstGeom prst="rect">
                       <a:avLst/>
@@ -19538,20 +18444,1038 @@
           <w:shd w:val="clear" w:color="auto" w:fill="FFFFFF"/>
         </w:rPr>
       </w:pPr>
-      <w:r>
-        <w:rPr>
-          <w:rFonts w:ascii="Open Sans" w:hAnsi="Open Sans" w:cs="Open Sans"/>
-          <w:noProof/>
+    </w:p>
+    <w:p>
+      <w:pPr>
+        <w:jc w:val="both"/>
+        <w:rPr>
+          <w:rFonts w:ascii="Open Sans" w:hAnsi="Open Sans" w:cs="Open Sans"/>
+          <w:color w:val="333333"/>
+          <w:shd w:val="clear" w:color="auto" w:fill="FFFFFF"/>
+        </w:rPr>
+      </w:pPr>
+    </w:p>
+    <w:p>
+      <w:pPr>
+        <w:pStyle w:val="Ttulo2"/>
+        <w:numPr>
+          <w:ilvl w:val="2"/>
+          <w:numId w:val="6"/>
+        </w:numPr>
+        <w:tabs>
+          <w:tab w:val="left" w:pos="284"/>
+          <w:tab w:val="left" w:pos="851"/>
+        </w:tabs>
+        <w:spacing w:before="200" w:after="200" w:line="400" w:lineRule="exact"/>
+        <w:ind w:left="851" w:hanging="283"/>
+        <w:rPr>
+          <w:rFonts w:ascii="Lucida Sans" w:eastAsia="Times New Roman" w:hAnsi="Lucida Sans" w:cs="Times New Roman"/>
+          <w:bCs/>
+          <w:color w:val="6B386E"/>
+          <w:sz w:val="22"/>
+          <w:szCs w:val="22"/>
+          <w:lang w:val="es-ES_tradnl" w:eastAsia="en-US"/>
+        </w:rPr>
+      </w:pPr>
+      <w:proofErr w:type="spellStart"/>
+      <w:proofErr w:type="gramStart"/>
+      <w:r>
+        <w:rPr>
+          <w:rFonts w:ascii="Lucida Sans" w:eastAsia="Times New Roman" w:hAnsi="Lucida Sans" w:cs="Times New Roman"/>
+          <w:bCs/>
+          <w:color w:val="6B386E"/>
+          <w:sz w:val="22"/>
+          <w:szCs w:val="22"/>
+          <w:lang w:val="es-ES_tradnl" w:eastAsia="en-US"/>
+        </w:rPr>
+        <w:lastRenderedPageBreak/>
+        <w:t>obo-iao</w:t>
+      </w:r>
+      <w:proofErr w:type="spellEnd"/>
+      <w:proofErr w:type="gramEnd"/>
+      <w:r>
+        <w:rPr>
+          <w:rFonts w:ascii="Lucida Sans" w:eastAsia="Times New Roman" w:hAnsi="Lucida Sans" w:cs="Times New Roman"/>
+          <w:bCs/>
+          <w:color w:val="6B386E"/>
+          <w:sz w:val="22"/>
+          <w:szCs w:val="22"/>
+          <w:lang w:val="es-ES_tradnl" w:eastAsia="en-US"/>
+        </w:rPr>
+        <w:t>: IAO_0000030 (</w:t>
+      </w:r>
+      <w:proofErr w:type="spellStart"/>
+      <w:r>
+        <w:rPr>
+          <w:rFonts w:ascii="Lucida Sans" w:eastAsia="Times New Roman" w:hAnsi="Lucida Sans" w:cs="Times New Roman"/>
+          <w:bCs/>
+          <w:color w:val="6B386E"/>
+          <w:sz w:val="22"/>
+          <w:szCs w:val="22"/>
+          <w:lang w:val="es-ES_tradnl" w:eastAsia="en-US"/>
+        </w:rPr>
+        <w:t>Information</w:t>
+      </w:r>
+      <w:proofErr w:type="spellEnd"/>
+      <w:r>
+        <w:rPr>
+          <w:rFonts w:ascii="Lucida Sans" w:eastAsia="Times New Roman" w:hAnsi="Lucida Sans" w:cs="Times New Roman"/>
+          <w:bCs/>
+          <w:color w:val="6B386E"/>
+          <w:sz w:val="22"/>
+          <w:szCs w:val="22"/>
+          <w:lang w:val="es-ES_tradnl" w:eastAsia="en-US"/>
+        </w:rPr>
+        <w:t xml:space="preserve"> Content </w:t>
+      </w:r>
+      <w:proofErr w:type="spellStart"/>
+      <w:r>
+        <w:rPr>
+          <w:rFonts w:ascii="Lucida Sans" w:eastAsia="Times New Roman" w:hAnsi="Lucida Sans" w:cs="Times New Roman"/>
+          <w:bCs/>
+          <w:color w:val="6B386E"/>
+          <w:sz w:val="22"/>
+          <w:szCs w:val="22"/>
+          <w:lang w:val="es-ES_tradnl" w:eastAsia="en-US"/>
+        </w:rPr>
+        <w:t>Entity</w:t>
+      </w:r>
+      <w:proofErr w:type="spellEnd"/>
+      <w:r>
+        <w:rPr>
+          <w:rFonts w:ascii="Lucida Sans" w:eastAsia="Times New Roman" w:hAnsi="Lucida Sans" w:cs="Times New Roman"/>
+          <w:bCs/>
+          <w:color w:val="6B386E"/>
+          <w:sz w:val="22"/>
+          <w:szCs w:val="22"/>
+          <w:lang w:val="es-ES_tradnl" w:eastAsia="en-US"/>
+        </w:rPr>
+        <w:t xml:space="preserve">) </w:t>
+      </w:r>
+      <w:proofErr w:type="spellStart"/>
+      <w:r>
+        <w:rPr>
+          <w:rFonts w:ascii="Lucida Sans" w:eastAsia="Times New Roman" w:hAnsi="Lucida Sans" w:cs="Times New Roman"/>
+          <w:bCs/>
+          <w:color w:val="6B386E"/>
+          <w:sz w:val="22"/>
+          <w:szCs w:val="22"/>
+          <w:lang w:val="es-ES_tradnl" w:eastAsia="en-US"/>
+        </w:rPr>
+        <w:t>E</w:t>
+      </w:r>
+      <w:r>
+        <w:rPr>
+          <w:rFonts w:ascii="Lucida Sans" w:eastAsia="Times New Roman" w:hAnsi="Lucida Sans" w:cs="Times New Roman"/>
+          <w:bCs/>
+          <w:color w:val="6B386E"/>
+          <w:sz w:val="22"/>
+          <w:szCs w:val="22"/>
+          <w:lang w:val="es-ES_tradnl" w:eastAsia="en-US"/>
+        </w:rPr>
+        <w:t>ntity</w:t>
+      </w:r>
+      <w:proofErr w:type="spellEnd"/>
+    </w:p>
+    <w:p>
+      <w:pPr>
+        <w:jc w:val="both"/>
+        <w:rPr>
+          <w:rFonts w:ascii="Open Sans" w:hAnsi="Open Sans" w:cs="Open Sans"/>
+          <w:color w:val="333333"/>
+          <w:shd w:val="clear" w:color="auto" w:fill="FFFFFF"/>
+        </w:rPr>
+      </w:pPr>
+      <w:r>
+        <w:rPr>
+          <w:rFonts w:ascii="Open Sans" w:hAnsi="Open Sans" w:cs="Open Sans"/>
+          <w:color w:val="333333"/>
+          <w:shd w:val="clear" w:color="auto" w:fill="FFFFFF"/>
+        </w:rPr>
+        <w:t xml:space="preserve">Under </w:t>
+      </w:r>
+      <w:r>
+        <w:rPr>
+          <w:rFonts w:ascii="Courier New" w:hAnsi="Courier New" w:cs="Courier New"/>
+          <w:color w:val="333333"/>
+          <w:shd w:val="clear" w:color="auto" w:fill="FFFFFF"/>
+        </w:rPr>
+        <w:t>obo-</w:t>
+      </w:r>
+      <w:proofErr w:type="spellStart"/>
+      <w:r>
+        <w:rPr>
+          <w:rFonts w:ascii="Courier New" w:hAnsi="Courier New" w:cs="Courier New"/>
+          <w:color w:val="333333"/>
+          <w:shd w:val="clear" w:color="auto" w:fill="FFFFFF"/>
+        </w:rPr>
+        <w:t>iao</w:t>
+      </w:r>
+      <w:proofErr w:type="spellEnd"/>
+      <w:r>
+        <w:rPr>
+          <w:rFonts w:ascii="Courier New" w:hAnsi="Courier New" w:cs="Courier New"/>
+          <w:color w:val="333333"/>
+          <w:shd w:val="clear" w:color="auto" w:fill="FFFFFF"/>
+        </w:rPr>
+        <w:t>:</w:t>
+      </w:r>
+      <w:r>
+        <w:rPr>
+          <w:rFonts w:ascii="Courier New" w:hAnsi="Courier New" w:cs="Courier New"/>
+        </w:rPr>
+        <w:t xml:space="preserve"> </w:t>
+      </w:r>
+      <w:r>
+        <w:rPr>
+          <w:rFonts w:ascii="Courier New" w:hAnsi="Courier New" w:cs="Courier New"/>
+          <w:color w:val="333333"/>
+          <w:shd w:val="clear" w:color="auto" w:fill="FFFFFF"/>
+        </w:rPr>
+        <w:t>IAO_0000030 (Information Content Entity)</w:t>
+      </w:r>
+      <w:r>
+        <w:rPr>
+          <w:rFonts w:ascii="Open Sans" w:hAnsi="Open Sans" w:cs="Open Sans"/>
+          <w:color w:val="333333"/>
+          <w:shd w:val="clear" w:color="auto" w:fill="FFFFFF"/>
+        </w:rPr>
+        <w:t xml:space="preserve"> entity a complete taxonomy </w:t>
+      </w:r>
+      <w:r>
+        <w:rPr>
+          <w:rFonts w:ascii="Open Sans" w:hAnsi="Open Sans" w:cs="Open Sans"/>
+          <w:shd w:val="clear" w:color="auto" w:fill="FFFFFF"/>
+        </w:rPr>
+        <w:t xml:space="preserve">of </w:t>
+      </w:r>
+      <w:r>
+        <w:rPr>
+          <w:rFonts w:ascii="Open Sans" w:hAnsi="Open Sans" w:cs="Open Sans"/>
+          <w:shd w:val="clear" w:color="auto" w:fill="FFFFFF"/>
+        </w:rPr>
+        <w:t>entities</w:t>
+      </w:r>
+      <w:r>
+        <w:rPr>
+          <w:rFonts w:ascii="Open Sans" w:hAnsi="Open Sans" w:cs="Open Sans"/>
+          <w:shd w:val="clear" w:color="auto" w:fill="FFFFFF"/>
+        </w:rPr>
+        <w:t xml:space="preserve"> mostly </w:t>
+      </w:r>
+      <w:r>
+        <w:rPr>
+          <w:rFonts w:ascii="Open Sans" w:hAnsi="Open Sans" w:cs="Open Sans"/>
+          <w:color w:val="333333"/>
+          <w:shd w:val="clear" w:color="auto" w:fill="FFFFFF"/>
+        </w:rPr>
+        <w:t>imported from BIBO [4], covering all kinds of publications, patents, and web pages</w:t>
+      </w:r>
+      <w:r>
+        <w:rPr>
+          <w:rFonts w:ascii="Open Sans" w:hAnsi="Open Sans" w:cs="Open Sans"/>
+          <w:color w:val="333333"/>
+          <w:shd w:val="clear" w:color="auto" w:fill="FFFFFF"/>
+        </w:rPr>
+        <w:t>, is defined</w:t>
+      </w:r>
+      <w:r>
+        <w:rPr>
+          <w:rFonts w:ascii="Open Sans" w:hAnsi="Open Sans" w:cs="Open Sans"/>
+          <w:color w:val="333333"/>
+          <w:shd w:val="clear" w:color="auto" w:fill="FFFFFF"/>
+        </w:rPr>
+        <w:t xml:space="preserve">. Some examples are: </w:t>
+      </w:r>
+      <w:proofErr w:type="spellStart"/>
+      <w:r>
+        <w:rPr>
+          <w:rFonts w:ascii="Courier New" w:hAnsi="Courier New" w:cs="Courier New"/>
+          <w:color w:val="333333"/>
+          <w:shd w:val="clear" w:color="auto" w:fill="FFFFFF"/>
+        </w:rPr>
+        <w:t>bibo:Collection</w:t>
+      </w:r>
+      <w:proofErr w:type="spellEnd"/>
+      <w:r>
+        <w:rPr>
+          <w:rFonts w:ascii="Open Sans" w:hAnsi="Open Sans" w:cs="Open Sans"/>
+          <w:color w:val="333333"/>
+          <w:shd w:val="clear" w:color="auto" w:fill="FFFFFF"/>
+        </w:rPr>
+        <w:t xml:space="preserve">, </w:t>
+      </w:r>
+      <w:proofErr w:type="spellStart"/>
+      <w:r>
+        <w:rPr>
+          <w:rFonts w:ascii="Courier New" w:hAnsi="Courier New" w:cs="Courier New"/>
+          <w:color w:val="333333"/>
+          <w:shd w:val="clear" w:color="auto" w:fill="FFFFFF"/>
+        </w:rPr>
+        <w:t>bibo:Journal</w:t>
+      </w:r>
+      <w:proofErr w:type="spellEnd"/>
+      <w:r>
+        <w:rPr>
+          <w:rFonts w:ascii="Open Sans" w:hAnsi="Open Sans" w:cs="Open Sans"/>
+          <w:color w:val="333333"/>
+          <w:shd w:val="clear" w:color="auto" w:fill="FFFFFF"/>
+        </w:rPr>
+        <w:t xml:space="preserve">, </w:t>
+      </w:r>
+      <w:proofErr w:type="spellStart"/>
+      <w:r>
+        <w:rPr>
+          <w:rFonts w:ascii="Courier New" w:hAnsi="Courier New" w:cs="Courier New"/>
+          <w:color w:val="333333"/>
+          <w:shd w:val="clear" w:color="auto" w:fill="FFFFFF"/>
+        </w:rPr>
+        <w:t>bibo:Article</w:t>
+      </w:r>
+      <w:proofErr w:type="spellEnd"/>
+      <w:r>
+        <w:rPr>
+          <w:rFonts w:ascii="Open Sans" w:hAnsi="Open Sans" w:cs="Open Sans"/>
+          <w:color w:val="333333"/>
+          <w:shd w:val="clear" w:color="auto" w:fill="FFFFFF"/>
+        </w:rPr>
+        <w:t xml:space="preserve">, </w:t>
+      </w:r>
+      <w:proofErr w:type="spellStart"/>
+      <w:r>
+        <w:rPr>
+          <w:rFonts w:ascii="Courier New" w:hAnsi="Courier New" w:cs="Courier New"/>
+          <w:color w:val="333333"/>
+          <w:shd w:val="clear" w:color="auto" w:fill="FFFFFF"/>
+        </w:rPr>
+        <w:t>bibo:Book</w:t>
+      </w:r>
+      <w:proofErr w:type="spellEnd"/>
+      <w:r>
+        <w:rPr>
+          <w:rFonts w:ascii="Open Sans" w:hAnsi="Open Sans" w:cs="Open Sans"/>
+          <w:color w:val="333333"/>
+          <w:shd w:val="clear" w:color="auto" w:fill="FFFFFF"/>
+        </w:rPr>
+        <w:t xml:space="preserve">, </w:t>
+      </w:r>
+      <w:proofErr w:type="spellStart"/>
+      <w:r>
+        <w:rPr>
+          <w:rFonts w:ascii="Courier New" w:hAnsi="Courier New" w:cs="Courier New"/>
+          <w:color w:val="333333"/>
+          <w:shd w:val="clear" w:color="auto" w:fill="FFFFFF"/>
+        </w:rPr>
+        <w:t>bibo:Chapter</w:t>
+      </w:r>
+      <w:proofErr w:type="spellEnd"/>
+      <w:r>
+        <w:rPr>
+          <w:rFonts w:ascii="Open Sans" w:hAnsi="Open Sans" w:cs="Open Sans"/>
+          <w:color w:val="333333"/>
+          <w:shd w:val="clear" w:color="auto" w:fill="FFFFFF"/>
+        </w:rPr>
+        <w:t xml:space="preserve">, </w:t>
+      </w:r>
+      <w:proofErr w:type="spellStart"/>
+      <w:r>
+        <w:rPr>
+          <w:rFonts w:ascii="Courier New" w:hAnsi="Courier New" w:cs="Courier New"/>
+          <w:color w:val="333333"/>
+          <w:shd w:val="clear" w:color="auto" w:fill="FFFFFF"/>
+        </w:rPr>
+        <w:t>vivo:DataSet</w:t>
+      </w:r>
+      <w:proofErr w:type="spellEnd"/>
+      <w:r>
+        <w:rPr>
+          <w:rFonts w:ascii="Open Sans" w:hAnsi="Open Sans" w:cs="Open Sans"/>
+          <w:color w:val="333333"/>
+          <w:shd w:val="clear" w:color="auto" w:fill="FFFFFF"/>
+        </w:rPr>
+        <w:t xml:space="preserve">, </w:t>
+      </w:r>
+      <w:proofErr w:type="spellStart"/>
+      <w:r>
+        <w:rPr>
+          <w:rFonts w:ascii="Courier New" w:hAnsi="Courier New" w:cs="Courier New"/>
+          <w:color w:val="333333"/>
+          <w:shd w:val="clear" w:color="auto" w:fill="FFFFFF"/>
+        </w:rPr>
+        <w:t>bibo:Patent</w:t>
+      </w:r>
+      <w:proofErr w:type="spellEnd"/>
+      <w:r>
+        <w:rPr>
+          <w:rFonts w:ascii="Open Sans" w:hAnsi="Open Sans" w:cs="Open Sans"/>
+          <w:color w:val="333333"/>
+          <w:shd w:val="clear" w:color="auto" w:fill="FFFFFF"/>
+        </w:rPr>
+        <w:t xml:space="preserve">, </w:t>
+      </w:r>
+      <w:proofErr w:type="spellStart"/>
+      <w:r>
+        <w:rPr>
+          <w:rFonts w:ascii="Courier New" w:hAnsi="Courier New" w:cs="Courier New"/>
+          <w:color w:val="333333"/>
+          <w:shd w:val="clear" w:color="auto" w:fill="FFFFFF"/>
+        </w:rPr>
+        <w:t>bibo:Thesis</w:t>
+      </w:r>
+      <w:proofErr w:type="spellEnd"/>
+      <w:r>
+        <w:rPr>
+          <w:rFonts w:ascii="Open Sans" w:hAnsi="Open Sans" w:cs="Open Sans"/>
+          <w:color w:val="333333"/>
+          <w:shd w:val="clear" w:color="auto" w:fill="FFFFFF"/>
+        </w:rPr>
+        <w:t xml:space="preserve"> and </w:t>
+      </w:r>
+      <w:proofErr w:type="spellStart"/>
+      <w:r>
+        <w:rPr>
+          <w:rFonts w:ascii="Courier New" w:hAnsi="Courier New" w:cs="Courier New"/>
+          <w:color w:val="333333"/>
+          <w:shd w:val="clear" w:color="auto" w:fill="FFFFFF"/>
+        </w:rPr>
+        <w:t>bibo:Webpage</w:t>
+      </w:r>
+      <w:proofErr w:type="spellEnd"/>
+      <w:r>
+        <w:rPr>
+          <w:rFonts w:ascii="Open Sans" w:hAnsi="Open Sans" w:cs="Open Sans"/>
+          <w:color w:val="333333"/>
+          <w:shd w:val="clear" w:color="auto" w:fill="FFFFFF"/>
+        </w:rPr>
+        <w:t xml:space="preserve">. </w:t>
+      </w:r>
+    </w:p>
+    <w:p>
+      <w:pPr>
+        <w:jc w:val="both"/>
+        <w:rPr>
+          <w:rFonts w:ascii="Open Sans" w:hAnsi="Open Sans" w:cs="Open Sans"/>
+          <w:color w:val="333333"/>
+          <w:shd w:val="clear" w:color="auto" w:fill="FFFFFF"/>
+        </w:rPr>
+      </w:pPr>
+    </w:p>
+    <w:p>
+      <w:pPr>
+        <w:jc w:val="both"/>
+        <w:rPr>
+          <w:rFonts w:ascii="Open Sans" w:hAnsi="Open Sans" w:cs="Open Sans"/>
+          <w:color w:val="333333"/>
+          <w:shd w:val="clear" w:color="auto" w:fill="FFFFFF"/>
+        </w:rPr>
+      </w:pPr>
+      <w:r>
+        <w:rPr>
+          <w:rFonts w:ascii="Open Sans" w:hAnsi="Open Sans" w:cs="Open Sans"/>
+          <w:color w:val="333333"/>
+          <w:shd w:val="clear" w:color="auto" w:fill="FFFFFF"/>
+        </w:rPr>
+        <w:t>T</w:t>
+      </w:r>
+      <w:r>
+        <w:rPr>
+          <w:rFonts w:ascii="Open Sans" w:hAnsi="Open Sans" w:cs="Open Sans"/>
+          <w:color w:val="333333"/>
+          <w:shd w:val="clear" w:color="auto" w:fill="FFFFFF"/>
+        </w:rPr>
+        <w:t xml:space="preserve">he concept publication </w:t>
+      </w:r>
+      <w:r>
+        <w:rPr>
+          <w:rFonts w:ascii="Open Sans" w:hAnsi="Open Sans" w:cs="Open Sans"/>
+          <w:color w:val="333333"/>
+          <w:shd w:val="clear" w:color="auto" w:fill="FFFFFF"/>
+        </w:rPr>
+        <w:t xml:space="preserve">it’s the most important </w:t>
+      </w:r>
+      <w:r>
+        <w:rPr>
+          <w:rFonts w:ascii="Open Sans" w:hAnsi="Open Sans" w:cs="Open Sans"/>
+          <w:color w:val="333333"/>
+          <w:shd w:val="clear" w:color="auto" w:fill="FFFFFF"/>
+        </w:rPr>
+        <w:t>and is defined mainly through the imported entity</w:t>
+      </w:r>
+      <w:r>
+        <w:rPr>
+          <w:rFonts w:ascii="Open Sans" w:hAnsi="Open Sans" w:cs="Open Sans"/>
+          <w:color w:val="333333"/>
+          <w:shd w:val="clear" w:color="auto" w:fill="FFFFFF"/>
+        </w:rPr>
+        <w:t xml:space="preserve"> </w:t>
+      </w:r>
+      <w:proofErr w:type="spellStart"/>
+      <w:r>
+        <w:rPr>
+          <w:rFonts w:ascii="Courier New" w:hAnsi="Courier New" w:cs="Courier New"/>
+          <w:color w:val="333333"/>
+          <w:shd w:val="clear" w:color="auto" w:fill="FFFFFF"/>
+        </w:rPr>
+        <w:t>bibo</w:t>
+      </w:r>
+      <w:proofErr w:type="gramStart"/>
+      <w:r>
+        <w:rPr>
+          <w:rFonts w:ascii="Courier New" w:hAnsi="Courier New" w:cs="Courier New"/>
+          <w:color w:val="333333"/>
+          <w:shd w:val="clear" w:color="auto" w:fill="FFFFFF"/>
+        </w:rPr>
+        <w:t>:Document</w:t>
+      </w:r>
+      <w:proofErr w:type="spellEnd"/>
+      <w:proofErr w:type="gramEnd"/>
+      <w:r>
+        <w:rPr>
+          <w:rFonts w:ascii="Open Sans" w:hAnsi="Open Sans" w:cs="Open Sans"/>
+          <w:color w:val="333333"/>
+          <w:shd w:val="clear" w:color="auto" w:fill="FFFFFF"/>
+        </w:rPr>
+        <w:t xml:space="preserve">. Currently, the following sets of entities related to the publication concept are supported: </w:t>
+      </w:r>
+      <w:proofErr w:type="spellStart"/>
+      <w:r>
+        <w:rPr>
+          <w:rFonts w:ascii="Courier New" w:hAnsi="Courier New" w:cs="Courier New"/>
+          <w:color w:val="333333"/>
+          <w:shd w:val="clear" w:color="auto" w:fill="FFFFFF"/>
+        </w:rPr>
+        <w:t>bibo</w:t>
+      </w:r>
+      <w:proofErr w:type="gramStart"/>
+      <w:r>
+        <w:rPr>
+          <w:rFonts w:ascii="Courier New" w:hAnsi="Courier New" w:cs="Courier New"/>
+          <w:color w:val="333333"/>
+          <w:shd w:val="clear" w:color="auto" w:fill="FFFFFF"/>
+        </w:rPr>
+        <w:t>:Collection</w:t>
+      </w:r>
+      <w:proofErr w:type="spellEnd"/>
+      <w:proofErr w:type="gramEnd"/>
+      <w:r>
+        <w:rPr>
+          <w:rFonts w:ascii="Open Sans" w:hAnsi="Open Sans" w:cs="Open Sans"/>
+          <w:color w:val="333333"/>
+          <w:shd w:val="clear" w:color="auto" w:fill="FFFFFF"/>
+        </w:rPr>
+        <w:t xml:space="preserve"> (Newspaper, Magazine) and </w:t>
+      </w:r>
+      <w:proofErr w:type="spellStart"/>
+      <w:r>
+        <w:rPr>
+          <w:rFonts w:ascii="Courier New" w:hAnsi="Courier New" w:cs="Courier New"/>
+          <w:color w:val="333333"/>
+          <w:shd w:val="clear" w:color="auto" w:fill="FFFFFF"/>
+        </w:rPr>
+        <w:t>bibo:Document</w:t>
+      </w:r>
+      <w:proofErr w:type="spellEnd"/>
+      <w:r>
+        <w:rPr>
+          <w:rFonts w:ascii="Open Sans" w:hAnsi="Open Sans" w:cs="Open Sans"/>
+          <w:color w:val="333333"/>
+          <w:shd w:val="clear" w:color="auto" w:fill="FFFFFF"/>
+        </w:rPr>
+        <w:t xml:space="preserve"> (Article, </w:t>
+      </w:r>
+      <w:proofErr w:type="spellStart"/>
+      <w:r>
+        <w:rPr>
+          <w:rFonts w:ascii="Open Sans" w:hAnsi="Open Sans" w:cs="Open Sans"/>
+          <w:color w:val="333333"/>
+          <w:shd w:val="clear" w:color="auto" w:fill="FFFFFF"/>
+        </w:rPr>
+        <w:t>ConferencePaper</w:t>
+      </w:r>
+      <w:proofErr w:type="spellEnd"/>
+      <w:r>
+        <w:rPr>
+          <w:rFonts w:ascii="Open Sans" w:hAnsi="Open Sans" w:cs="Open Sans"/>
+          <w:color w:val="333333"/>
+          <w:shd w:val="clear" w:color="auto" w:fill="FFFFFF"/>
+        </w:rPr>
+        <w:t xml:space="preserve">, </w:t>
+      </w:r>
+      <w:proofErr w:type="spellStart"/>
+      <w:r>
+        <w:rPr>
+          <w:rFonts w:ascii="Open Sans" w:hAnsi="Open Sans" w:cs="Open Sans"/>
+          <w:color w:val="333333"/>
+          <w:shd w:val="clear" w:color="auto" w:fill="FFFFFF"/>
+        </w:rPr>
+        <w:t>EditorialArticle</w:t>
+      </w:r>
+      <w:proofErr w:type="spellEnd"/>
+      <w:r>
+        <w:rPr>
+          <w:rFonts w:ascii="Open Sans" w:hAnsi="Open Sans" w:cs="Open Sans"/>
+          <w:color w:val="333333"/>
+          <w:shd w:val="clear" w:color="auto" w:fill="FFFFFF"/>
+        </w:rPr>
+        <w:t xml:space="preserve">, Book, Proceedings, </w:t>
+      </w:r>
+      <w:proofErr w:type="spellStart"/>
+      <w:r>
+        <w:rPr>
+          <w:rFonts w:ascii="Open Sans" w:hAnsi="Open Sans" w:cs="Open Sans"/>
+          <w:color w:val="333333"/>
+          <w:shd w:val="clear" w:color="auto" w:fill="FFFFFF"/>
+        </w:rPr>
+        <w:t>ConferencePaper</w:t>
+      </w:r>
+      <w:proofErr w:type="spellEnd"/>
+      <w:r>
+        <w:rPr>
+          <w:rFonts w:ascii="Open Sans" w:hAnsi="Open Sans" w:cs="Open Sans"/>
+          <w:color w:val="333333"/>
+          <w:shd w:val="clear" w:color="auto" w:fill="FFFFFF"/>
+        </w:rPr>
+        <w:t xml:space="preserve">, Chapter, Thesis). </w:t>
+      </w:r>
+      <w:r>
+        <w:rPr>
+          <w:rFonts w:ascii="Open Sans" w:hAnsi="Open Sans" w:cs="Open Sans"/>
+          <w:color w:val="333333"/>
+          <w:shd w:val="clear" w:color="auto" w:fill="FFFFFF"/>
+        </w:rPr>
+        <w:t xml:space="preserve"> </w:t>
+      </w:r>
+      <w:proofErr w:type="spellStart"/>
+      <w:proofErr w:type="gramStart"/>
+      <w:r>
+        <w:rPr>
+          <w:rFonts w:ascii="Courier New" w:hAnsi="Courier New" w:cs="Courier New"/>
+          <w:color w:val="333333"/>
+          <w:shd w:val="clear" w:color="auto" w:fill="FFFFFF"/>
+        </w:rPr>
+        <w:t>bibo:</w:t>
+      </w:r>
+      <w:proofErr w:type="gramEnd"/>
+      <w:r>
+        <w:rPr>
+          <w:rFonts w:ascii="Courier New" w:hAnsi="Courier New" w:cs="Courier New"/>
+          <w:color w:val="333333"/>
+          <w:shd w:val="clear" w:color="auto" w:fill="FFFFFF"/>
+        </w:rPr>
+        <w:t>Thesis</w:t>
+      </w:r>
+      <w:proofErr w:type="spellEnd"/>
+      <w:r>
+        <w:rPr>
+          <w:rFonts w:ascii="Open Sans" w:hAnsi="Open Sans" w:cs="Open Sans"/>
+          <w:color w:val="333333"/>
+          <w:shd w:val="clear" w:color="auto" w:fill="FFFFFF"/>
+        </w:rPr>
+        <w:t xml:space="preserve"> has been refined into </w:t>
+      </w:r>
+      <w:proofErr w:type="spellStart"/>
+      <w:r>
+        <w:rPr>
+          <w:rFonts w:ascii="Courier New" w:hAnsi="Courier New" w:cs="Courier New"/>
+          <w:color w:val="333333"/>
+          <w:shd w:val="clear" w:color="auto" w:fill="FFFFFF"/>
+        </w:rPr>
+        <w:t>roh:</w:t>
+      </w:r>
+      <w:r>
+        <w:rPr>
+          <w:rFonts w:ascii="Courier New" w:hAnsi="Courier New" w:cs="Courier New"/>
+          <w:color w:val="333333"/>
+          <w:shd w:val="clear" w:color="auto" w:fill="FFFFFF"/>
+        </w:rPr>
+        <w:t>Bachelors</w:t>
+      </w:r>
+      <w:r>
+        <w:rPr>
+          <w:rFonts w:ascii="Courier New" w:hAnsi="Courier New" w:cs="Courier New"/>
+          <w:color w:val="333333"/>
+          <w:shd w:val="clear" w:color="auto" w:fill="FFFFFF"/>
+        </w:rPr>
+        <w:t>Thesis</w:t>
+      </w:r>
+      <w:proofErr w:type="spellEnd"/>
+      <w:r>
+        <w:rPr>
+          <w:rFonts w:ascii="Open Sans" w:hAnsi="Open Sans" w:cs="Open Sans"/>
+          <w:color w:val="333333"/>
+          <w:shd w:val="clear" w:color="auto" w:fill="FFFFFF"/>
+        </w:rPr>
+        <w:t xml:space="preserve">, </w:t>
+      </w:r>
+      <w:proofErr w:type="spellStart"/>
+      <w:r>
+        <w:rPr>
+          <w:rFonts w:ascii="Courier New" w:hAnsi="Courier New" w:cs="Courier New"/>
+          <w:color w:val="333333"/>
+          <w:shd w:val="clear" w:color="auto" w:fill="FFFFFF"/>
+        </w:rPr>
+        <w:t>roh:Master</w:t>
+      </w:r>
+      <w:r>
+        <w:rPr>
+          <w:rFonts w:ascii="Courier New" w:hAnsi="Courier New" w:cs="Courier New"/>
+          <w:color w:val="333333"/>
+          <w:shd w:val="clear" w:color="auto" w:fill="FFFFFF"/>
+        </w:rPr>
+        <w:t>s</w:t>
+      </w:r>
+      <w:r>
+        <w:rPr>
+          <w:rFonts w:ascii="Courier New" w:hAnsi="Courier New" w:cs="Courier New"/>
+          <w:color w:val="333333"/>
+          <w:shd w:val="clear" w:color="auto" w:fill="FFFFFF"/>
+        </w:rPr>
+        <w:t>Thesis</w:t>
+      </w:r>
+      <w:proofErr w:type="spellEnd"/>
+      <w:r>
+        <w:rPr>
+          <w:rFonts w:ascii="Open Sans" w:hAnsi="Open Sans" w:cs="Open Sans"/>
+          <w:color w:val="333333"/>
+          <w:shd w:val="clear" w:color="auto" w:fill="FFFFFF"/>
+        </w:rPr>
+        <w:t xml:space="preserve"> and </w:t>
+      </w:r>
+      <w:proofErr w:type="spellStart"/>
+      <w:r>
+        <w:rPr>
+          <w:rFonts w:ascii="Courier New" w:hAnsi="Courier New" w:cs="Courier New"/>
+          <w:color w:val="333333"/>
+          <w:shd w:val="clear" w:color="auto" w:fill="FFFFFF"/>
+        </w:rPr>
+        <w:t>roh:PhDThesis</w:t>
+      </w:r>
+      <w:proofErr w:type="spellEnd"/>
+      <w:r>
+        <w:rPr>
+          <w:rFonts w:ascii="Open Sans" w:hAnsi="Open Sans" w:cs="Open Sans"/>
+          <w:color w:val="333333"/>
+          <w:shd w:val="clear" w:color="auto" w:fill="FFFFFF"/>
+        </w:rPr>
+        <w:t>.</w:t>
+      </w:r>
+      <w:r>
+        <w:rPr>
+          <w:rFonts w:ascii="Open Sans" w:hAnsi="Open Sans" w:cs="Open Sans"/>
+          <w:color w:val="333333"/>
+          <w:shd w:val="clear" w:color="auto" w:fill="FFFFFF"/>
+        </w:rPr>
+        <w:t xml:space="preserve">  </w:t>
+      </w:r>
+    </w:p>
+    <w:p>
+      <w:pPr>
+        <w:jc w:val="both"/>
+        <w:rPr>
+          <w:rFonts w:ascii="Open Sans" w:hAnsi="Open Sans" w:cs="Open Sans"/>
+          <w:color w:val="333333"/>
+          <w:shd w:val="clear" w:color="auto" w:fill="FFFFFF"/>
+        </w:rPr>
+      </w:pPr>
+    </w:p>
+    <w:p>
+      <w:pPr>
+        <w:jc w:val="both"/>
+        <w:rPr>
+          <w:rFonts w:ascii="Open Sans" w:hAnsi="Open Sans" w:cs="Open Sans"/>
+          <w:color w:val="333333"/>
+          <w:shd w:val="clear" w:color="auto" w:fill="FFFFFF"/>
+        </w:rPr>
+      </w:pPr>
+      <w:r>
+        <w:rPr>
+          <w:rFonts w:ascii="Open Sans" w:hAnsi="Open Sans" w:cs="Open Sans"/>
+          <w:color w:val="333333"/>
+          <w:shd w:val="clear" w:color="auto" w:fill="FFFFFF"/>
+        </w:rPr>
+        <w:t xml:space="preserve">Two entities worth mentioning that belong to the hierarchy of classes associated to the </w:t>
+      </w:r>
+      <w:proofErr w:type="spellStart"/>
+      <w:r>
+        <w:rPr>
+          <w:rFonts w:ascii="Courier New" w:hAnsi="Courier New" w:cs="Courier New"/>
+          <w:color w:val="333333"/>
+          <w:shd w:val="clear" w:color="auto" w:fill="FFFFFF"/>
+        </w:rPr>
+        <w:t>vivo</w:t>
+      </w:r>
+      <w:proofErr w:type="gramStart"/>
+      <w:r>
+        <w:rPr>
+          <w:rFonts w:ascii="Courier New" w:hAnsi="Courier New" w:cs="Courier New"/>
+          <w:color w:val="333333"/>
+          <w:shd w:val="clear" w:color="auto" w:fill="FFFFFF"/>
+        </w:rPr>
+        <w:t>:Project</w:t>
+      </w:r>
+      <w:proofErr w:type="spellEnd"/>
+      <w:proofErr w:type="gramEnd"/>
+      <w:r>
+        <w:rPr>
+          <w:rFonts w:ascii="Open Sans" w:hAnsi="Open Sans" w:cs="Open Sans"/>
+          <w:color w:val="333333"/>
+          <w:shd w:val="clear" w:color="auto" w:fill="FFFFFF"/>
+        </w:rPr>
+        <w:t xml:space="preserve"> are: </w:t>
+      </w:r>
+      <w:proofErr w:type="spellStart"/>
+      <w:r>
+        <w:rPr>
+          <w:rFonts w:ascii="Courier New" w:hAnsi="Courier New" w:cs="Courier New"/>
+          <w:color w:val="333333"/>
+          <w:shd w:val="clear" w:color="auto" w:fill="FFFFFF"/>
+        </w:rPr>
+        <w:t>bibo:Report</w:t>
+      </w:r>
+      <w:proofErr w:type="spellEnd"/>
+      <w:r>
+        <w:rPr>
+          <w:rFonts w:ascii="Open Sans" w:hAnsi="Open Sans" w:cs="Open Sans"/>
+          <w:color w:val="333333"/>
+          <w:shd w:val="clear" w:color="auto" w:fill="FFFFFF"/>
+        </w:rPr>
+        <w:t xml:space="preserve"> and </w:t>
+      </w:r>
+      <w:proofErr w:type="spellStart"/>
+      <w:r>
+        <w:rPr>
+          <w:rFonts w:ascii="Courier New" w:hAnsi="Courier New" w:cs="Courier New"/>
+          <w:color w:val="333333"/>
+          <w:shd w:val="clear" w:color="auto" w:fill="FFFFFF"/>
+        </w:rPr>
+        <w:t>roh:Dossier</w:t>
+      </w:r>
+      <w:proofErr w:type="spellEnd"/>
+      <w:r>
+        <w:rPr>
+          <w:rFonts w:ascii="Open Sans" w:hAnsi="Open Sans" w:cs="Open Sans"/>
+          <w:color w:val="333333"/>
+          <w:shd w:val="clear" w:color="auto" w:fill="FFFFFF"/>
+        </w:rPr>
+        <w:t xml:space="preserve">. A </w:t>
+      </w:r>
+      <w:proofErr w:type="spellStart"/>
+      <w:r>
+        <w:rPr>
+          <w:rFonts w:ascii="Courier New" w:hAnsi="Courier New" w:cs="Courier New"/>
+          <w:color w:val="333333"/>
+          <w:shd w:val="clear" w:color="auto" w:fill="FFFFFF"/>
+        </w:rPr>
+        <w:t>bibo</w:t>
+      </w:r>
+      <w:proofErr w:type="gramStart"/>
+      <w:r>
+        <w:rPr>
+          <w:rFonts w:ascii="Courier New" w:hAnsi="Courier New" w:cs="Courier New"/>
+          <w:color w:val="333333"/>
+          <w:shd w:val="clear" w:color="auto" w:fill="FFFFFF"/>
+        </w:rPr>
+        <w:t>:Report</w:t>
+      </w:r>
+      <w:proofErr w:type="spellEnd"/>
+      <w:proofErr w:type="gramEnd"/>
+      <w:r>
+        <w:rPr>
+          <w:rFonts w:ascii="Open Sans" w:hAnsi="Open Sans" w:cs="Open Sans"/>
+          <w:color w:val="333333"/>
+          <w:shd w:val="clear" w:color="auto" w:fill="FFFFFF"/>
+        </w:rPr>
+        <w:t xml:space="preserve"> has been refined to include subclasses </w:t>
+      </w:r>
+      <w:proofErr w:type="spellStart"/>
+      <w:r>
+        <w:rPr>
+          <w:rFonts w:ascii="Courier New" w:hAnsi="Courier New" w:cs="Courier New"/>
+          <w:color w:val="333333"/>
+          <w:shd w:val="clear" w:color="auto" w:fill="FFFFFF"/>
+        </w:rPr>
+        <w:t>roh:EthicalReport</w:t>
+      </w:r>
+      <w:proofErr w:type="spellEnd"/>
+      <w:r>
+        <w:rPr>
+          <w:rFonts w:ascii="Open Sans" w:hAnsi="Open Sans" w:cs="Open Sans"/>
+          <w:color w:val="333333"/>
+          <w:shd w:val="clear" w:color="auto" w:fill="FFFFFF"/>
+        </w:rPr>
+        <w:t xml:space="preserve"> (which includes </w:t>
+      </w:r>
+      <w:proofErr w:type="spellStart"/>
+      <w:r>
+        <w:rPr>
+          <w:rFonts w:ascii="Courier New" w:hAnsi="Courier New" w:cs="Courier New"/>
+          <w:color w:val="333333"/>
+          <w:shd w:val="clear" w:color="auto" w:fill="FFFFFF"/>
+        </w:rPr>
+        <w:t>roh:EthicalAudit</w:t>
+      </w:r>
+      <w:proofErr w:type="spellEnd"/>
+      <w:r>
+        <w:rPr>
+          <w:rFonts w:ascii="Open Sans" w:hAnsi="Open Sans" w:cs="Open Sans"/>
+          <w:color w:val="333333"/>
+          <w:shd w:val="clear" w:color="auto" w:fill="FFFFFF"/>
+        </w:rPr>
+        <w:t xml:space="preserve"> and </w:t>
+      </w:r>
+      <w:proofErr w:type="spellStart"/>
+      <w:r>
+        <w:rPr>
+          <w:rFonts w:ascii="Courier New" w:hAnsi="Courier New" w:cs="Courier New"/>
+          <w:color w:val="333333"/>
+          <w:shd w:val="clear" w:color="auto" w:fill="FFFFFF"/>
+        </w:rPr>
+        <w:t>roh:EthicalValidation</w:t>
+      </w:r>
+      <w:proofErr w:type="spellEnd"/>
+      <w:r>
+        <w:rPr>
+          <w:rFonts w:ascii="Open Sans" w:hAnsi="Open Sans" w:cs="Open Sans"/>
+          <w:color w:val="333333"/>
+          <w:shd w:val="clear" w:color="auto" w:fill="FFFFFF"/>
+        </w:rPr>
+        <w:t xml:space="preserve">), </w:t>
+      </w:r>
+      <w:proofErr w:type="spellStart"/>
+      <w:r>
+        <w:rPr>
+          <w:rFonts w:ascii="Courier New" w:hAnsi="Courier New" w:cs="Courier New"/>
+          <w:color w:val="333333"/>
+          <w:shd w:val="clear" w:color="auto" w:fill="FFFFFF"/>
+        </w:rPr>
+        <w:t>roh:EvaluationSummary</w:t>
+      </w:r>
+      <w:proofErr w:type="spellEnd"/>
+      <w:r>
+        <w:rPr>
+          <w:rFonts w:ascii="Open Sans" w:hAnsi="Open Sans" w:cs="Open Sans"/>
+          <w:color w:val="333333"/>
+          <w:shd w:val="clear" w:color="auto" w:fill="FFFFFF"/>
+        </w:rPr>
+        <w:t xml:space="preserve">, </w:t>
+      </w:r>
+      <w:proofErr w:type="spellStart"/>
+      <w:r>
+        <w:rPr>
+          <w:rFonts w:ascii="Courier New" w:hAnsi="Courier New" w:cs="Courier New"/>
+          <w:color w:val="333333"/>
+          <w:shd w:val="clear" w:color="auto" w:fill="FFFFFF"/>
+        </w:rPr>
+        <w:t>roh:Justification</w:t>
+      </w:r>
+      <w:proofErr w:type="spellEnd"/>
+      <w:r>
+        <w:rPr>
+          <w:rFonts w:ascii="Open Sans" w:hAnsi="Open Sans" w:cs="Open Sans"/>
+          <w:color w:val="333333"/>
+          <w:shd w:val="clear" w:color="auto" w:fill="FFFFFF"/>
+        </w:rPr>
+        <w:t xml:space="preserve"> and </w:t>
+      </w:r>
+      <w:proofErr w:type="spellStart"/>
+      <w:r>
+        <w:rPr>
+          <w:rFonts w:ascii="Courier New" w:hAnsi="Courier New" w:cs="Courier New"/>
+          <w:color w:val="333333"/>
+          <w:shd w:val="clear" w:color="auto" w:fill="FFFFFF"/>
+        </w:rPr>
+        <w:t>roh:ResearchProposal</w:t>
+      </w:r>
+      <w:proofErr w:type="spellEnd"/>
+      <w:r>
+        <w:rPr>
+          <w:rFonts w:ascii="Open Sans" w:hAnsi="Open Sans" w:cs="Open Sans"/>
+          <w:color w:val="333333"/>
+          <w:shd w:val="clear" w:color="auto" w:fill="FFFFFF"/>
+        </w:rPr>
+        <w:t xml:space="preserve">. This implies that a report may correspond to ethical validation and auditing needs of a </w:t>
+      </w:r>
+      <w:proofErr w:type="gramStart"/>
+      <w:r>
+        <w:rPr>
+          <w:rFonts w:ascii="Open Sans" w:hAnsi="Open Sans" w:cs="Open Sans"/>
+          <w:color w:val="333333"/>
+          <w:shd w:val="clear" w:color="auto" w:fill="FFFFFF"/>
+        </w:rPr>
+        <w:t>project,</w:t>
+      </w:r>
+      <w:proofErr w:type="gramEnd"/>
+      <w:r>
+        <w:rPr>
+          <w:rFonts w:ascii="Open Sans" w:hAnsi="Open Sans" w:cs="Open Sans"/>
+          <w:color w:val="333333"/>
+          <w:shd w:val="clear" w:color="auto" w:fill="FFFFFF"/>
+        </w:rPr>
+        <w:t xml:space="preserve"> correspond to the evaluation of the project, its proposal or the set of documents corresponding to its justification. On the other that represents a collection of reports related to a </w:t>
+      </w:r>
+      <w:proofErr w:type="spellStart"/>
+      <w:r>
+        <w:rPr>
+          <w:rFonts w:ascii="Courier New" w:hAnsi="Courier New" w:cs="Courier New"/>
+          <w:color w:val="333333"/>
+          <w:shd w:val="clear" w:color="auto" w:fill="FFFFFF"/>
+        </w:rPr>
+        <w:t>vivo</w:t>
+      </w:r>
+      <w:proofErr w:type="gramStart"/>
+      <w:r>
+        <w:rPr>
+          <w:rFonts w:ascii="Courier New" w:hAnsi="Courier New" w:cs="Courier New"/>
+          <w:color w:val="333333"/>
+          <w:shd w:val="clear" w:color="auto" w:fill="FFFFFF"/>
+        </w:rPr>
+        <w:t>:Project</w:t>
+      </w:r>
+      <w:proofErr w:type="spellEnd"/>
+      <w:proofErr w:type="gramEnd"/>
+      <w:r>
+        <w:rPr>
+          <w:rFonts w:ascii="Open Sans" w:hAnsi="Open Sans" w:cs="Open Sans"/>
+          <w:color w:val="333333"/>
+          <w:shd w:val="clear" w:color="auto" w:fill="FFFFFF"/>
+        </w:rPr>
+        <w:t>, which may include all the types of reports above mentioned</w:t>
+      </w:r>
+      <w:r>
+        <w:rPr>
+          <w:rFonts w:ascii="Open Sans" w:hAnsi="Open Sans" w:cs="Open Sans"/>
+          <w:color w:val="333333"/>
+          <w:shd w:val="clear" w:color="auto" w:fill="FFFFFF"/>
+        </w:rPr>
+        <w:t>.</w:t>
+      </w:r>
+    </w:p>
+    <w:p>
+      <w:pPr>
+        <w:jc w:val="both"/>
+        <w:rPr>
+          <w:rFonts w:ascii="Open Sans" w:hAnsi="Open Sans" w:cs="Open Sans"/>
+          <w:color w:val="333333"/>
+          <w:shd w:val="clear" w:color="auto" w:fill="FFFFFF"/>
+        </w:rPr>
+      </w:pPr>
+    </w:p>
+    <w:p>
+      <w:pPr>
+        <w:jc w:val="both"/>
+        <w:rPr>
+          <w:rFonts w:ascii="Open Sans" w:hAnsi="Open Sans" w:cs="Open Sans"/>
           <w:color w:val="333333"/>
           <w:shd w:val="clear" w:color="auto" w:fill="FFFFFF"/>
           <w:lang w:val="es-ES"/>
         </w:rPr>
-        <w:lastRenderedPageBreak/>
+      </w:pPr>
+      <w:r>
         <w:drawing>
-          <wp:inline distT="0" distB="0" distL="0" distR="0" wp14:anchorId="3F34C118" wp14:editId="07C9B5BD">
-            <wp:extent cx="5701829" cy="8055980"/>
-            <wp:effectExtent l="0" t="0" r="0" b="2540"/>
-            <wp:docPr id="45" name="Imagen 45"/>
+          <wp:inline distT="0" distB="0" distL="0" distR="0" wp14:anchorId="4009FFBA" wp14:editId="7A618EFB">
+            <wp:extent cx="5544167" cy="2228126"/>
+            <wp:effectExtent l="0" t="0" r="0" b="1270"/>
+            <wp:docPr id="6" name="Imagen 6"/>
             <wp:cNvGraphicFramePr>
               <a:graphicFrameLocks xmlns:a="http://schemas.openxmlformats.org/drawingml/2006/main" noChangeAspect="1"/>
             </wp:cNvGraphicFramePr>
@@ -19559,26 +19483,26 @@
               <a:graphicData uri="http://schemas.openxmlformats.org/drawingml/2006/picture">
                 <pic:pic xmlns:pic="http://schemas.openxmlformats.org/drawingml/2006/picture">
                   <pic:nvPicPr>
-                    <pic:cNvPr id="0" name="Picture 12"/>
+                    <pic:cNvPr id="0" name="Picture 3"/>
                     <pic:cNvPicPr>
                       <a:picLocks noChangeAspect="1" noChangeArrowheads="1"/>
                     </pic:cNvPicPr>
                   </pic:nvPicPr>
                   <pic:blipFill rotWithShape="1">
-                    <a:blip r:embed="rId34">
+                    <a:blip r:embed="rId33" cstate="print">
                       <a:extLst>
                         <a:ext uri="{28A0092B-C50C-407E-A947-70E740481C1C}">
                           <a14:useLocalDpi xmlns:a14="http://schemas.microsoft.com/office/drawing/2010/main" val="0"/>
                         </a:ext>
                       </a:extLst>
                     </a:blip>
-                    <a:srcRect b="3458"/>
+                    <a:srcRect b="10465"/>
                     <a:stretch/>
                   </pic:blipFill>
                   <pic:spPr bwMode="auto">
                     <a:xfrm>
                       <a:off x="0" y="0"/>
-                      <a:ext cx="5701677" cy="8055765"/>
+                      <a:ext cx="5544185" cy="2228133"/>
                     </a:xfrm>
                     <a:prstGeom prst="rect">
                       <a:avLst/>
@@ -19610,19 +19534,12 @@
         </w:rPr>
       </w:pPr>
       <w:r>
-        <w:rPr>
-          <w:rFonts w:ascii="Open Sans" w:hAnsi="Open Sans" w:cs="Open Sans"/>
-          <w:noProof/>
-          <w:color w:val="333333"/>
-          <w:shd w:val="clear" w:color="auto" w:fill="FFFFFF"/>
-          <w:lang w:val="es-ES"/>
-        </w:rPr>
         <w:lastRenderedPageBreak/>
         <w:drawing>
-          <wp:inline distT="0" distB="0" distL="0" distR="0" wp14:anchorId="0A15E1A7" wp14:editId="283D6A5B">
-            <wp:extent cx="5924393" cy="8211455"/>
-            <wp:effectExtent l="0" t="0" r="0" b="0"/>
-            <wp:docPr id="46" name="Imagen 46"/>
+          <wp:inline distT="0" distB="0" distL="0" distR="0" wp14:anchorId="0BD625EF" wp14:editId="07CB21D8">
+            <wp:extent cx="5544274" cy="7807124"/>
+            <wp:effectExtent l="0" t="0" r="0" b="3810"/>
+            <wp:docPr id="11" name="Imagen 11"/>
             <wp:cNvGraphicFramePr>
               <a:graphicFrameLocks xmlns:a="http://schemas.openxmlformats.org/drawingml/2006/main" noChangeAspect="1"/>
             </wp:cNvGraphicFramePr>
@@ -19630,26 +19547,26 @@
               <a:graphicData uri="http://schemas.openxmlformats.org/drawingml/2006/picture">
                 <pic:pic xmlns:pic="http://schemas.openxmlformats.org/drawingml/2006/picture">
                   <pic:nvPicPr>
-                    <pic:cNvPr id="0" name="Picture 13"/>
+                    <pic:cNvPr id="0" name="Picture 4"/>
                     <pic:cNvPicPr>
                       <a:picLocks noChangeAspect="1" noChangeArrowheads="1"/>
                     </pic:cNvPicPr>
                   </pic:nvPicPr>
                   <pic:blipFill rotWithShape="1">
-                    <a:blip r:embed="rId35">
+                    <a:blip r:embed="rId34" cstate="print">
                       <a:extLst>
                         <a:ext uri="{28A0092B-C50C-407E-A947-70E740481C1C}">
                           <a14:useLocalDpi xmlns:a14="http://schemas.microsoft.com/office/drawing/2010/main" val="0"/>
                         </a:ext>
                       </a:extLst>
                     </a:blip>
-                    <a:srcRect b="3353"/>
+                    <a:srcRect b="3640"/>
                     <a:stretch/>
                   </pic:blipFill>
                   <pic:spPr bwMode="auto">
                     <a:xfrm>
                       <a:off x="0" y="0"/>
-                      <a:ext cx="5925671" cy="8213226"/>
+                      <a:ext cx="5544185" cy="7806999"/>
                     </a:xfrm>
                     <a:prstGeom prst="rect">
                       <a:avLst/>
@@ -19663,6 +19580,67 @@
                         <a14:shadowObscured xmlns:a14="http://schemas.microsoft.com/office/drawing/2010/main"/>
                       </a:ext>
                     </a:extLst>
+                  </pic:spPr>
+                </pic:pic>
+              </a:graphicData>
+            </a:graphic>
+          </wp:inline>
+        </w:drawing>
+      </w:r>
+    </w:p>
+    <w:p>
+      <w:pPr>
+        <w:jc w:val="center"/>
+        <w:rPr>
+          <w:rFonts w:ascii="Open Sans" w:hAnsi="Open Sans" w:cs="Open Sans"/>
+          <w:color w:val="333333"/>
+          <w:shd w:val="clear" w:color="auto" w:fill="FFFFFF"/>
+        </w:rPr>
+      </w:pPr>
+      <w:r>
+        <w:lastRenderedPageBreak/>
+        <w:drawing>
+          <wp:inline distT="0" distB="0" distL="0" distR="0" wp14:anchorId="4BE11610" wp14:editId="5DE284E9">
+            <wp:extent cx="5544185" cy="7945755"/>
+            <wp:effectExtent l="0" t="0" r="0" b="0"/>
+            <wp:docPr id="12" name="Imagen 12"/>
+            <wp:cNvGraphicFramePr>
+              <a:graphicFrameLocks xmlns:a="http://schemas.openxmlformats.org/drawingml/2006/main" noChangeAspect="1"/>
+            </wp:cNvGraphicFramePr>
+            <a:graphic xmlns:a="http://schemas.openxmlformats.org/drawingml/2006/main">
+              <a:graphicData uri="http://schemas.openxmlformats.org/drawingml/2006/picture">
+                <pic:pic xmlns:pic="http://schemas.openxmlformats.org/drawingml/2006/picture">
+                  <pic:nvPicPr>
+                    <pic:cNvPr id="0" name="Picture 5"/>
+                    <pic:cNvPicPr>
+                      <a:picLocks noChangeAspect="1" noChangeArrowheads="1"/>
+                    </pic:cNvPicPr>
+                  </pic:nvPicPr>
+                  <pic:blipFill>
+                    <a:blip r:embed="rId35" cstate="print">
+                      <a:extLst>
+                        <a:ext uri="{28A0092B-C50C-407E-A947-70E740481C1C}">
+                          <a14:useLocalDpi xmlns:a14="http://schemas.microsoft.com/office/drawing/2010/main" val="0"/>
+                        </a:ext>
+                      </a:extLst>
+                    </a:blip>
+                    <a:srcRect/>
+                    <a:stretch>
+                      <a:fillRect/>
+                    </a:stretch>
+                  </pic:blipFill>
+                  <pic:spPr bwMode="auto">
+                    <a:xfrm>
+                      <a:off x="0" y="0"/>
+                      <a:ext cx="5544185" cy="7945755"/>
+                    </a:xfrm>
+                    <a:prstGeom prst="rect">
+                      <a:avLst/>
+                    </a:prstGeom>
+                    <a:noFill/>
+                    <a:ln>
+                      <a:noFill/>
+                    </a:ln>
                   </pic:spPr>
                 </pic:pic>
               </a:graphicData>
@@ -19754,7 +19732,7 @@
           <w:shd w:val="clear" w:color="auto" w:fill="FFFFFF"/>
         </w:rPr>
       </w:pPr>
-      <w:bookmarkStart w:id="15" w:name="_Ref32471632"/>
+      <w:bookmarkStart w:id="14" w:name="_Ref32471632"/>
       <w:proofErr w:type="gramStart"/>
       <w:r>
         <w:rPr>
@@ -19821,7 +19799,7 @@
         </w:rPr>
         <w:fldChar w:fldCharType="end"/>
       </w:r>
-      <w:bookmarkEnd w:id="15"/>
+      <w:bookmarkEnd w:id="14"/>
       <w:proofErr w:type="gramStart"/>
       <w:r>
         <w:rPr>
@@ -20582,26 +20560,11 @@
         </w:rPr>
       </w:pPr>
       <w:r>
-        <w:rPr>
-          <w:rFonts w:ascii="Open Sans" w:hAnsi="Open Sans" w:cs="Open Sans"/>
-          <w:noProof/>
-          <w:color w:val="333333"/>
-          <w:shd w:val="clear" w:color="auto" w:fill="FFFFFF"/>
-          <w:lang w:val="es-ES"/>
-        </w:rPr>
         <w:drawing>
-          <wp:anchor distT="0" distB="0" distL="114300" distR="114300" simplePos="0" relativeHeight="251661312" behindDoc="0" locked="0" layoutInCell="1" allowOverlap="1" wp14:anchorId="5A95A569" wp14:editId="58F4FFAA">
-            <wp:simplePos x="0" y="0"/>
-            <wp:positionH relativeFrom="margin">
-              <wp:posOffset>-323215</wp:posOffset>
-            </wp:positionH>
-            <wp:positionV relativeFrom="margin">
-              <wp:posOffset>1680210</wp:posOffset>
-            </wp:positionV>
-            <wp:extent cx="6551930" cy="4450080"/>
-            <wp:effectExtent l="0" t="0" r="0" b="7620"/>
-            <wp:wrapSquare wrapText="bothSides"/>
-            <wp:docPr id="50" name="Imagen 50"/>
+          <wp:inline distT="0" distB="0" distL="0" distR="0" wp14:anchorId="789E832D" wp14:editId="0DE47DFF">
+            <wp:extent cx="5537395" cy="3727048"/>
+            <wp:effectExtent l="0" t="0" r="0" b="6985"/>
+            <wp:docPr id="16" name="Imagen 16"/>
             <wp:cNvGraphicFramePr>
               <a:graphicFrameLocks xmlns:a="http://schemas.openxmlformats.org/drawingml/2006/main" noChangeAspect="1"/>
             </wp:cNvGraphicFramePr>
@@ -20609,26 +20572,26 @@
               <a:graphicData uri="http://schemas.openxmlformats.org/drawingml/2006/picture">
                 <pic:pic xmlns:pic="http://schemas.openxmlformats.org/drawingml/2006/picture">
                   <pic:nvPicPr>
-                    <pic:cNvPr id="0" name="Picture 14"/>
+                    <pic:cNvPr id="0" name="Picture 6"/>
                     <pic:cNvPicPr>
                       <a:picLocks noChangeAspect="1" noChangeArrowheads="1"/>
                     </pic:cNvPicPr>
                   </pic:nvPicPr>
                   <pic:blipFill rotWithShape="1">
-                    <a:blip r:embed="rId37">
+                    <a:blip r:embed="rId37" cstate="print">
                       <a:extLst>
                         <a:ext uri="{28A0092B-C50C-407E-A947-70E740481C1C}">
                           <a14:useLocalDpi xmlns:a14="http://schemas.microsoft.com/office/drawing/2010/main" val="0"/>
                         </a:ext>
                       </a:extLst>
                     </a:blip>
-                    <a:srcRect b="6737"/>
+                    <a:srcRect b="24495"/>
                     <a:stretch/>
                   </pic:blipFill>
                   <pic:spPr bwMode="auto">
                     <a:xfrm>
                       <a:off x="0" y="0"/>
-                      <a:ext cx="6551930" cy="4450080"/>
+                      <a:ext cx="5544185" cy="3731618"/>
                     </a:xfrm>
                     <a:prstGeom prst="rect">
                       <a:avLst/>
@@ -20646,13 +20609,7 @@
                 </pic:pic>
               </a:graphicData>
             </a:graphic>
-            <wp14:sizeRelH relativeFrom="page">
-              <wp14:pctWidth>0</wp14:pctWidth>
-            </wp14:sizeRelH>
-            <wp14:sizeRelV relativeFrom="page">
-              <wp14:pctHeight>0</wp14:pctHeight>
-            </wp14:sizeRelV>
-          </wp:anchor>
+          </wp:inline>
         </w:drawing>
       </w:r>
     </w:p>
@@ -21120,18 +21077,14 @@
           <w:lang w:val="es-ES_tradnl" w:eastAsia="en-US"/>
         </w:rPr>
       </w:pPr>
-      <w:r>
-        <w:rPr>
-          <w:b/>
-          <w:noProof/>
-          <w:lang w:val="es-ES"/>
-        </w:rPr>
+      <w:bookmarkStart w:id="15" w:name="_GoBack"/>
+      <w:r>
         <w:lastRenderedPageBreak/>
         <w:drawing>
-          <wp:inline distT="0" distB="0" distL="0" distR="0" wp14:anchorId="0CF1C1B1" wp14:editId="00EAF394">
-            <wp:extent cx="5875568" cy="2760562"/>
-            <wp:effectExtent l="0" t="0" r="0" b="1905"/>
-            <wp:docPr id="9" name="Imagen 9"/>
+          <wp:inline distT="0" distB="0" distL="0" distR="0" wp14:anchorId="0B5D943B" wp14:editId="0F0BBF60">
+            <wp:extent cx="5463250" cy="2558005"/>
+            <wp:effectExtent l="0" t="0" r="0" b="0"/>
+            <wp:docPr id="17" name="Imagen 17"/>
             <wp:cNvGraphicFramePr>
               <a:graphicFrameLocks xmlns:a="http://schemas.openxmlformats.org/drawingml/2006/main" noChangeAspect="1"/>
             </wp:cNvGraphicFramePr>
@@ -21139,26 +21092,26 @@
               <a:graphicData uri="http://schemas.openxmlformats.org/drawingml/2006/picture">
                 <pic:pic xmlns:pic="http://schemas.openxmlformats.org/drawingml/2006/picture">
                   <pic:nvPicPr>
-                    <pic:cNvPr id="0" name="Picture 1"/>
+                    <pic:cNvPr id="0" name="Picture 7"/>
                     <pic:cNvPicPr>
                       <a:picLocks noChangeAspect="1" noChangeArrowheads="1"/>
                     </pic:cNvPicPr>
                   </pic:nvPicPr>
                   <pic:blipFill rotWithShape="1">
-                    <a:blip r:embed="rId39">
+                    <a:blip r:embed="rId39" cstate="print">
                       <a:extLst>
                         <a:ext uri="{28A0092B-C50C-407E-A947-70E740481C1C}">
                           <a14:useLocalDpi xmlns:a14="http://schemas.microsoft.com/office/drawing/2010/main" val="0"/>
                         </a:ext>
                       </a:extLst>
                     </a:blip>
-                    <a:srcRect b="9748"/>
+                    <a:srcRect b="10156"/>
                     <a:stretch/>
                   </pic:blipFill>
                   <pic:spPr bwMode="auto">
                     <a:xfrm>
                       <a:off x="0" y="0"/>
-                      <a:ext cx="5882946" cy="2764029"/>
+                      <a:ext cx="5463540" cy="2558141"/>
                     </a:xfrm>
                     <a:prstGeom prst="rect">
                       <a:avLst/>
@@ -21179,13 +21132,14 @@
           </wp:inline>
         </w:drawing>
       </w:r>
+      <w:bookmarkEnd w:id="15"/>
       <w:r>
         <w:rPr>
           <w:noProof/>
           <w:lang w:val="es-ES"/>
         </w:rPr>
         <w:drawing>
-          <wp:inline distT="0" distB="0" distL="0" distR="0" wp14:anchorId="79B8496E" wp14:editId="2DE5F480">
+          <wp:inline distT="0" distB="0" distL="0" distR="0" wp14:anchorId="79B8496E" wp14:editId="46A7425E">
             <wp:extent cx="5445888" cy="4865261"/>
             <wp:effectExtent l="0" t="0" r="2540" b="0"/>
             <wp:docPr id="51" name="Imagen 51" descr="C:\Users\mpuer\Documents\GitHub\ROH_oficial\docs\media\edma\3.roh_experimentalProtocolpng.png"/>
@@ -21650,7 +21604,7 @@
       <w:pPr>
         <w:jc w:val="both"/>
         <w:rPr>
-          <w:rFonts w:ascii="Open Sans" w:hAnsi="Open Sans" w:cs="Open Sans"/>
+          <w:rFonts w:ascii="Courier New" w:hAnsi="Courier New" w:cs="Courier New"/>
           <w:color w:val="333333"/>
           <w:shd w:val="clear" w:color="auto" w:fill="FFFFFF"/>
         </w:rPr>
@@ -21702,27 +21656,25 @@
       <w:pPr>
         <w:jc w:val="both"/>
         <w:rPr>
-          <w:rFonts w:ascii="Courier New" w:hAnsi="Courier New" w:cs="Courier New"/>
-        </w:rPr>
-      </w:pPr>
-      <w:r>
-        <w:rPr>
-          <w:noProof/>
-          <w:lang w:val="es-ES"/>
-        </w:rPr>
+          <w:rFonts w:ascii="Open Sans" w:hAnsi="Open Sans" w:cs="Open Sans"/>
+          <w:color w:val="333333"/>
+          <w:shd w:val="clear" w:color="auto" w:fill="FFFFFF"/>
+        </w:rPr>
+      </w:pPr>
+    </w:p>
+    <w:p>
+      <w:pPr>
+        <w:jc w:val="both"/>
+        <w:rPr>
+          <w:rFonts w:ascii="Courier New" w:hAnsi="Courier New" w:cs="Courier New"/>
+        </w:rPr>
+      </w:pPr>
+      <w:r>
         <w:drawing>
-          <wp:anchor distT="0" distB="0" distL="114300" distR="114300" simplePos="0" relativeHeight="251662336" behindDoc="0" locked="0" layoutInCell="1" allowOverlap="1" wp14:anchorId="21B85FB2" wp14:editId="6040317F">
-            <wp:simplePos x="0" y="0"/>
-            <wp:positionH relativeFrom="margin">
-              <wp:posOffset>-444500</wp:posOffset>
-            </wp:positionH>
-            <wp:positionV relativeFrom="margin">
-              <wp:posOffset>3242945</wp:posOffset>
-            </wp:positionV>
-            <wp:extent cx="6647180" cy="3530600"/>
+          <wp:inline distT="0" distB="0" distL="0" distR="0" wp14:anchorId="4642ED6D" wp14:editId="160B9A6A">
+            <wp:extent cx="6155096" cy="3281423"/>
             <wp:effectExtent l="0" t="0" r="0" b="0"/>
-            <wp:wrapSquare wrapText="bothSides"/>
-            <wp:docPr id="10" name="Imagen 10"/>
+            <wp:docPr id="24" name="Imagen 24"/>
             <wp:cNvGraphicFramePr>
               <a:graphicFrameLocks xmlns:a="http://schemas.openxmlformats.org/drawingml/2006/main" noChangeAspect="1"/>
             </wp:cNvGraphicFramePr>
@@ -21730,26 +21682,26 @@
               <a:graphicData uri="http://schemas.openxmlformats.org/drawingml/2006/picture">
                 <pic:pic xmlns:pic="http://schemas.openxmlformats.org/drawingml/2006/picture">
                   <pic:nvPicPr>
-                    <pic:cNvPr id="0" name="Picture 2"/>
+                    <pic:cNvPr id="0" name="Picture 8"/>
                     <pic:cNvPicPr>
                       <a:picLocks noChangeAspect="1" noChangeArrowheads="1"/>
                     </pic:cNvPicPr>
                   </pic:nvPicPr>
                   <pic:blipFill rotWithShape="1">
-                    <a:blip r:embed="rId41">
+                    <a:blip r:embed="rId41" cstate="print">
                       <a:extLst>
                         <a:ext uri="{28A0092B-C50C-407E-A947-70E740481C1C}">
                           <a14:useLocalDpi xmlns:a14="http://schemas.microsoft.com/office/drawing/2010/main" val="0"/>
                         </a:ext>
                       </a:extLst>
                     </a:blip>
-                    <a:srcRect b="9430"/>
+                    <a:srcRect b="8972"/>
                     <a:stretch/>
                   </pic:blipFill>
                   <pic:spPr bwMode="auto">
                     <a:xfrm>
                       <a:off x="0" y="0"/>
-                      <a:ext cx="6647180" cy="3530600"/>
+                      <a:ext cx="6154853" cy="3281294"/>
                     </a:xfrm>
                     <a:prstGeom prst="rect">
                       <a:avLst/>
@@ -21767,7 +21719,7 @@
                 </pic:pic>
               </a:graphicData>
             </a:graphic>
-          </wp:anchor>
+          </wp:inline>
         </w:drawing>
       </w:r>
     </w:p>
@@ -23752,7 +23704,7 @@
                 <w:bCs/>
                 <w:noProof/>
               </w:rPr>
-              <w:t>2</w:t>
+              <w:t>25</w:t>
             </w:r>
             <w:r>
               <w:rPr>
@@ -23799,7 +23751,7 @@
                 <w:bCs/>
                 <w:noProof/>
               </w:rPr>
-              <w:t>36</w:t>
+              <w:t>35</w:t>
             </w:r>
             <w:r>
               <w:rPr>
@@ -25681,7 +25633,7 @@
                 <w:bCs/>
                 <w:noProof/>
               </w:rPr>
-              <w:t>36</w:t>
+              <w:t>35</w:t>
             </w:r>
             <w:r>
               <w:rPr>
@@ -25728,7 +25680,7 @@
                 <w:bCs/>
                 <w:noProof/>
               </w:rPr>
-              <w:t>36</w:t>
+              <w:t>35</w:t>
             </w:r>
             <w:r>
               <w:rPr>
@@ -32792,6 +32744,21 @@
 </file>
 
 <file path=customXml/item1.xml><?xml version="1.0" encoding="utf-8"?>
+<?mso-contentType ?>
+<FormTemplates xmlns="http://schemas.microsoft.com/sharepoint/v3/contenttype/forms">
+  <Display>DocumentLibraryForm</Display>
+  <Edit>DocumentLibraryForm</Edit>
+  <New>DocumentLibraryForm</New>
+</FormTemplates>
+</file>
+
+<file path=customXml/item2.xml><?xml version="1.0" encoding="utf-8"?>
+<p:properties xmlns:p="http://schemas.microsoft.com/office/2006/metadata/properties" xmlns:xsi="http://www.w3.org/2001/XMLSchema-instance" xmlns:pc="http://schemas.microsoft.com/office/infopath/2007/PartnerControls">
+  <documentManagement/>
+</p:properties>
+</file>
+
+<file path=customXml/item3.xml><?xml version="1.0" encoding="utf-8"?>
 <ct:contentTypeSchema xmlns:ct="http://schemas.microsoft.com/office/2006/metadata/contentType" xmlns:ma="http://schemas.microsoft.com/office/2006/metadata/properties/metaAttributes" ct:_="" ma:_="" ma:contentTypeName="Documento" ma:contentTypeID="0x010100C90E9E7DEBAF494BBF75C90F2141B35D" ma:contentTypeVersion="2" ma:contentTypeDescription="Crear nuevo documento." ma:contentTypeScope="" ma:versionID="9fcc368bfc0406251c78632ee92e10fc">
   <xsd:schema xmlns:xsd="http://www.w3.org/2001/XMLSchema" xmlns:xs="http://www.w3.org/2001/XMLSchema" xmlns:p="http://schemas.microsoft.com/office/2006/metadata/properties" xmlns:ns2="1bc3c246-e601-4599-b5c9-49cd4de10af4" targetNamespace="http://schemas.microsoft.com/office/2006/metadata/properties" ma:root="true" ma:fieldsID="189856b69748149001fe81350a1d0cc7" ns2:_="">
     <xsd:import namespace="1bc3c246-e601-4599-b5c9-49cd4de10af4"/>
@@ -32923,26 +32890,28 @@
 </ct:contentTypeSchema>
 </file>
 
-<file path=customXml/item2.xml><?xml version="1.0" encoding="utf-8"?>
-<?mso-contentType ?>
-<FormTemplates xmlns="http://schemas.microsoft.com/sharepoint/v3/contenttype/forms">
-  <Display>DocumentLibraryForm</Display>
-  <Edit>DocumentLibraryForm</Edit>
-  <New>DocumentLibraryForm</New>
-</FormTemplates>
-</file>
-
-<file path=customXml/item3.xml><?xml version="1.0" encoding="utf-8"?>
-<p:properties xmlns:p="http://schemas.microsoft.com/office/2006/metadata/properties" xmlns:xsi="http://www.w3.org/2001/XMLSchema-instance" xmlns:pc="http://schemas.microsoft.com/office/infopath/2007/PartnerControls">
-  <documentManagement/>
-</p:properties>
-</file>
-
 <file path=customXml/item4.xml><?xml version="1.0" encoding="utf-8"?>
 <b:Sources xmlns:b="http://schemas.openxmlformats.org/officeDocument/2006/bibliography" xmlns="http://schemas.openxmlformats.org/officeDocument/2006/bibliography" SelectedStyle="\APASixthEditionOfficeOnline.xsl" StyleName="APA" Version="6"/>
 </file>
 
 <file path=customXml/itemProps1.xml><?xml version="1.0" encoding="utf-8"?>
+<ds:datastoreItem xmlns:ds="http://schemas.openxmlformats.org/officeDocument/2006/customXml" ds:itemID="{4D14F0E5-6871-4D46-AD80-B06F38265561}">
+  <ds:schemaRefs>
+    <ds:schemaRef ds:uri="http://schemas.microsoft.com/sharepoint/v3/contenttype/forms"/>
+  </ds:schemaRefs>
+</ds:datastoreItem>
+</file>
+
+<file path=customXml/itemProps2.xml><?xml version="1.0" encoding="utf-8"?>
+<ds:datastoreItem xmlns:ds="http://schemas.openxmlformats.org/officeDocument/2006/customXml" ds:itemID="{7189C82C-8D7C-411B-8774-5F9E2F517BEA}">
+  <ds:schemaRefs>
+    <ds:schemaRef ds:uri="http://schemas.microsoft.com/office/2006/metadata/properties"/>
+    <ds:schemaRef ds:uri="http://schemas.microsoft.com/office/infopath/2007/PartnerControls"/>
+  </ds:schemaRefs>
+</ds:datastoreItem>
+</file>
+
+<file path=customXml/itemProps3.xml><?xml version="1.0" encoding="utf-8"?>
 <ds:datastoreItem xmlns:ds="http://schemas.openxmlformats.org/officeDocument/2006/customXml" ds:itemID="{2F39A2D4-B1AF-4B9D-9A95-A4D8481EEB23}">
   <ds:schemaRefs>
     <ds:schemaRef ds:uri="http://schemas.microsoft.com/office/2006/metadata/contentType"/>
@@ -32960,25 +32929,8 @@
 </ds:datastoreItem>
 </file>
 
-<file path=customXml/itemProps2.xml><?xml version="1.0" encoding="utf-8"?>
-<ds:datastoreItem xmlns:ds="http://schemas.openxmlformats.org/officeDocument/2006/customXml" ds:itemID="{4D14F0E5-6871-4D46-AD80-B06F38265561}">
-  <ds:schemaRefs>
-    <ds:schemaRef ds:uri="http://schemas.microsoft.com/sharepoint/v3/contenttype/forms"/>
-  </ds:schemaRefs>
-</ds:datastoreItem>
-</file>
-
-<file path=customXml/itemProps3.xml><?xml version="1.0" encoding="utf-8"?>
-<ds:datastoreItem xmlns:ds="http://schemas.openxmlformats.org/officeDocument/2006/customXml" ds:itemID="{7189C82C-8D7C-411B-8774-5F9E2F517BEA}">
-  <ds:schemaRefs>
-    <ds:schemaRef ds:uri="http://schemas.microsoft.com/office/2006/metadata/properties"/>
-    <ds:schemaRef ds:uri="http://schemas.microsoft.com/office/infopath/2007/PartnerControls"/>
-  </ds:schemaRefs>
-</ds:datastoreItem>
-</file>
-
 <file path=customXml/itemProps4.xml><?xml version="1.0" encoding="utf-8"?>
-<ds:datastoreItem xmlns:ds="http://schemas.openxmlformats.org/officeDocument/2006/customXml" ds:itemID="{EAB5F79A-70F7-4793-A8E1-06B5AD45CB8D}">
+<ds:datastoreItem xmlns:ds="http://schemas.openxmlformats.org/officeDocument/2006/customXml" ds:itemID="{EBF6C735-9872-4150-9348-BC7E1CD2E29F}">
   <ds:schemaRefs>
     <ds:schemaRef ds:uri="http://schemas.openxmlformats.org/officeDocument/2006/bibliography"/>
   </ds:schemaRefs>

</xml_diff>

<commit_message>
update the readme  and some figures.
</commit_message>
<xml_diff>
--- a/docs/media/edma/ROH Ontology Documentation_final2.docx
+++ b/docs/media/edma/ROH Ontology Documentation_final2.docx
@@ -3813,7 +3813,6 @@
         </w:rPr>
         <w:t xml:space="preserve"> </w:t>
       </w:r>
-      <w:proofErr w:type="gramEnd"/>
       <w:r>
         <w:rPr>
           <w:rFonts w:ascii="Open Sans" w:hAnsi="Open Sans" w:cs="Open Sans"/>
@@ -3868,7 +3867,6 @@
         </w:rPr>
         <w:fldChar w:fldCharType="end"/>
       </w:r>
-      <w:proofErr w:type="gramStart"/>
       <w:r>
         <w:rPr>
           <w:rFonts w:ascii="Open Sans" w:hAnsi="Open Sans" w:cs="Open Sans"/>
@@ -7223,7 +7221,6 @@
         </w:rPr>
         <w:t xml:space="preserve"> </w:t>
       </w:r>
-      <w:proofErr w:type="gramEnd"/>
       <w:r>
         <w:rPr>
           <w:rFonts w:ascii="Open Sans" w:hAnsi="Open Sans" w:cs="Open Sans"/>
@@ -7279,7 +7276,6 @@
         <w:fldChar w:fldCharType="end"/>
       </w:r>
       <w:bookmarkEnd w:id="6"/>
-      <w:proofErr w:type="gramStart"/>
       <w:r>
         <w:rPr>
           <w:rFonts w:ascii="Open Sans" w:hAnsi="Open Sans" w:cs="Open Sans"/>
@@ -15004,6 +15000,10 @@
         </w:rPr>
       </w:pPr>
       <w:r>
+        <w:rPr>
+          <w:noProof/>
+          <w:lang w:val="es-ES"/>
+        </w:rPr>
         <w:lastRenderedPageBreak/>
         <w:drawing>
           <wp:inline distT="0" distB="0" distL="0" distR="0" wp14:anchorId="02B6C2EF" wp14:editId="7E41AF31">
@@ -15159,7 +15159,6 @@
         </w:rPr>
         <w:t xml:space="preserve"> </w:t>
       </w:r>
-      <w:proofErr w:type="gramEnd"/>
       <w:r>
         <w:rPr>
           <w:rFonts w:ascii="Open Sans" w:hAnsi="Open Sans" w:cs="Open Sans"/>
@@ -15215,7 +15214,6 @@
         <w:fldChar w:fldCharType="end"/>
       </w:r>
       <w:bookmarkEnd w:id="10"/>
-      <w:proofErr w:type="gramStart"/>
       <w:r>
         <w:rPr>
           <w:rFonts w:ascii="Open Sans" w:hAnsi="Open Sans" w:cs="Open Sans"/>
@@ -17009,7 +17007,6 @@
         </w:rPr>
         <w:t xml:space="preserve"> </w:t>
       </w:r>
-      <w:proofErr w:type="gramEnd"/>
       <w:r>
         <w:rPr>
           <w:rFonts w:ascii="Open Sans" w:hAnsi="Open Sans" w:cs="Open Sans"/>
@@ -17065,7 +17062,6 @@
         <w:fldChar w:fldCharType="end"/>
       </w:r>
       <w:bookmarkEnd w:id="12"/>
-      <w:proofErr w:type="gramStart"/>
       <w:r>
         <w:rPr>
           <w:rFonts w:ascii="Open Sans" w:hAnsi="Open Sans" w:cs="Open Sans"/>
@@ -18382,6 +18378,10 @@
         </w:rPr>
       </w:pPr>
       <w:r>
+        <w:rPr>
+          <w:noProof/>
+          <w:lang w:val="es-ES"/>
+        </w:rPr>
         <w:drawing>
           <wp:inline distT="0" distB="0" distL="0" distR="0" wp14:anchorId="5BF1C6F8" wp14:editId="54A4D2DC">
             <wp:extent cx="5440085" cy="2112380"/>
@@ -18576,6 +18576,17 @@
         <w:t>ntity</w:t>
       </w:r>
       <w:proofErr w:type="spellEnd"/>
+      <w:r>
+        <w:rPr>
+          <w:rFonts w:ascii="Lucida Sans" w:eastAsia="Times New Roman" w:hAnsi="Lucida Sans" w:cs="Times New Roman"/>
+          <w:bCs/>
+          <w:color w:val="6B386E"/>
+          <w:sz w:val="22"/>
+          <w:szCs w:val="22"/>
+          <w:lang w:val="es-ES_tradnl" w:eastAsia="en-US"/>
+        </w:rPr>
+        <w:t>)</w:t>
+      </w:r>
     </w:p>
     <w:p>
       <w:pPr>
@@ -19470,12 +19481,13 @@
           <w:lang w:val="es-ES"/>
         </w:rPr>
       </w:pPr>
+      <w:bookmarkStart w:id="14" w:name="_GoBack"/>
       <w:r>
         <w:drawing>
-          <wp:inline distT="0" distB="0" distL="0" distR="0" wp14:anchorId="4009FFBA" wp14:editId="7A618EFB">
-            <wp:extent cx="5544167" cy="2228126"/>
-            <wp:effectExtent l="0" t="0" r="0" b="1270"/>
-            <wp:docPr id="6" name="Imagen 6"/>
+          <wp:inline distT="0" distB="0" distL="0" distR="0" wp14:anchorId="6C314A4E" wp14:editId="79E1EE6D">
+            <wp:extent cx="5441950" cy="2108200"/>
+            <wp:effectExtent l="0" t="0" r="6350" b="6350"/>
+            <wp:docPr id="7" name="Imagen 7"/>
             <wp:cNvGraphicFramePr>
               <a:graphicFrameLocks xmlns:a="http://schemas.openxmlformats.org/drawingml/2006/main" noChangeAspect="1"/>
             </wp:cNvGraphicFramePr>
@@ -19483,7 +19495,7 @@
               <a:graphicData uri="http://schemas.openxmlformats.org/drawingml/2006/picture">
                 <pic:pic xmlns:pic="http://schemas.openxmlformats.org/drawingml/2006/picture">
                   <pic:nvPicPr>
-                    <pic:cNvPr id="0" name="Picture 3"/>
+                    <pic:cNvPr id="0" name="Picture 1"/>
                     <pic:cNvPicPr>
                       <a:picLocks noChangeAspect="1" noChangeArrowheads="1"/>
                     </pic:cNvPicPr>
@@ -19496,13 +19508,13 @@
                         </a:ext>
                       </a:extLst>
                     </a:blip>
-                    <a:srcRect b="10465"/>
+                    <a:srcRect b="76286"/>
                     <a:stretch/>
                   </pic:blipFill>
                   <pic:spPr bwMode="auto">
                     <a:xfrm>
                       <a:off x="0" y="0"/>
-                      <a:ext cx="5544185" cy="2228133"/>
+                      <a:ext cx="5441950" cy="2108200"/>
                     </a:xfrm>
                     <a:prstGeom prst="rect">
                       <a:avLst/>
@@ -19523,6 +19535,7 @@
           </wp:inline>
         </w:drawing>
       </w:r>
+      <w:bookmarkEnd w:id="14"/>
     </w:p>
     <w:p>
       <w:pPr>
@@ -19534,6 +19547,10 @@
         </w:rPr>
       </w:pPr>
       <w:r>
+        <w:rPr>
+          <w:noProof/>
+          <w:lang w:val="es-ES"/>
+        </w:rPr>
         <w:lastRenderedPageBreak/>
         <w:drawing>
           <wp:inline distT="0" distB="0" distL="0" distR="0" wp14:anchorId="0BD625EF" wp14:editId="07CB21D8">
@@ -19598,6 +19615,10 @@
         </w:rPr>
       </w:pPr>
       <w:r>
+        <w:rPr>
+          <w:noProof/>
+          <w:lang w:val="es-ES"/>
+        </w:rPr>
         <w:lastRenderedPageBreak/>
         <w:drawing>
           <wp:inline distT="0" distB="0" distL="0" distR="0" wp14:anchorId="4BE11610" wp14:editId="5DE284E9">
@@ -19732,7 +19753,7 @@
           <w:shd w:val="clear" w:color="auto" w:fill="FFFFFF"/>
         </w:rPr>
       </w:pPr>
-      <w:bookmarkStart w:id="14" w:name="_Ref32471632"/>
+      <w:bookmarkStart w:id="15" w:name="_Ref32471632"/>
       <w:proofErr w:type="gramStart"/>
       <w:r>
         <w:rPr>
@@ -19744,7 +19765,6 @@
         </w:rPr>
         <w:t xml:space="preserve">Figure </w:t>
       </w:r>
-      <w:proofErr w:type="gramEnd"/>
       <w:r>
         <w:rPr>
           <w:rFonts w:ascii="Open Sans" w:hAnsi="Open Sans" w:cs="Open Sans"/>
@@ -19799,8 +19819,7 @@
         </w:rPr>
         <w:fldChar w:fldCharType="end"/>
       </w:r>
-      <w:bookmarkEnd w:id="14"/>
-      <w:proofErr w:type="gramStart"/>
+      <w:bookmarkEnd w:id="15"/>
       <w:r>
         <w:rPr>
           <w:rFonts w:ascii="Open Sans" w:hAnsi="Open Sans" w:cs="Open Sans"/>
@@ -20560,6 +20579,10 @@
         </w:rPr>
       </w:pPr>
       <w:r>
+        <w:rPr>
+          <w:noProof/>
+          <w:lang w:val="es-ES"/>
+        </w:rPr>
         <w:drawing>
           <wp:inline distT="0" distB="0" distL="0" distR="0" wp14:anchorId="789E832D" wp14:editId="0DE47DFF">
             <wp:extent cx="5537395" cy="3727048"/>
@@ -21077,8 +21100,11 @@
           <w:lang w:val="es-ES_tradnl" w:eastAsia="en-US"/>
         </w:rPr>
       </w:pPr>
-      <w:bookmarkStart w:id="15" w:name="_GoBack"/>
-      <w:r>
+      <w:r>
+        <w:rPr>
+          <w:noProof/>
+          <w:lang w:val="es-ES"/>
+        </w:rPr>
         <w:lastRenderedPageBreak/>
         <w:drawing>
           <wp:inline distT="0" distB="0" distL="0" distR="0" wp14:anchorId="0B5D943B" wp14:editId="0F0BBF60">
@@ -21132,7 +21158,6 @@
           </wp:inline>
         </w:drawing>
       </w:r>
-      <w:bookmarkEnd w:id="15"/>
       <w:r>
         <w:rPr>
           <w:noProof/>
@@ -21670,6 +21695,10 @@
         </w:rPr>
       </w:pPr>
       <w:r>
+        <w:rPr>
+          <w:noProof/>
+          <w:lang w:val="es-ES"/>
+        </w:rPr>
         <w:drawing>
           <wp:inline distT="0" distB="0" distL="0" distR="0" wp14:anchorId="4642ED6D" wp14:editId="160B9A6A">
             <wp:extent cx="6155096" cy="3281423"/>
@@ -22022,6 +22051,14 @@
           <w:shd w:val="clear" w:color="auto" w:fill="FFFFFF"/>
         </w:rPr>
         <w:instrText xml:space="preserve"> REF _Ref32482190 \h  \* MERGEFORMAT </w:instrText>
+      </w:r>
+      <w:r>
+        <w:rPr>
+          <w:rFonts w:ascii="Open Sans" w:hAnsi="Open Sans" w:cs="Open Sans"/>
+          <w:color w:val="333333"/>
+          <w:shd w:val="clear" w:color="auto" w:fill="FFFFFF"/>
+          <w:lang w:val="es-ES_tradnl"/>
+        </w:rPr>
       </w:r>
       <w:r>
         <w:rPr>
@@ -23704,7 +23741,7 @@
                 <w:bCs/>
                 <w:noProof/>
               </w:rPr>
-              <w:t>25</w:t>
+              <w:t>22</w:t>
             </w:r>
             <w:r>
               <w:rPr>
@@ -25680,7 +25717,7 @@
                 <w:bCs/>
                 <w:noProof/>
               </w:rPr>
-              <w:t>35</w:t>
+              <w:t>36</w:t>
             </w:r>
             <w:r>
               <w:rPr>
@@ -32744,21 +32781,12 @@
 </file>
 
 <file path=customXml/item1.xml><?xml version="1.0" encoding="utf-8"?>
-<?mso-contentType ?>
-<FormTemplates xmlns="http://schemas.microsoft.com/sharepoint/v3/contenttype/forms">
-  <Display>DocumentLibraryForm</Display>
-  <Edit>DocumentLibraryForm</Edit>
-  <New>DocumentLibraryForm</New>
-</FormTemplates>
-</file>
-
-<file path=customXml/item2.xml><?xml version="1.0" encoding="utf-8"?>
 <p:properties xmlns:p="http://schemas.microsoft.com/office/2006/metadata/properties" xmlns:xsi="http://www.w3.org/2001/XMLSchema-instance" xmlns:pc="http://schemas.microsoft.com/office/infopath/2007/PartnerControls">
   <documentManagement/>
 </p:properties>
 </file>
 
-<file path=customXml/item3.xml><?xml version="1.0" encoding="utf-8"?>
+<file path=customXml/item2.xml><?xml version="1.0" encoding="utf-8"?>
 <ct:contentTypeSchema xmlns:ct="http://schemas.microsoft.com/office/2006/metadata/contentType" xmlns:ma="http://schemas.microsoft.com/office/2006/metadata/properties/metaAttributes" ct:_="" ma:_="" ma:contentTypeName="Documento" ma:contentTypeID="0x010100C90E9E7DEBAF494BBF75C90F2141B35D" ma:contentTypeVersion="2" ma:contentTypeDescription="Crear nuevo documento." ma:contentTypeScope="" ma:versionID="9fcc368bfc0406251c78632ee92e10fc">
   <xsd:schema xmlns:xsd="http://www.w3.org/2001/XMLSchema" xmlns:xs="http://www.w3.org/2001/XMLSchema" xmlns:p="http://schemas.microsoft.com/office/2006/metadata/properties" xmlns:ns2="1bc3c246-e601-4599-b5c9-49cd4de10af4" targetNamespace="http://schemas.microsoft.com/office/2006/metadata/properties" ma:root="true" ma:fieldsID="189856b69748149001fe81350a1d0cc7" ns2:_="">
     <xsd:import namespace="1bc3c246-e601-4599-b5c9-49cd4de10af4"/>
@@ -32890,19 +32918,20 @@
 </ct:contentTypeSchema>
 </file>
 
+<file path=customXml/item3.xml><?xml version="1.0" encoding="utf-8"?>
+<?mso-contentType ?>
+<FormTemplates xmlns="http://schemas.microsoft.com/sharepoint/v3/contenttype/forms">
+  <Display>DocumentLibraryForm</Display>
+  <Edit>DocumentLibraryForm</Edit>
+  <New>DocumentLibraryForm</New>
+</FormTemplates>
+</file>
+
 <file path=customXml/item4.xml><?xml version="1.0" encoding="utf-8"?>
 <b:Sources xmlns:b="http://schemas.openxmlformats.org/officeDocument/2006/bibliography" xmlns="http://schemas.openxmlformats.org/officeDocument/2006/bibliography" SelectedStyle="\APASixthEditionOfficeOnline.xsl" StyleName="APA" Version="6"/>
 </file>
 
 <file path=customXml/itemProps1.xml><?xml version="1.0" encoding="utf-8"?>
-<ds:datastoreItem xmlns:ds="http://schemas.openxmlformats.org/officeDocument/2006/customXml" ds:itemID="{4D14F0E5-6871-4D46-AD80-B06F38265561}">
-  <ds:schemaRefs>
-    <ds:schemaRef ds:uri="http://schemas.microsoft.com/sharepoint/v3/contenttype/forms"/>
-  </ds:schemaRefs>
-</ds:datastoreItem>
-</file>
-
-<file path=customXml/itemProps2.xml><?xml version="1.0" encoding="utf-8"?>
 <ds:datastoreItem xmlns:ds="http://schemas.openxmlformats.org/officeDocument/2006/customXml" ds:itemID="{7189C82C-8D7C-411B-8774-5F9E2F517BEA}">
   <ds:schemaRefs>
     <ds:schemaRef ds:uri="http://schemas.microsoft.com/office/2006/metadata/properties"/>
@@ -32911,7 +32940,7 @@
 </ds:datastoreItem>
 </file>
 
-<file path=customXml/itemProps3.xml><?xml version="1.0" encoding="utf-8"?>
+<file path=customXml/itemProps2.xml><?xml version="1.0" encoding="utf-8"?>
 <ds:datastoreItem xmlns:ds="http://schemas.openxmlformats.org/officeDocument/2006/customXml" ds:itemID="{2F39A2D4-B1AF-4B9D-9A95-A4D8481EEB23}">
   <ds:schemaRefs>
     <ds:schemaRef ds:uri="http://schemas.microsoft.com/office/2006/metadata/contentType"/>
@@ -32929,8 +32958,16 @@
 </ds:datastoreItem>
 </file>
 
+<file path=customXml/itemProps3.xml><?xml version="1.0" encoding="utf-8"?>
+<ds:datastoreItem xmlns:ds="http://schemas.openxmlformats.org/officeDocument/2006/customXml" ds:itemID="{4D14F0E5-6871-4D46-AD80-B06F38265561}">
+  <ds:schemaRefs>
+    <ds:schemaRef ds:uri="http://schemas.microsoft.com/sharepoint/v3/contenttype/forms"/>
+  </ds:schemaRefs>
+</ds:datastoreItem>
+</file>
+
 <file path=customXml/itemProps4.xml><?xml version="1.0" encoding="utf-8"?>
-<ds:datastoreItem xmlns:ds="http://schemas.openxmlformats.org/officeDocument/2006/customXml" ds:itemID="{EBF6C735-9872-4150-9348-BC7E1CD2E29F}">
+<ds:datastoreItem xmlns:ds="http://schemas.openxmlformats.org/officeDocument/2006/customXml" ds:itemID="{E3E936E7-F561-4F80-A768-3AE512B37AB8}">
   <ds:schemaRefs>
     <ds:schemaRef ds:uri="http://schemas.openxmlformats.org/officeDocument/2006/bibliography"/>
   </ds:schemaRefs>

</xml_diff>